<commit_message>
remove ':' character at all titles
</commit_message>
<xml_diff>
--- a/LSM_tree/BÁO CÁO ĐỒ ÁN LSM TREE.docx
+++ b/LSM_tree/BÁO CÁO ĐỒ ÁN LSM TREE.docx
@@ -4564,8 +4564,8 @@
         </w:rPr>
         <w:t>Tree</w:t>
       </w:r>
+      <w:bookmarkEnd w:id="0"/>
       <w:bookmarkEnd w:id="2"/>
-      <w:bookmarkEnd w:id="0"/>
     </w:p>
     <w:p>
       <w:pPr>
@@ -4940,7 +4940,7 @@
           <w:sz w:val="32"/>
           <w:szCs w:val="32"/>
         </w:rPr>
-        <w:t>Tree:</w:t>
+        <w:t>Tree</w:t>
       </w:r>
       <w:bookmarkEnd w:id="3"/>
       <w:bookmarkEnd w:id="4"/>
@@ -14446,7 +14446,7 @@
           <w:sz w:val="32"/>
           <w:szCs w:val="32"/>
         </w:rPr>
-        <w:t>3. Mô tả thực nghiệm:</w:t>
+        <w:t>3. Mô tả thực nghiệm</w:t>
       </w:r>
       <w:bookmarkEnd w:id="24"/>
       <w:bookmarkEnd w:id="25"/>
@@ -14477,17 +14477,6 @@
         <w:t>3.1. Cấu trúc cây thư mục</w:t>
       </w:r>
       <w:bookmarkEnd w:id="26"/>
-      <w:r>
-        <w:rPr>
-          <w:rFonts w:ascii="Times New Roman" w:hAnsi="Times New Roman" w:cs="Times New Roman"/>
-          <w:b/>
-          <w:bCs/>
-          <w:color w:val="auto"/>
-          <w:sz w:val="32"/>
-          <w:szCs w:val="32"/>
-        </w:rPr>
-        <w:t>:</w:t>
-      </w:r>
       <w:bookmarkEnd w:id="27"/>
     </w:p>
     <w:p>
@@ -19643,7 +19632,24 @@
           <w:szCs w:val="26"/>
           <w:lang w:val="vi-VN"/>
         </w:rPr>
-        <w:t xml:space="preserve">sh, cmake, </w:t>
+        <w:t>sh, cmake</w:t>
+      </w:r>
+      <w:r>
+        <w:rPr>
+          <w:rFonts w:ascii="Times New Roman" w:hAnsi="Times New Roman" w:cs="Times New Roman"/>
+          <w:sz w:val="26"/>
+          <w:szCs w:val="26"/>
+        </w:rPr>
+        <w:t>, automake</w:t>
+      </w:r>
+      <w:r>
+        <w:rPr>
+          <w:rFonts w:ascii="Times New Roman" w:hAnsi="Times New Roman" w:cs="Times New Roman"/>
+          <w:sz w:val="26"/>
+          <w:szCs w:val="26"/>
+          <w:lang w:val="vi-VN"/>
+        </w:rPr>
+        <w:t xml:space="preserve">, </w:t>
       </w:r>
       <w:r>
         <w:rPr>
@@ -23182,7 +23188,7 @@
           <w:szCs w:val="32"/>
           <w:lang w:val="vi-VN"/>
         </w:rPr>
-        <w:t>4. Kết quả và kết luận:</w:t>
+        <w:t>4. Kết quả và kết luận</w:t>
       </w:r>
       <w:bookmarkEnd w:id="37"/>
       <w:bookmarkEnd w:id="38"/>
@@ -48253,6 +48259,7 @@
   <w:style w:type="character" w:default="1" w:styleId="Phngmcinhcuaoanvn">
     <w:name w:val="Default Paragraph Font"/>
     <w:uiPriority w:val="1"/>
+    <w:semiHidden/>
     <w:unhideWhenUsed/>
   </w:style>
   <w:style w:type="table" w:default="1" w:styleId="BangThngthng">

</xml_diff>

<commit_message>
modify external links list at conclution part
</commit_message>
<xml_diff>
--- a/LSM_tree/BÁO CÁO ĐỒ ÁN LSM TREE.docx
+++ b/LSM_tree/BÁO CÁO ĐỒ ÁN LSM TREE.docx
@@ -355,18 +355,18 @@
         <w:tblLook w:val="0000" w:firstRow="0" w:lastRow="0" w:firstColumn="0" w:lastColumn="0" w:noHBand="0" w:noVBand="0"/>
       </w:tblPr>
       <w:tblGrid>
-        <w:gridCol w:w="696"/>
-        <w:gridCol w:w="2561"/>
-        <w:gridCol w:w="1401"/>
+        <w:gridCol w:w="738"/>
+        <w:gridCol w:w="2717"/>
+        <w:gridCol w:w="1487"/>
       </w:tblGrid>
       <w:tr>
         <w:trPr>
-          <w:trHeight w:val="390"/>
+          <w:trHeight w:val="403"/>
           <w:jc w:val="center"/>
         </w:trPr>
         <w:tc>
           <w:tcPr>
-            <w:tcW w:w="4658" w:type="dxa"/>
+            <w:tcW w:w="4942" w:type="dxa"/>
             <w:gridSpan w:val="3"/>
           </w:tcPr>
           <w:p>
@@ -374,16 +374,20 @@
               <w:spacing w:after="0" w:line="240" w:lineRule="auto"/>
               <w:rPr>
                 <w:rFonts w:ascii="Times New Roman" w:hAnsi="Times New Roman" w:cs="Times New Roman"/>
-                <w:sz w:val="24"/>
-                <w:szCs w:val="24"/>
+                <w:b/>
+                <w:bCs/>
+                <w:sz w:val="26"/>
+                <w:szCs w:val="26"/>
                 <w:lang w:val="vi-VN"/>
               </w:rPr>
             </w:pPr>
             <w:r>
               <w:rPr>
                 <w:rFonts w:ascii="Times New Roman" w:hAnsi="Times New Roman" w:cs="Times New Roman"/>
-                <w:sz w:val="24"/>
-                <w:szCs w:val="24"/>
+                <w:b/>
+                <w:bCs/>
+                <w:sz w:val="26"/>
+                <w:szCs w:val="26"/>
                 <w:lang w:val="vi-VN"/>
               </w:rPr>
               <w:t>Sinh viên thực hiện:</w:t>
@@ -393,12 +397,12 @@
       </w:tr>
       <w:tr>
         <w:trPr>
-          <w:trHeight w:val="412"/>
+          <w:trHeight w:val="425"/>
           <w:jc w:val="center"/>
         </w:trPr>
         <w:tc>
           <w:tcPr>
-            <w:tcW w:w="696" w:type="dxa"/>
+            <w:tcW w:w="738" w:type="dxa"/>
           </w:tcPr>
           <w:p>
             <w:pPr>
@@ -406,16 +410,20 @@
               <w:jc w:val="center"/>
               <w:rPr>
                 <w:rFonts w:ascii="Times New Roman" w:hAnsi="Times New Roman" w:cs="Times New Roman"/>
-                <w:sz w:val="24"/>
-                <w:szCs w:val="24"/>
+                <w:b/>
+                <w:bCs/>
+                <w:sz w:val="26"/>
+                <w:szCs w:val="26"/>
                 <w:lang w:val="vi-VN"/>
               </w:rPr>
             </w:pPr>
             <w:r>
               <w:rPr>
                 <w:rFonts w:ascii="Times New Roman" w:hAnsi="Times New Roman" w:cs="Times New Roman"/>
-                <w:sz w:val="24"/>
-                <w:szCs w:val="24"/>
+                <w:b/>
+                <w:bCs/>
+                <w:sz w:val="26"/>
+                <w:szCs w:val="26"/>
                 <w:lang w:val="vi-VN"/>
               </w:rPr>
               <w:t>STT</w:t>
@@ -424,7 +432,7 @@
         </w:tc>
         <w:tc>
           <w:tcPr>
-            <w:tcW w:w="2561" w:type="dxa"/>
+            <w:tcW w:w="2717" w:type="dxa"/>
           </w:tcPr>
           <w:p>
             <w:pPr>
@@ -432,16 +440,20 @@
               <w:jc w:val="center"/>
               <w:rPr>
                 <w:rFonts w:ascii="Times New Roman" w:hAnsi="Times New Roman" w:cs="Times New Roman"/>
-                <w:sz w:val="24"/>
-                <w:szCs w:val="24"/>
+                <w:b/>
+                <w:bCs/>
+                <w:sz w:val="26"/>
+                <w:szCs w:val="26"/>
                 <w:lang w:val="vi-VN"/>
               </w:rPr>
             </w:pPr>
             <w:r>
               <w:rPr>
                 <w:rFonts w:ascii="Times New Roman" w:hAnsi="Times New Roman" w:cs="Times New Roman"/>
-                <w:sz w:val="24"/>
-                <w:szCs w:val="24"/>
+                <w:b/>
+                <w:bCs/>
+                <w:sz w:val="26"/>
+                <w:szCs w:val="26"/>
                 <w:lang w:val="vi-VN"/>
               </w:rPr>
               <w:t>Họ</w:t>
@@ -449,8 +461,10 @@
             <w:r>
               <w:rPr>
                 <w:rFonts w:ascii="Times New Roman" w:hAnsi="Times New Roman" w:cs="Times New Roman"/>
-                <w:sz w:val="24"/>
-                <w:szCs w:val="24"/>
+                <w:b/>
+                <w:bCs/>
+                <w:sz w:val="26"/>
+                <w:szCs w:val="26"/>
                 <w:lang w:val="vi-VN"/>
               </w:rPr>
               <w:t xml:space="preserve"> và</w:t>
@@ -458,8 +472,10 @@
             <w:r>
               <w:rPr>
                 <w:rFonts w:ascii="Times New Roman" w:hAnsi="Times New Roman" w:cs="Times New Roman"/>
-                <w:sz w:val="24"/>
-                <w:szCs w:val="24"/>
+                <w:b/>
+                <w:bCs/>
+                <w:sz w:val="26"/>
+                <w:szCs w:val="26"/>
                 <w:lang w:val="vi-VN"/>
               </w:rPr>
               <w:t xml:space="preserve"> tên</w:t>
@@ -468,7 +484,7 @@
         </w:tc>
         <w:tc>
           <w:tcPr>
-            <w:tcW w:w="1400" w:type="dxa"/>
+            <w:tcW w:w="1486" w:type="dxa"/>
           </w:tcPr>
           <w:p>
             <w:pPr>
@@ -476,16 +492,20 @@
               <w:jc w:val="center"/>
               <w:rPr>
                 <w:rFonts w:ascii="Times New Roman" w:hAnsi="Times New Roman" w:cs="Times New Roman"/>
-                <w:sz w:val="24"/>
-                <w:szCs w:val="24"/>
+                <w:b/>
+                <w:bCs/>
+                <w:sz w:val="26"/>
+                <w:szCs w:val="26"/>
                 <w:lang w:val="vi-VN"/>
               </w:rPr>
             </w:pPr>
             <w:r>
               <w:rPr>
                 <w:rFonts w:ascii="Times New Roman" w:hAnsi="Times New Roman" w:cs="Times New Roman"/>
-                <w:sz w:val="24"/>
-                <w:szCs w:val="24"/>
+                <w:b/>
+                <w:bCs/>
+                <w:sz w:val="26"/>
+                <w:szCs w:val="26"/>
                 <w:lang w:val="vi-VN"/>
               </w:rPr>
               <w:t>MSSV</w:t>
@@ -495,12 +515,12 @@
       </w:tr>
       <w:tr>
         <w:trPr>
-          <w:trHeight w:val="390"/>
+          <w:trHeight w:val="403"/>
           <w:jc w:val="center"/>
         </w:trPr>
         <w:tc>
           <w:tcPr>
-            <w:tcW w:w="696" w:type="dxa"/>
+            <w:tcW w:w="738" w:type="dxa"/>
           </w:tcPr>
           <w:p>
             <w:pPr>
@@ -508,6 +528,8 @@
               <w:jc w:val="center"/>
               <w:rPr>
                 <w:rFonts w:ascii="Times New Roman" w:hAnsi="Times New Roman" w:cs="Times New Roman"/>
+                <w:b/>
+                <w:bCs/>
                 <w:sz w:val="24"/>
                 <w:szCs w:val="24"/>
                 <w:lang w:val="vi-VN"/>
@@ -516,6 +538,8 @@
             <w:r>
               <w:rPr>
                 <w:rFonts w:ascii="Times New Roman" w:hAnsi="Times New Roman" w:cs="Times New Roman"/>
+                <w:b/>
+                <w:bCs/>
                 <w:sz w:val="24"/>
                 <w:szCs w:val="24"/>
                 <w:lang w:val="vi-VN"/>
@@ -526,7 +550,7 @@
         </w:tc>
         <w:tc>
           <w:tcPr>
-            <w:tcW w:w="2561" w:type="dxa"/>
+            <w:tcW w:w="2717" w:type="dxa"/>
           </w:tcPr>
           <w:p>
             <w:pPr>
@@ -534,6 +558,8 @@
               <w:jc w:val="center"/>
               <w:rPr>
                 <w:rFonts w:ascii="Times New Roman" w:hAnsi="Times New Roman" w:cs="Times New Roman"/>
+                <w:b/>
+                <w:bCs/>
                 <w:sz w:val="24"/>
                 <w:szCs w:val="24"/>
               </w:rPr>
@@ -541,6 +567,8 @@
             <w:r>
               <w:rPr>
                 <w:rFonts w:ascii="Times New Roman" w:hAnsi="Times New Roman" w:cs="Times New Roman"/>
+                <w:b/>
+                <w:bCs/>
                 <w:sz w:val="24"/>
                 <w:szCs w:val="24"/>
               </w:rPr>
@@ -550,7 +578,7 @@
         </w:tc>
         <w:tc>
           <w:tcPr>
-            <w:tcW w:w="1400" w:type="dxa"/>
+            <w:tcW w:w="1486" w:type="dxa"/>
           </w:tcPr>
           <w:p>
             <w:pPr>
@@ -558,6 +586,8 @@
               <w:jc w:val="center"/>
               <w:rPr>
                 <w:rFonts w:ascii="Times New Roman" w:hAnsi="Times New Roman" w:cs="Times New Roman"/>
+                <w:b/>
+                <w:bCs/>
                 <w:sz w:val="24"/>
                 <w:szCs w:val="24"/>
               </w:rPr>
@@ -565,6 +595,8 @@
             <w:r>
               <w:rPr>
                 <w:rFonts w:ascii="Times New Roman" w:hAnsi="Times New Roman" w:cs="Times New Roman"/>
+                <w:b/>
+                <w:bCs/>
                 <w:sz w:val="24"/>
                 <w:szCs w:val="24"/>
                 <w:lang w:val="vi-VN"/>
@@ -574,6 +606,8 @@
             <w:r>
               <w:rPr>
                 <w:rFonts w:ascii="Times New Roman" w:hAnsi="Times New Roman" w:cs="Times New Roman"/>
+                <w:b/>
+                <w:bCs/>
                 <w:sz w:val="24"/>
                 <w:szCs w:val="24"/>
               </w:rPr>
@@ -584,12 +618,12 @@
       </w:tr>
       <w:tr>
         <w:trPr>
-          <w:trHeight w:val="390"/>
+          <w:trHeight w:val="403"/>
           <w:jc w:val="center"/>
         </w:trPr>
         <w:tc>
           <w:tcPr>
-            <w:tcW w:w="696" w:type="dxa"/>
+            <w:tcW w:w="738" w:type="dxa"/>
           </w:tcPr>
           <w:p>
             <w:pPr>
@@ -597,6 +631,8 @@
               <w:jc w:val="center"/>
               <w:rPr>
                 <w:rFonts w:ascii="Times New Roman" w:hAnsi="Times New Roman" w:cs="Times New Roman"/>
+                <w:b/>
+                <w:bCs/>
                 <w:sz w:val="24"/>
                 <w:szCs w:val="24"/>
                 <w:lang w:val="vi-VN"/>
@@ -605,6 +641,8 @@
             <w:r>
               <w:rPr>
                 <w:rFonts w:ascii="Times New Roman" w:hAnsi="Times New Roman" w:cs="Times New Roman"/>
+                <w:b/>
+                <w:bCs/>
                 <w:sz w:val="24"/>
                 <w:szCs w:val="24"/>
                 <w:lang w:val="vi-VN"/>
@@ -615,7 +653,7 @@
         </w:tc>
         <w:tc>
           <w:tcPr>
-            <w:tcW w:w="2561" w:type="dxa"/>
+            <w:tcW w:w="2717" w:type="dxa"/>
           </w:tcPr>
           <w:p>
             <w:pPr>
@@ -623,6 +661,8 @@
               <w:jc w:val="center"/>
               <w:rPr>
                 <w:rFonts w:ascii="Times New Roman" w:hAnsi="Times New Roman" w:cs="Times New Roman"/>
+                <w:b/>
+                <w:bCs/>
                 <w:sz w:val="24"/>
                 <w:szCs w:val="24"/>
               </w:rPr>
@@ -630,6 +670,8 @@
             <w:r>
               <w:rPr>
                 <w:rFonts w:ascii="Times New Roman" w:hAnsi="Times New Roman" w:cs="Times New Roman"/>
+                <w:b/>
+                <w:bCs/>
                 <w:sz w:val="24"/>
                 <w:szCs w:val="24"/>
               </w:rPr>
@@ -639,7 +681,7 @@
         </w:tc>
         <w:tc>
           <w:tcPr>
-            <w:tcW w:w="1400" w:type="dxa"/>
+            <w:tcW w:w="1486" w:type="dxa"/>
           </w:tcPr>
           <w:p>
             <w:pPr>
@@ -647,6 +689,8 @@
               <w:jc w:val="center"/>
               <w:rPr>
                 <w:rFonts w:ascii="Times New Roman" w:hAnsi="Times New Roman" w:cs="Times New Roman"/>
+                <w:b/>
+                <w:bCs/>
                 <w:sz w:val="24"/>
                 <w:szCs w:val="24"/>
               </w:rPr>
@@ -654,6 +698,8 @@
             <w:r>
               <w:rPr>
                 <w:rFonts w:ascii="Times New Roman" w:hAnsi="Times New Roman" w:cs="Times New Roman"/>
+                <w:b/>
+                <w:bCs/>
                 <w:sz w:val="24"/>
                 <w:szCs w:val="24"/>
               </w:rPr>
@@ -4371,7 +4417,7 @@
                 <w:noProof/>
                 <w:webHidden/>
               </w:rPr>
-              <w:t>44</w:t>
+              <w:t>43</w:t>
             </w:r>
             <w:r>
               <w:rPr>
@@ -19694,7 +19740,41 @@
           <w:szCs w:val="26"/>
           <w:lang w:val="vi-VN"/>
         </w:rPr>
-        <w:t>, wiredtiger</w:t>
+        <w:t xml:space="preserve">, </w:t>
+      </w:r>
+      <w:r>
+        <w:rPr>
+          <w:rFonts w:ascii="Times New Roman" w:hAnsi="Times New Roman" w:cs="Times New Roman"/>
+          <w:sz w:val="26"/>
+          <w:szCs w:val="26"/>
+        </w:rPr>
+        <w:t>W</w:t>
+      </w:r>
+      <w:r>
+        <w:rPr>
+          <w:rFonts w:ascii="Times New Roman" w:hAnsi="Times New Roman" w:cs="Times New Roman"/>
+          <w:sz w:val="26"/>
+          <w:szCs w:val="26"/>
+          <w:lang w:val="vi-VN"/>
+        </w:rPr>
+        <w:t>ired</w:t>
+      </w:r>
+      <w:r>
+        <w:rPr>
+          <w:rFonts w:ascii="Times New Roman" w:hAnsi="Times New Roman" w:cs="Times New Roman"/>
+          <w:sz w:val="26"/>
+          <w:szCs w:val="26"/>
+        </w:rPr>
+        <w:t>T</w:t>
+      </w:r>
+      <w:r>
+        <w:rPr>
+          <w:rFonts w:ascii="Times New Roman" w:hAnsi="Times New Roman" w:cs="Times New Roman"/>
+          <w:sz w:val="26"/>
+          <w:szCs w:val="26"/>
+          <w:lang w:val="vi-VN"/>
+        </w:rPr>
+        <w:t>iger</w:t>
       </w:r>
       <w:r>
         <w:rPr>
@@ -19914,7 +19994,6 @@
           <w:lang w:val="fr-FR"/>
         </w:rPr>
       </w:pPr>
-      <w:proofErr w:type="gramStart"/>
       <w:r>
         <w:rPr>
           <w:rFonts w:ascii="Times New Roman" w:hAnsi="Times New Roman" w:cs="Times New Roman"/>
@@ -19931,17 +20010,7 @@
           <w:szCs w:val="26"/>
           <w:lang w:val="vi-VN"/>
         </w:rPr>
-        <w:t>:</w:t>
-      </w:r>
-      <w:proofErr w:type="gramEnd"/>
-      <w:r>
-        <w:rPr>
-          <w:rFonts w:ascii="Times New Roman" w:hAnsi="Times New Roman" w:cs="Times New Roman"/>
-          <w:sz w:val="26"/>
-          <w:szCs w:val="26"/>
-          <w:lang w:val="vi-VN"/>
-        </w:rPr>
-        <w:t xml:space="preserve"> </w:t>
+        <w:t xml:space="preserve">: </w:t>
       </w:r>
       <w:r>
         <w:rPr>
@@ -20832,7 +20901,7 @@
           <w:szCs w:val="26"/>
           <w:lang w:val="vi-VN"/>
         </w:rPr>
-        <w:t>0</w:t>
+        <w:t>1</w:t>
       </w:r>
       <w:r>
         <w:rPr>
@@ -42147,6 +42216,7 @@
     </w:p>
     <w:p>
       <w:pPr>
+        <w:ind w:firstLine="720"/>
         <w:jc w:val="both"/>
         <w:rPr>
           <w:rFonts w:ascii="Times New Roman" w:hAnsi="Times New Roman" w:cs="Times New Roman"/>
@@ -42155,9 +42225,50 @@
           <w:lang w:val="vi-VN"/>
         </w:rPr>
       </w:pPr>
+      <w:r>
+        <w:rPr>
+          <w:rFonts w:ascii="Times New Roman" w:hAnsi="Times New Roman" w:cs="Times New Roman"/>
+          <w:sz w:val="26"/>
+          <w:szCs w:val="26"/>
+          <w:lang w:val="vi-VN"/>
+        </w:rPr>
+        <w:t>Những</w:t>
+      </w:r>
+      <w:r>
+        <w:rPr>
+          <w:rFonts w:ascii="Times New Roman" w:hAnsi="Times New Roman" w:cs="Times New Roman"/>
+          <w:sz w:val="26"/>
+          <w:szCs w:val="26"/>
+          <w:lang w:val="vi-VN"/>
+        </w:rPr>
+        <w:t xml:space="preserve"> liên kết</w:t>
+      </w:r>
+      <w:r>
+        <w:rPr>
+          <w:rFonts w:ascii="Times New Roman" w:hAnsi="Times New Roman" w:cs="Times New Roman"/>
+          <w:sz w:val="26"/>
+          <w:szCs w:val="26"/>
+          <w:lang w:val="vi-VN"/>
+        </w:rPr>
+        <w:t xml:space="preserve"> ngoài</w:t>
+      </w:r>
+      <w:r>
+        <w:rPr>
+          <w:rFonts w:ascii="Times New Roman" w:hAnsi="Times New Roman" w:cs="Times New Roman"/>
+          <w:sz w:val="26"/>
+          <w:szCs w:val="26"/>
+          <w:lang w:val="vi-VN"/>
+        </w:rPr>
+        <w:t xml:space="preserve"> liên quan:</w:t>
+      </w:r>
     </w:p>
     <w:p>
       <w:pPr>
+        <w:pStyle w:val="oancuaDanhsach"/>
+        <w:numPr>
+          <w:ilvl w:val="1"/>
+          <w:numId w:val="3"/>
+        </w:numPr>
         <w:jc w:val="both"/>
         <w:rPr>
           <w:rFonts w:ascii="Times New Roman" w:hAnsi="Times New Roman" w:cs="Times New Roman"/>
@@ -42173,7 +42284,25 @@
           <w:szCs w:val="26"/>
           <w:lang w:val="vi-VN"/>
         </w:rPr>
-        <w:t xml:space="preserve">Link github chứa toàn bộ mã nguồn, bảng tính và toàn bộ kết quả: </w:t>
+        <w:t>M</w:t>
+      </w:r>
+      <w:r>
+        <w:rPr>
+          <w:rFonts w:ascii="Times New Roman" w:hAnsi="Times New Roman" w:cs="Times New Roman"/>
+          <w:sz w:val="26"/>
+          <w:szCs w:val="26"/>
+          <w:lang w:val="vi-VN"/>
+        </w:rPr>
+        <w:t xml:space="preserve">ã nguồn, bảng tính và toàn bộ kết </w:t>
+      </w:r>
+      <w:r>
+        <w:rPr>
+          <w:rFonts w:ascii="Times New Roman" w:hAnsi="Times New Roman" w:cs="Times New Roman"/>
+          <w:sz w:val="26"/>
+          <w:szCs w:val="26"/>
+          <w:lang w:val="vi-VN"/>
+        </w:rPr>
+        <w:t xml:space="preserve">quả: </w:t>
       </w:r>
       <w:hyperlink r:id="rId37" w:history="1">
         <w:r>
@@ -42184,7 +42313,7 @@
             <w:szCs w:val="26"/>
             <w:lang w:val="vi-VN"/>
           </w:rPr>
-          <w:t>tại đây</w:t>
+          <w:t>Nhat-Thanh/CS523.L21/LSM_tree</w:t>
         </w:r>
       </w:hyperlink>
       <w:r>
@@ -42199,23 +42328,45 @@
     </w:p>
     <w:p>
       <w:pPr>
+        <w:pStyle w:val="oancuaDanhsach"/>
+        <w:numPr>
+          <w:ilvl w:val="1"/>
+          <w:numId w:val="3"/>
+        </w:numPr>
         <w:jc w:val="both"/>
         <w:rPr>
-          <w:rStyle w:val="Siuktni"/>
-          <w:rFonts w:ascii="Times New Roman" w:hAnsi="Times New Roman" w:cs="Times New Roman"/>
-          <w:sz w:val="26"/>
-          <w:szCs w:val="26"/>
-          <w:lang w:val="vi-VN"/>
-        </w:rPr>
-      </w:pPr>
-      <w:r>
-        <w:rPr>
-          <w:rFonts w:ascii="Times New Roman" w:hAnsi="Times New Roman" w:cs="Times New Roman"/>
-          <w:sz w:val="26"/>
-          <w:szCs w:val="26"/>
-          <w:lang w:val="vi-VN"/>
-        </w:rPr>
-        <w:t xml:space="preserve">Link colab dùng để vẽ biểu đồ và mô phỏng kết quả: </w:t>
+          <w:rFonts w:ascii="Times New Roman" w:hAnsi="Times New Roman" w:cs="Times New Roman"/>
+          <w:sz w:val="26"/>
+          <w:szCs w:val="26"/>
+          <w:lang w:val="vi-VN"/>
+        </w:rPr>
+      </w:pPr>
+      <w:r>
+        <w:rPr>
+          <w:rFonts w:ascii="Times New Roman" w:hAnsi="Times New Roman" w:cs="Times New Roman"/>
+          <w:sz w:val="26"/>
+          <w:szCs w:val="26"/>
+          <w:lang w:val="vi-VN"/>
+        </w:rPr>
+        <w:t>B</w:t>
+      </w:r>
+      <w:r>
+        <w:rPr>
+          <w:rFonts w:ascii="Times New Roman" w:hAnsi="Times New Roman" w:cs="Times New Roman"/>
+          <w:sz w:val="26"/>
+          <w:szCs w:val="26"/>
+          <w:lang w:val="vi-VN"/>
+        </w:rPr>
+        <w:t xml:space="preserve">iểu đồ và mô phỏng kết </w:t>
+      </w:r>
+      <w:r>
+        <w:rPr>
+          <w:rFonts w:ascii="Times New Roman" w:hAnsi="Times New Roman" w:cs="Times New Roman"/>
+          <w:sz w:val="26"/>
+          <w:szCs w:val="26"/>
+          <w:lang w:val="vi-VN"/>
+        </w:rPr>
+        <w:t xml:space="preserve">quả: </w:t>
       </w:r>
       <w:hyperlink r:id="rId38" w:history="1">
         <w:r>
@@ -42226,45 +42377,69 @@
             <w:szCs w:val="26"/>
             <w:lang w:val="vi-VN"/>
           </w:rPr>
-          <w:t>tại đây</w:t>
+          <w:t>Log-Structured Merge-</w:t>
+        </w:r>
+        <w:r>
+          <w:rPr>
+            <w:rStyle w:val="Siuktni"/>
+            <w:rFonts w:ascii="Times New Roman" w:hAnsi="Times New Roman" w:cs="Times New Roman"/>
+            <w:sz w:val="26"/>
+            <w:szCs w:val="26"/>
+            <w:lang w:val="vi-VN"/>
+          </w:rPr>
+          <w:t>tree.ipynb</w:t>
         </w:r>
       </w:hyperlink>
+      <w:r>
+        <w:rPr>
+          <w:rFonts w:ascii="Times New Roman" w:hAnsi="Times New Roman" w:cs="Times New Roman"/>
+          <w:sz w:val="26"/>
+          <w:szCs w:val="26"/>
+        </w:rPr>
+        <w:t>.</w:t>
+      </w:r>
     </w:p>
     <w:p>
       <w:pPr>
-        <w:rPr>
-          <w:rFonts w:ascii="Times New Roman" w:hAnsi="Times New Roman" w:cs="Times New Roman"/>
-          <w:sz w:val="26"/>
-          <w:szCs w:val="26"/>
-          <w:lang w:val="vi-VN"/>
-        </w:rPr>
-      </w:pPr>
-      <w:r>
-        <w:rPr>
-          <w:rFonts w:ascii="Times New Roman" w:hAnsi="Times New Roman" w:cs="Times New Roman"/>
-          <w:sz w:val="26"/>
-          <w:szCs w:val="26"/>
-          <w:lang w:val="vi-VN"/>
-        </w:rPr>
-        <w:t>Link m</w:t>
-      </w:r>
-      <w:r>
-        <w:rPr>
-          <w:rFonts w:ascii="Times New Roman" w:hAnsi="Times New Roman" w:cs="Times New Roman"/>
-          <w:sz w:val="26"/>
-          <w:szCs w:val="26"/>
-          <w:lang w:val="vi-VN"/>
-        </w:rPr>
-        <w:t>ã nguồn</w:t>
-      </w:r>
-      <w:r>
-        <w:rPr>
-          <w:rFonts w:ascii="Times New Roman" w:hAnsi="Times New Roman" w:cs="Times New Roman"/>
-          <w:sz w:val="26"/>
-          <w:szCs w:val="26"/>
-          <w:lang w:val="vi-VN"/>
-        </w:rPr>
-        <w:t xml:space="preserve"> của Wiredtiger: </w:t>
+        <w:pStyle w:val="oancuaDanhsach"/>
+        <w:numPr>
+          <w:ilvl w:val="1"/>
+          <w:numId w:val="3"/>
+        </w:numPr>
+        <w:jc w:val="both"/>
+        <w:rPr>
+          <w:rFonts w:ascii="Times New Roman" w:hAnsi="Times New Roman" w:cs="Times New Roman"/>
+          <w:sz w:val="26"/>
+          <w:szCs w:val="26"/>
+          <w:lang w:val="vi-VN"/>
+        </w:rPr>
+      </w:pPr>
+      <w:r>
+        <w:rPr>
+          <w:rFonts w:ascii="Times New Roman" w:hAnsi="Times New Roman" w:cs="Times New Roman"/>
+          <w:sz w:val="26"/>
+          <w:szCs w:val="26"/>
+          <w:lang w:val="vi-VN"/>
+        </w:rPr>
+        <w:t>Mã</w:t>
+      </w:r>
+      <w:r>
+        <w:rPr>
+          <w:rFonts w:ascii="Times New Roman" w:hAnsi="Times New Roman" w:cs="Times New Roman"/>
+          <w:sz w:val="26"/>
+          <w:szCs w:val="26"/>
+          <w:lang w:val="vi-VN"/>
+        </w:rPr>
+        <w:t xml:space="preserve"> nguồn </w:t>
+      </w:r>
+      <w:r>
+        <w:rPr>
+          <w:rFonts w:ascii="Times New Roman" w:hAnsi="Times New Roman" w:cs="Times New Roman"/>
+          <w:sz w:val="26"/>
+          <w:szCs w:val="26"/>
+          <w:lang w:val="vi-VN"/>
+        </w:rPr>
+        <w:t xml:space="preserve">WiredTiger: </w:t>
       </w:r>
       <w:hyperlink r:id="rId39" w:history="1">
         <w:r>
@@ -42275,8 +42450,69 @@
             <w:szCs w:val="26"/>
             <w:lang w:val="vi-VN"/>
           </w:rPr>
-          <w:t>tại đây</w:t>
+          <w:t>W</w:t>
         </w:r>
+        <w:r>
+          <w:rPr>
+            <w:rStyle w:val="Siuktni"/>
+            <w:rFonts w:ascii="Times New Roman" w:hAnsi="Times New Roman" w:cs="Times New Roman"/>
+            <w:sz w:val="26"/>
+            <w:szCs w:val="26"/>
+            <w:lang w:val="vi-VN"/>
+          </w:rPr>
+          <w:t>ired</w:t>
+        </w:r>
+        <w:r>
+          <w:rPr>
+            <w:rStyle w:val="Siuktni"/>
+            <w:rFonts w:ascii="Times New Roman" w:hAnsi="Times New Roman" w:cs="Times New Roman"/>
+            <w:sz w:val="26"/>
+            <w:szCs w:val="26"/>
+            <w:lang w:val="vi-VN"/>
+          </w:rPr>
+          <w:t>T</w:t>
+        </w:r>
+        <w:r>
+          <w:rPr>
+            <w:rStyle w:val="Siuktni"/>
+            <w:rFonts w:ascii="Times New Roman" w:hAnsi="Times New Roman" w:cs="Times New Roman"/>
+            <w:sz w:val="26"/>
+            <w:szCs w:val="26"/>
+            <w:lang w:val="vi-VN"/>
+          </w:rPr>
+          <w:t>iger</w:t>
+        </w:r>
+        <w:r>
+          <w:rPr>
+            <w:rStyle w:val="Siuktni"/>
+            <w:rFonts w:ascii="Times New Roman" w:hAnsi="Times New Roman" w:cs="Times New Roman"/>
+            <w:sz w:val="26"/>
+            <w:szCs w:val="26"/>
+            <w:lang w:val="vi-VN"/>
+          </w:rPr>
+          <w:t>/</w:t>
+        </w:r>
+        <w:r>
+          <w:rPr>
+            <w:rStyle w:val="Siuktni"/>
+            <w:rFonts w:ascii="Times New Roman" w:hAnsi="Times New Roman" w:cs="Times New Roman"/>
+            <w:sz w:val="26"/>
+            <w:szCs w:val="26"/>
+            <w:lang w:val="vi-VN"/>
+          </w:rPr>
+          <w:t>w</w:t>
+        </w:r>
+        <w:r>
+          <w:rPr>
+            <w:rStyle w:val="Siuktni"/>
+            <w:rFonts w:ascii="Times New Roman" w:hAnsi="Times New Roman" w:cs="Times New Roman"/>
+            <w:sz w:val="26"/>
+            <w:szCs w:val="26"/>
+            <w:lang w:val="vi-VN"/>
+          </w:rPr>
+          <w:t>iredtiger</w:t>
+        </w:r>
+        <w:bookmarkStart w:id="56" w:name="_Toc77417546"/>
       </w:hyperlink>
       <w:r>
         <w:rPr>
@@ -42285,42 +42521,9 @@
           <w:szCs w:val="26"/>
           <w:lang w:val="vi-VN"/>
         </w:rPr>
-        <w:t xml:space="preserve"> </w:t>
-      </w:r>
-      <w:r>
-        <w:rPr>
-          <w:rFonts w:ascii="Times New Roman" w:hAnsi="Times New Roman" w:cs="Times New Roman"/>
-          <w:sz w:val="26"/>
-          <w:szCs w:val="26"/>
-          <w:lang w:val="vi-VN"/>
-        </w:rPr>
-        <w:br w:type="page"/>
-      </w:r>
-    </w:p>
-    <w:p>
-      <w:pPr>
-        <w:pStyle w:val="u1"/>
-        <w:jc w:val="center"/>
-        <w:rPr>
-          <w:rFonts w:ascii="Times New Roman" w:hAnsi="Times New Roman" w:cs="Times New Roman"/>
-          <w:b/>
-          <w:bCs/>
-          <w:sz w:val="36"/>
-          <w:szCs w:val="36"/>
-          <w:lang w:val="vi-VN"/>
-        </w:rPr>
-        <w:sectPr>
-          <w:pgSz w:w="12240" w:h="15840"/>
-          <w:pgMar w:top="1440" w:right="1440" w:bottom="1440" w:left="1440" w:header="720" w:footer="720" w:gutter="0"/>
-          <w:cols w:space="720"/>
-          <w:docGrid w:linePitch="360"/>
-        </w:sectPr>
-      </w:pPr>
-    </w:p>
-    <w:p>
-      <w:pPr>
-        <w:pStyle w:val="u1"/>
-        <w:jc w:val="center"/>
+        <w:t>.</w:t>
+      </w:r>
+      <w:r>
         <w:rPr>
           <w:rFonts w:ascii="Times New Roman" w:hAnsi="Times New Roman" w:cs="Times New Roman"/>
           <w:b/>
@@ -42329,8 +42532,22 @@
           <w:szCs w:val="40"/>
           <w:lang w:val="vi-VN"/>
         </w:rPr>
-      </w:pPr>
-      <w:bookmarkStart w:id="56" w:name="_Toc77417546"/>
+        <w:br w:type="page"/>
+      </w:r>
+    </w:p>
+    <w:p>
+      <w:pPr>
+        <w:pStyle w:val="u1"/>
+        <w:jc w:val="center"/>
+        <w:rPr>
+          <w:rFonts w:ascii="Times New Roman" w:hAnsi="Times New Roman" w:cs="Times New Roman"/>
+          <w:b/>
+          <w:bCs/>
+          <w:sz w:val="40"/>
+          <w:szCs w:val="40"/>
+          <w:lang w:val="vi-VN"/>
+        </w:rPr>
+      </w:pPr>
       <w:r>
         <w:rPr>
           <w:rFonts w:ascii="Times New Roman" w:hAnsi="Times New Roman" w:cs="Times New Roman"/>
@@ -46857,7 +47074,7 @@
         <w:rFonts w:ascii="Times New Roman" w:eastAsiaTheme="minorHAnsi" w:hAnsi="Times New Roman" w:cs="Times New Roman" w:hint="default"/>
       </w:rPr>
     </w:lvl>
-    <w:lvl w:ilvl="1" w:tplc="042A0003" w:tentative="1">
+    <w:lvl w:ilvl="1" w:tplc="042A0003">
       <w:start w:val="1"/>
       <w:numFmt w:val="bullet"/>
       <w:lvlText w:val="o"/>

</xml_diff>

<commit_message>
modify some sentences and clauses
</commit_message>
<xml_diff>
--- a/LSM_tree/BÁO CÁO ĐỒ ÁN LSM TREE.docx
+++ b/LSM_tree/BÁO CÁO ĐỒ ÁN LSM TREE.docx
@@ -178,6 +178,7 @@
     <w:p/>
     <w:p>
       <w:pPr>
+        <w:ind w:left="340" w:right="340"/>
         <w:jc w:val="center"/>
         <w:rPr>
           <w:rFonts w:ascii="Times New Roman" w:hAnsi="Times New Roman" w:cs="Times New Roman"/>
@@ -212,6 +213,7 @@
     </w:p>
     <w:p>
       <w:pPr>
+        <w:ind w:left="340" w:right="340"/>
         <w:jc w:val="center"/>
         <w:rPr>
           <w:rFonts w:ascii="Times New Roman" w:hAnsi="Times New Roman" w:cs="Times New Roman"/>
@@ -230,7 +232,7 @@
           <w:szCs w:val="40"/>
           <w:lang w:val="vi-VN"/>
         </w:rPr>
-        <w:t>CHỦ ĐỀ:</w:t>
+        <w:t xml:space="preserve">MÔN HỌC: </w:t>
       </w:r>
       <w:r>
         <w:rPr>
@@ -240,9 +242,13 @@
           <w:sz w:val="40"/>
           <w:szCs w:val="40"/>
         </w:rPr>
-        <w:t xml:space="preserve"> LOG-STRUCTURED </w:t>
-      </w:r>
-      <w:r>
+        <w:t>CS523</w:t>
+      </w:r>
+    </w:p>
+    <w:p>
+      <w:pPr>
+        <w:ind w:left="340" w:right="340"/>
+        <w:jc w:val="center"/>
         <w:rPr>
           <w:rFonts w:ascii="Times New Roman" w:hAnsi="Times New Roman" w:cs="Times New Roman"/>
           <w:b/>
@@ -250,8 +256,7 @@
           <w:sz w:val="40"/>
           <w:szCs w:val="40"/>
         </w:rPr>
-        <w:t>MERGE</w:t>
-      </w:r>
+      </w:pPr>
       <w:r>
         <w:rPr>
           <w:rFonts w:ascii="Times New Roman" w:hAnsi="Times New Roman" w:cs="Times New Roman"/>
@@ -261,7 +266,7 @@
           <w:szCs w:val="40"/>
           <w:lang w:val="vi-VN"/>
         </w:rPr>
-        <w:t>-</w:t>
+        <w:t>CHỦ ĐỀ:</w:t>
       </w:r>
       <w:r>
         <w:rPr>
@@ -271,21 +276,39 @@
           <w:sz w:val="40"/>
           <w:szCs w:val="40"/>
         </w:rPr>
+        <w:t xml:space="preserve"> LOG-STRUCTURED </w:t>
+      </w:r>
+      <w:r>
+        <w:rPr>
+          <w:rFonts w:ascii="Times New Roman" w:hAnsi="Times New Roman" w:cs="Times New Roman"/>
+          <w:b/>
+          <w:bCs/>
+          <w:sz w:val="40"/>
+          <w:szCs w:val="40"/>
+        </w:rPr>
+        <w:t>MERGE</w:t>
+      </w:r>
+      <w:r>
+        <w:rPr>
+          <w:rFonts w:ascii="Times New Roman" w:hAnsi="Times New Roman" w:cs="Times New Roman"/>
+          <w:b/>
+          <w:bCs/>
+          <w:sz w:val="40"/>
+          <w:szCs w:val="40"/>
+          <w:lang w:val="vi-VN"/>
+        </w:rPr>
+        <w:t>-</w:t>
+      </w:r>
+      <w:r>
+        <w:rPr>
+          <w:rFonts w:ascii="Times New Roman" w:hAnsi="Times New Roman" w:cs="Times New Roman"/>
+          <w:b/>
+          <w:bCs/>
+          <w:sz w:val="40"/>
+          <w:szCs w:val="40"/>
+        </w:rPr>
         <w:t>TREE</w:t>
       </w:r>
-    </w:p>
-    <w:p>
-      <w:pPr>
-        <w:tabs>
-          <w:tab w:val="left" w:pos="1134"/>
-        </w:tabs>
-        <w:rPr>
-          <w:bCs/>
-          <w:sz w:val="30"/>
-          <w:szCs w:val="30"/>
-          <w:lang w:val="vi-VN"/>
-        </w:rPr>
-      </w:pPr>
     </w:p>
     <w:p>
       <w:pPr>
@@ -755,6 +778,96 @@
           <w:sz w:val="32"/>
           <w:szCs w:val="32"/>
         </w:rPr>
+      </w:pPr>
+      <w:r>
+        <w:rPr>
+          <w:rFonts w:ascii="Times New Roman" w:hAnsi="Times New Roman" w:cs="Times New Roman"/>
+          <w:b/>
+          <w:sz w:val="32"/>
+          <w:szCs w:val="32"/>
+          <w:lang w:val="vi-VN"/>
+        </w:rPr>
+        <w:t xml:space="preserve">TP. HỒ CHÍ MINH </w:t>
+      </w:r>
+      <w:r>
+        <w:rPr>
+          <w:rFonts w:ascii="Times New Roman" w:hAnsi="Times New Roman" w:cs="Times New Roman"/>
+          <w:b/>
+          <w:sz w:val="32"/>
+          <w:szCs w:val="32"/>
+          <w:lang w:val="vi-VN"/>
+        </w:rPr>
+        <w:t>-</w:t>
+      </w:r>
+      <w:r>
+        <w:rPr>
+          <w:rFonts w:ascii="Times New Roman" w:hAnsi="Times New Roman" w:cs="Times New Roman"/>
+          <w:b/>
+          <w:sz w:val="32"/>
+          <w:szCs w:val="32"/>
+          <w:lang w:val="vi-VN"/>
+        </w:rPr>
+        <w:t xml:space="preserve"> </w:t>
+      </w:r>
+      <w:r>
+        <w:rPr>
+          <w:rFonts w:ascii="Times New Roman" w:hAnsi="Times New Roman" w:cs="Times New Roman"/>
+          <w:b/>
+          <w:sz w:val="32"/>
+          <w:szCs w:val="32"/>
+          <w:lang w:val="vi-VN"/>
+        </w:rPr>
+        <w:t>0</w:t>
+      </w:r>
+      <w:r>
+        <w:rPr>
+          <w:rFonts w:ascii="Times New Roman" w:hAnsi="Times New Roman" w:cs="Times New Roman"/>
+          <w:b/>
+          <w:sz w:val="32"/>
+          <w:szCs w:val="32"/>
+        </w:rPr>
+        <w:t>7</w:t>
+      </w:r>
+      <w:r>
+        <w:rPr>
+          <w:rFonts w:ascii="Times New Roman" w:hAnsi="Times New Roman" w:cs="Times New Roman"/>
+          <w:b/>
+          <w:sz w:val="32"/>
+          <w:szCs w:val="32"/>
+          <w:lang w:val="vi-VN"/>
+        </w:rPr>
+        <w:t>/</w:t>
+      </w:r>
+      <w:r>
+        <w:rPr>
+          <w:rFonts w:ascii="Times New Roman" w:hAnsi="Times New Roman" w:cs="Times New Roman"/>
+          <w:b/>
+          <w:sz w:val="32"/>
+          <w:szCs w:val="32"/>
+        </w:rPr>
+        <w:t>20</w:t>
+      </w:r>
+      <w:r>
+        <w:rPr>
+          <w:rFonts w:ascii="Times New Roman" w:hAnsi="Times New Roman" w:cs="Times New Roman"/>
+          <w:b/>
+          <w:sz w:val="32"/>
+          <w:szCs w:val="32"/>
+        </w:rPr>
+        <w:t>21</w:t>
+      </w:r>
+    </w:p>
+    <w:p>
+      <w:pPr>
+        <w:spacing w:after="0"/>
+        <w:contextualSpacing/>
+        <w:jc w:val="center"/>
+        <w:rPr>
+          <w:rFonts w:ascii="Times New Roman" w:hAnsi="Times New Roman" w:cs="Times New Roman"/>
+          <w:b/>
+          <w:sz w:val="32"/>
+          <w:szCs w:val="32"/>
+        </w:rPr>
         <w:sectPr>
           <w:pgSz w:w="11907" w:h="16840" w:code="9"/>
           <w:pgMar w:top="1440" w:right="1134" w:bottom="1440" w:left="1701" w:header="709" w:footer="709" w:gutter="0"/>
@@ -769,83 +882,6 @@
           <w:docGrid w:linePitch="360"/>
         </w:sectPr>
       </w:pPr>
-      <w:r>
-        <w:rPr>
-          <w:rFonts w:ascii="Times New Roman" w:hAnsi="Times New Roman" w:cs="Times New Roman"/>
-          <w:b/>
-          <w:sz w:val="32"/>
-          <w:szCs w:val="32"/>
-          <w:lang w:val="vi-VN"/>
-        </w:rPr>
-        <w:t xml:space="preserve">TP. HỒ CHÍ MINH </w:t>
-      </w:r>
-      <w:r>
-        <w:rPr>
-          <w:rFonts w:ascii="Times New Roman" w:hAnsi="Times New Roman" w:cs="Times New Roman"/>
-          <w:b/>
-          <w:sz w:val="32"/>
-          <w:szCs w:val="32"/>
-          <w:lang w:val="vi-VN"/>
-        </w:rPr>
-        <w:t>-</w:t>
-      </w:r>
-      <w:r>
-        <w:rPr>
-          <w:rFonts w:ascii="Times New Roman" w:hAnsi="Times New Roman" w:cs="Times New Roman"/>
-          <w:b/>
-          <w:sz w:val="32"/>
-          <w:szCs w:val="32"/>
-          <w:lang w:val="vi-VN"/>
-        </w:rPr>
-        <w:t xml:space="preserve"> </w:t>
-      </w:r>
-      <w:r>
-        <w:rPr>
-          <w:rFonts w:ascii="Times New Roman" w:hAnsi="Times New Roman" w:cs="Times New Roman"/>
-          <w:b/>
-          <w:sz w:val="32"/>
-          <w:szCs w:val="32"/>
-          <w:lang w:val="vi-VN"/>
-        </w:rPr>
-        <w:t>0</w:t>
-      </w:r>
-      <w:r>
-        <w:rPr>
-          <w:rFonts w:ascii="Times New Roman" w:hAnsi="Times New Roman" w:cs="Times New Roman"/>
-          <w:b/>
-          <w:sz w:val="32"/>
-          <w:szCs w:val="32"/>
-        </w:rPr>
-        <w:t>7</w:t>
-      </w:r>
-      <w:r>
-        <w:rPr>
-          <w:rFonts w:ascii="Times New Roman" w:hAnsi="Times New Roman" w:cs="Times New Roman"/>
-          <w:b/>
-          <w:sz w:val="32"/>
-          <w:szCs w:val="32"/>
-          <w:lang w:val="vi-VN"/>
-        </w:rPr>
-        <w:t>/</w:t>
-      </w:r>
-      <w:r>
-        <w:rPr>
-          <w:rFonts w:ascii="Times New Roman" w:hAnsi="Times New Roman" w:cs="Times New Roman"/>
-          <w:b/>
-          <w:sz w:val="32"/>
-          <w:szCs w:val="32"/>
-        </w:rPr>
-        <w:t>20</w:t>
-      </w:r>
-      <w:r>
-        <w:rPr>
-          <w:rFonts w:ascii="Times New Roman" w:hAnsi="Times New Roman" w:cs="Times New Roman"/>
-          <w:b/>
-          <w:sz w:val="32"/>
-          <w:szCs w:val="32"/>
-        </w:rPr>
-        <w:t>21</w:t>
-      </w:r>
     </w:p>
     <w:bookmarkStart w:id="0" w:name="_Toc76889521" w:displacedByCustomXml="next"/>
     <w:sdt>
@@ -957,7 +993,7 @@
             </w:rPr>
             <w:fldChar w:fldCharType="separate"/>
           </w:r>
-          <w:hyperlink w:anchor="_Toc81045436" w:history="1">
+          <w:hyperlink w:anchor="_Toc81223829" w:history="1">
             <w:r>
               <w:rPr>
                 <w:rStyle w:val="Siuktni"/>
@@ -1005,7 +1041,7 @@
                 <w:noProof/>
                 <w:webHidden/>
               </w:rPr>
-              <w:instrText xml:space="preserve"> PAGEREF _Toc81045436 \h </w:instrText>
+              <w:instrText xml:space="preserve"> PAGEREF _Toc81223829 \h </w:instrText>
             </w:r>
             <w:r>
               <w:rPr>
@@ -1048,7 +1084,7 @@
               <w:lang w:val="vi-VN" w:eastAsia="vi-VN"/>
             </w:rPr>
           </w:pPr>
-          <w:hyperlink w:anchor="_Toc81045437" w:history="1">
+          <w:hyperlink w:anchor="_Toc81223830" w:history="1">
             <w:r>
               <w:rPr>
                 <w:rStyle w:val="Siuktni"/>
@@ -1134,7 +1170,7 @@
                 <w:noProof/>
                 <w:webHidden/>
               </w:rPr>
-              <w:instrText xml:space="preserve"> PAGEREF _Toc81045437 \h </w:instrText>
+              <w:instrText xml:space="preserve"> PAGEREF _Toc81223830 \h </w:instrText>
             </w:r>
             <w:r>
               <w:rPr>
@@ -1177,7 +1213,7 @@
               <w:lang w:val="vi-VN" w:eastAsia="vi-VN"/>
             </w:rPr>
           </w:pPr>
-          <w:hyperlink w:anchor="_Toc81045438" w:history="1">
+          <w:hyperlink w:anchor="_Toc81223831" w:history="1">
             <w:r>
               <w:rPr>
                 <w:rStyle w:val="Siuktni"/>
@@ -1244,7 +1280,7 @@
                 <w:noProof/>
                 <w:webHidden/>
               </w:rPr>
-              <w:instrText xml:space="preserve"> PAGEREF _Toc81045438 \h </w:instrText>
+              <w:instrText xml:space="preserve"> PAGEREF _Toc81223831 \h </w:instrText>
             </w:r>
             <w:r>
               <w:rPr>
@@ -1287,7 +1323,7 @@
               <w:lang w:val="vi-VN" w:eastAsia="vi-VN"/>
             </w:rPr>
           </w:pPr>
-          <w:hyperlink w:anchor="_Toc81045439" w:history="1">
+          <w:hyperlink w:anchor="_Toc81223832" w:history="1">
             <w:r>
               <w:rPr>
                 <w:rStyle w:val="Siuktni"/>
@@ -1380,7 +1416,7 @@
                 <w:noProof/>
                 <w:webHidden/>
               </w:rPr>
-              <w:instrText xml:space="preserve"> PAGEREF _Toc81045439 \h </w:instrText>
+              <w:instrText xml:space="preserve"> PAGEREF _Toc81223832 \h </w:instrText>
             </w:r>
             <w:r>
               <w:rPr>
@@ -1423,7 +1459,7 @@
               <w:lang w:val="vi-VN" w:eastAsia="vi-VN"/>
             </w:rPr>
           </w:pPr>
-          <w:hyperlink w:anchor="_Toc81045440" w:history="1">
+          <w:hyperlink w:anchor="_Toc81223833" w:history="1">
             <w:r>
               <w:rPr>
                 <w:rStyle w:val="Siuktni"/>
@@ -1495,7 +1531,7 @@
                 <w:noProof/>
                 <w:webHidden/>
               </w:rPr>
-              <w:instrText xml:space="preserve"> PAGEREF _Toc81045440 \h </w:instrText>
+              <w:instrText xml:space="preserve"> PAGEREF _Toc81223833 \h </w:instrText>
             </w:r>
             <w:r>
               <w:rPr>
@@ -1538,7 +1574,7 @@
               <w:lang w:val="vi-VN" w:eastAsia="vi-VN"/>
             </w:rPr>
           </w:pPr>
-          <w:hyperlink w:anchor="_Toc81045441" w:history="1">
+          <w:hyperlink w:anchor="_Toc81223834" w:history="1">
             <w:r>
               <w:rPr>
                 <w:rStyle w:val="Siuktni"/>
@@ -1569,7 +1605,7 @@
                 <w:noProof/>
                 <w:webHidden/>
               </w:rPr>
-              <w:instrText xml:space="preserve"> PAGEREF _Toc81045441 \h </w:instrText>
+              <w:instrText xml:space="preserve"> PAGEREF _Toc81223834 \h </w:instrText>
             </w:r>
             <w:r>
               <w:rPr>
@@ -1612,7 +1648,7 @@
               <w:lang w:val="vi-VN" w:eastAsia="vi-VN"/>
             </w:rPr>
           </w:pPr>
-          <w:hyperlink w:anchor="_Toc81045442" w:history="1">
+          <w:hyperlink w:anchor="_Toc81223835" w:history="1">
             <w:r>
               <w:rPr>
                 <w:rStyle w:val="Siuktni"/>
@@ -1655,7 +1691,7 @@
                 <w:noProof/>
                 <w:webHidden/>
               </w:rPr>
-              <w:instrText xml:space="preserve"> PAGEREF _Toc81045442 \h </w:instrText>
+              <w:instrText xml:space="preserve"> PAGEREF _Toc81223835 \h </w:instrText>
             </w:r>
             <w:r>
               <w:rPr>
@@ -1698,7 +1734,7 @@
               <w:lang w:val="vi-VN" w:eastAsia="vi-VN"/>
             </w:rPr>
           </w:pPr>
-          <w:hyperlink w:anchor="_Toc81045443" w:history="1">
+          <w:hyperlink w:anchor="_Toc81223836" w:history="1">
             <w:r>
               <w:rPr>
                 <w:rStyle w:val="Siuktni"/>
@@ -1729,7 +1765,7 @@
                 <w:noProof/>
                 <w:webHidden/>
               </w:rPr>
-              <w:instrText xml:space="preserve"> PAGEREF _Toc81045443 \h </w:instrText>
+              <w:instrText xml:space="preserve"> PAGEREF _Toc81223836 \h </w:instrText>
             </w:r>
             <w:r>
               <w:rPr>
@@ -1772,7 +1808,7 @@
               <w:lang w:val="vi-VN" w:eastAsia="vi-VN"/>
             </w:rPr>
           </w:pPr>
-          <w:hyperlink w:anchor="_Toc81045444" w:history="1">
+          <w:hyperlink w:anchor="_Toc81223837" w:history="1">
             <w:r>
               <w:rPr>
                 <w:rStyle w:val="Siuktni"/>
@@ -1813,7 +1849,7 @@
                 <w:noProof/>
                 <w:webHidden/>
               </w:rPr>
-              <w:instrText xml:space="preserve"> PAGEREF _Toc81045444 \h </w:instrText>
+              <w:instrText xml:space="preserve"> PAGEREF _Toc81223837 \h </w:instrText>
             </w:r>
             <w:r>
               <w:rPr>
@@ -1856,7 +1892,7 @@
               <w:lang w:val="vi-VN" w:eastAsia="vi-VN"/>
             </w:rPr>
           </w:pPr>
-          <w:hyperlink w:anchor="_Toc81045445" w:history="1">
+          <w:hyperlink w:anchor="_Toc81223838" w:history="1">
             <w:r>
               <w:rPr>
                 <w:rStyle w:val="Siuktni"/>
@@ -1897,7 +1933,7 @@
                 <w:noProof/>
                 <w:webHidden/>
               </w:rPr>
-              <w:instrText xml:space="preserve"> PAGEREF _Toc81045445 \h </w:instrText>
+              <w:instrText xml:space="preserve"> PAGEREF _Toc81223838 \h </w:instrText>
             </w:r>
             <w:r>
               <w:rPr>
@@ -1940,7 +1976,7 @@
               <w:lang w:val="vi-VN" w:eastAsia="vi-VN"/>
             </w:rPr>
           </w:pPr>
-          <w:hyperlink w:anchor="_Toc81045446" w:history="1">
+          <w:hyperlink w:anchor="_Toc81223839" w:history="1">
             <w:r>
               <w:rPr>
                 <w:rStyle w:val="Siuktni"/>
@@ -1971,7 +2007,7 @@
                 <w:noProof/>
                 <w:webHidden/>
               </w:rPr>
-              <w:instrText xml:space="preserve"> PAGEREF _Toc81045446 \h </w:instrText>
+              <w:instrText xml:space="preserve"> PAGEREF _Toc81223839 \h </w:instrText>
             </w:r>
             <w:r>
               <w:rPr>
@@ -2014,7 +2050,7 @@
               <w:lang w:val="vi-VN" w:eastAsia="vi-VN"/>
             </w:rPr>
           </w:pPr>
-          <w:hyperlink w:anchor="_Toc81045447" w:history="1">
+          <w:hyperlink w:anchor="_Toc81223840" w:history="1">
             <w:r>
               <w:rPr>
                 <w:rStyle w:val="Siuktni"/>
@@ -2045,7 +2081,7 @@
                 <w:noProof/>
                 <w:webHidden/>
               </w:rPr>
-              <w:instrText xml:space="preserve"> PAGEREF _Toc81045447 \h </w:instrText>
+              <w:instrText xml:space="preserve"> PAGEREF _Toc81223840 \h </w:instrText>
             </w:r>
             <w:r>
               <w:rPr>
@@ -2088,7 +2124,7 @@
               <w:lang w:val="vi-VN" w:eastAsia="vi-VN"/>
             </w:rPr>
           </w:pPr>
-          <w:hyperlink w:anchor="_Toc81045448" w:history="1">
+          <w:hyperlink w:anchor="_Toc81223841" w:history="1">
             <w:r>
               <w:rPr>
                 <w:rStyle w:val="Siuktni"/>
@@ -2129,7 +2165,7 @@
                 <w:noProof/>
                 <w:webHidden/>
               </w:rPr>
-              <w:instrText xml:space="preserve"> PAGEREF _Toc81045448 \h </w:instrText>
+              <w:instrText xml:space="preserve"> PAGEREF _Toc81223841 \h </w:instrText>
             </w:r>
             <w:r>
               <w:rPr>
@@ -2172,7 +2208,7 @@
               <w:lang w:val="vi-VN" w:eastAsia="vi-VN"/>
             </w:rPr>
           </w:pPr>
-          <w:hyperlink w:anchor="_Toc81045449" w:history="1">
+          <w:hyperlink w:anchor="_Toc81223842" w:history="1">
             <w:r>
               <w:rPr>
                 <w:rStyle w:val="Siuktni"/>
@@ -2203,7 +2239,7 @@
                 <w:noProof/>
                 <w:webHidden/>
               </w:rPr>
-              <w:instrText xml:space="preserve"> PAGEREF _Toc81045449 \h </w:instrText>
+              <w:instrText xml:space="preserve"> PAGEREF _Toc81223842 \h </w:instrText>
             </w:r>
             <w:r>
               <w:rPr>
@@ -2246,7 +2282,7 @@
               <w:lang w:val="vi-VN" w:eastAsia="vi-VN"/>
             </w:rPr>
           </w:pPr>
-          <w:hyperlink w:anchor="_Toc81045450" w:history="1">
+          <w:hyperlink w:anchor="_Toc81223843" w:history="1">
             <w:r>
               <w:rPr>
                 <w:rStyle w:val="Siuktni"/>
@@ -2275,7 +2311,7 @@
                 <w:noProof/>
                 <w:webHidden/>
               </w:rPr>
-              <w:instrText xml:space="preserve"> PAGEREF _Toc81045450 \h </w:instrText>
+              <w:instrText xml:space="preserve"> PAGEREF _Toc81223843 \h </w:instrText>
             </w:r>
             <w:r>
               <w:rPr>
@@ -2318,7 +2354,7 @@
               <w:lang w:val="vi-VN" w:eastAsia="vi-VN"/>
             </w:rPr>
           </w:pPr>
-          <w:hyperlink w:anchor="_Toc81045451" w:history="1">
+          <w:hyperlink w:anchor="_Toc81223844" w:history="1">
             <w:r>
               <w:rPr>
                 <w:rStyle w:val="Siuktni"/>
@@ -2347,7 +2383,7 @@
                 <w:noProof/>
                 <w:webHidden/>
               </w:rPr>
-              <w:instrText xml:space="preserve"> PAGEREF _Toc81045451 \h </w:instrText>
+              <w:instrText xml:space="preserve"> PAGEREF _Toc81223844 \h </w:instrText>
             </w:r>
             <w:r>
               <w:rPr>
@@ -2390,7 +2426,7 @@
               <w:lang w:val="vi-VN" w:eastAsia="vi-VN"/>
             </w:rPr>
           </w:pPr>
-          <w:hyperlink w:anchor="_Toc81045452" w:history="1">
+          <w:hyperlink w:anchor="_Toc81223845" w:history="1">
             <w:r>
               <w:rPr>
                 <w:rStyle w:val="Siuktni"/>
@@ -2420,7 +2456,7 @@
                 <w:noProof/>
                 <w:webHidden/>
               </w:rPr>
-              <w:instrText xml:space="preserve"> PAGEREF _Toc81045452 \h </w:instrText>
+              <w:instrText xml:space="preserve"> PAGEREF _Toc81223845 \h </w:instrText>
             </w:r>
             <w:r>
               <w:rPr>
@@ -2463,7 +2499,7 @@
               <w:lang w:val="vi-VN" w:eastAsia="vi-VN"/>
             </w:rPr>
           </w:pPr>
-          <w:hyperlink w:anchor="_Toc81045453" w:history="1">
+          <w:hyperlink w:anchor="_Toc81223846" w:history="1">
             <w:r>
               <w:rPr>
                 <w:rStyle w:val="Siuktni"/>
@@ -2494,7 +2530,7 @@
                 <w:noProof/>
                 <w:webHidden/>
               </w:rPr>
-              <w:instrText xml:space="preserve"> PAGEREF _Toc81045453 \h </w:instrText>
+              <w:instrText xml:space="preserve"> PAGEREF _Toc81223846 \h </w:instrText>
             </w:r>
             <w:r>
               <w:rPr>
@@ -2537,7 +2573,7 @@
               <w:lang w:val="vi-VN" w:eastAsia="vi-VN"/>
             </w:rPr>
           </w:pPr>
-          <w:hyperlink w:anchor="_Toc81045454" w:history="1">
+          <w:hyperlink w:anchor="_Toc81223847" w:history="1">
             <w:r>
               <w:rPr>
                 <w:rStyle w:val="Siuktni"/>
@@ -2568,7 +2604,7 @@
                 <w:noProof/>
                 <w:webHidden/>
               </w:rPr>
-              <w:instrText xml:space="preserve"> PAGEREF _Toc81045454 \h </w:instrText>
+              <w:instrText xml:space="preserve"> PAGEREF _Toc81223847 \h </w:instrText>
             </w:r>
             <w:r>
               <w:rPr>
@@ -2611,7 +2647,7 @@
               <w:lang w:val="vi-VN" w:eastAsia="vi-VN"/>
             </w:rPr>
           </w:pPr>
-          <w:hyperlink w:anchor="_Toc81045455" w:history="1">
+          <w:hyperlink w:anchor="_Toc81223848" w:history="1">
             <w:r>
               <w:rPr>
                 <w:rStyle w:val="Siuktni"/>
@@ -2642,7 +2678,7 @@
                 <w:noProof/>
                 <w:webHidden/>
               </w:rPr>
-              <w:instrText xml:space="preserve"> PAGEREF _Toc81045455 \h </w:instrText>
+              <w:instrText xml:space="preserve"> PAGEREF _Toc81223848 \h </w:instrText>
             </w:r>
             <w:r>
               <w:rPr>
@@ -2685,7 +2721,7 @@
               <w:lang w:val="vi-VN" w:eastAsia="vi-VN"/>
             </w:rPr>
           </w:pPr>
-          <w:hyperlink w:anchor="_Toc81045456" w:history="1">
+          <w:hyperlink w:anchor="_Toc81223849" w:history="1">
             <w:r>
               <w:rPr>
                 <w:rStyle w:val="Siuktni"/>
@@ -2716,7 +2752,7 @@
                 <w:noProof/>
                 <w:webHidden/>
               </w:rPr>
-              <w:instrText xml:space="preserve"> PAGEREF _Toc81045456 \h </w:instrText>
+              <w:instrText xml:space="preserve"> PAGEREF _Toc81223849 \h </w:instrText>
             </w:r>
             <w:r>
               <w:rPr>
@@ -2759,7 +2795,7 @@
               <w:lang w:val="vi-VN" w:eastAsia="vi-VN"/>
             </w:rPr>
           </w:pPr>
-          <w:hyperlink w:anchor="_Toc81045457" w:history="1">
+          <w:hyperlink w:anchor="_Toc81223850" w:history="1">
             <w:r>
               <w:rPr>
                 <w:rStyle w:val="Siuktni"/>
@@ -2790,7 +2826,7 @@
                 <w:noProof/>
                 <w:webHidden/>
               </w:rPr>
-              <w:instrText xml:space="preserve"> PAGEREF _Toc81045457 \h </w:instrText>
+              <w:instrText xml:space="preserve"> PAGEREF _Toc81223850 \h </w:instrText>
             </w:r>
             <w:r>
               <w:rPr>
@@ -2833,7 +2869,7 @@
               <w:lang w:val="vi-VN" w:eastAsia="vi-VN"/>
             </w:rPr>
           </w:pPr>
-          <w:hyperlink w:anchor="_Toc81045458" w:history="1">
+          <w:hyperlink w:anchor="_Toc81223851" w:history="1">
             <w:r>
               <w:rPr>
                 <w:rStyle w:val="Siuktni"/>
@@ -2864,7 +2900,7 @@
                 <w:noProof/>
                 <w:webHidden/>
               </w:rPr>
-              <w:instrText xml:space="preserve"> PAGEREF _Toc81045458 \h </w:instrText>
+              <w:instrText xml:space="preserve"> PAGEREF _Toc81223851 \h </w:instrText>
             </w:r>
             <w:r>
               <w:rPr>
@@ -2907,7 +2943,7 @@
               <w:lang w:val="vi-VN" w:eastAsia="vi-VN"/>
             </w:rPr>
           </w:pPr>
-          <w:hyperlink w:anchor="_Toc81045459" w:history="1">
+          <w:hyperlink w:anchor="_Toc81223852" w:history="1">
             <w:r>
               <w:rPr>
                 <w:rStyle w:val="Siuktni"/>
@@ -2938,7 +2974,7 @@
                 <w:noProof/>
                 <w:webHidden/>
               </w:rPr>
-              <w:instrText xml:space="preserve"> PAGEREF _Toc81045459 \h </w:instrText>
+              <w:instrText xml:space="preserve"> PAGEREF _Toc81223852 \h </w:instrText>
             </w:r>
             <w:r>
               <w:rPr>
@@ -2981,7 +3017,7 @@
               <w:lang w:val="vi-VN" w:eastAsia="vi-VN"/>
             </w:rPr>
           </w:pPr>
-          <w:hyperlink w:anchor="_Toc81045460" w:history="1">
+          <w:hyperlink w:anchor="_Toc81223853" w:history="1">
             <w:r>
               <w:rPr>
                 <w:rStyle w:val="Siuktni"/>
@@ -3011,7 +3047,7 @@
                 <w:noProof/>
                 <w:webHidden/>
               </w:rPr>
-              <w:instrText xml:space="preserve"> PAGEREF _Toc81045460 \h </w:instrText>
+              <w:instrText xml:space="preserve"> PAGEREF _Toc81223853 \h </w:instrText>
             </w:r>
             <w:r>
               <w:rPr>
@@ -3054,7 +3090,7 @@
               <w:lang w:val="vi-VN" w:eastAsia="vi-VN"/>
             </w:rPr>
           </w:pPr>
-          <w:hyperlink w:anchor="_Toc81045461" w:history="1">
+          <w:hyperlink w:anchor="_Toc81223854" w:history="1">
             <w:r>
               <w:rPr>
                 <w:rStyle w:val="Siuktni"/>
@@ -3085,7 +3121,7 @@
                 <w:noProof/>
                 <w:webHidden/>
               </w:rPr>
-              <w:instrText xml:space="preserve"> PAGEREF _Toc81045461 \h </w:instrText>
+              <w:instrText xml:space="preserve"> PAGEREF _Toc81223854 \h </w:instrText>
             </w:r>
             <w:r>
               <w:rPr>
@@ -3128,7 +3164,7 @@
               <w:lang w:val="vi-VN" w:eastAsia="vi-VN"/>
             </w:rPr>
           </w:pPr>
-          <w:hyperlink w:anchor="_Toc81045462" w:history="1">
+          <w:hyperlink w:anchor="_Toc81223855" w:history="1">
             <w:r>
               <w:rPr>
                 <w:rStyle w:val="Siuktni"/>
@@ -3159,7 +3195,7 @@
                 <w:noProof/>
                 <w:webHidden/>
               </w:rPr>
-              <w:instrText xml:space="preserve"> PAGEREF _Toc81045462 \h </w:instrText>
+              <w:instrText xml:space="preserve"> PAGEREF _Toc81223855 \h </w:instrText>
             </w:r>
             <w:r>
               <w:rPr>
@@ -3202,7 +3238,7 @@
               <w:lang w:val="vi-VN" w:eastAsia="vi-VN"/>
             </w:rPr>
           </w:pPr>
-          <w:hyperlink w:anchor="_Toc81045463" w:history="1">
+          <w:hyperlink w:anchor="_Toc81223856" w:history="1">
             <w:r>
               <w:rPr>
                 <w:rStyle w:val="Siuktni"/>
@@ -3233,7 +3269,7 @@
                 <w:noProof/>
                 <w:webHidden/>
               </w:rPr>
-              <w:instrText xml:space="preserve"> PAGEREF _Toc81045463 \h </w:instrText>
+              <w:instrText xml:space="preserve"> PAGEREF _Toc81223856 \h </w:instrText>
             </w:r>
             <w:r>
               <w:rPr>
@@ -3276,7 +3312,7 @@
               <w:lang w:val="vi-VN" w:eastAsia="vi-VN"/>
             </w:rPr>
           </w:pPr>
-          <w:hyperlink w:anchor="_Toc81045464" w:history="1">
+          <w:hyperlink w:anchor="_Toc81223857" w:history="1">
             <w:r>
               <w:rPr>
                 <w:rStyle w:val="Siuktni"/>
@@ -3307,7 +3343,7 @@
                 <w:noProof/>
                 <w:webHidden/>
               </w:rPr>
-              <w:instrText xml:space="preserve"> PAGEREF _Toc81045464 \h </w:instrText>
+              <w:instrText xml:space="preserve"> PAGEREF _Toc81223857 \h </w:instrText>
             </w:r>
             <w:r>
               <w:rPr>
@@ -3350,7 +3386,7 @@
               <w:lang w:val="vi-VN" w:eastAsia="vi-VN"/>
             </w:rPr>
           </w:pPr>
-          <w:hyperlink w:anchor="_Toc81045465" w:history="1">
+          <w:hyperlink w:anchor="_Toc81223858" w:history="1">
             <w:r>
               <w:rPr>
                 <w:rStyle w:val="Siuktni"/>
@@ -3381,7 +3417,7 @@
                 <w:noProof/>
                 <w:webHidden/>
               </w:rPr>
-              <w:instrText xml:space="preserve"> PAGEREF _Toc81045465 \h </w:instrText>
+              <w:instrText xml:space="preserve"> PAGEREF _Toc81223858 \h </w:instrText>
             </w:r>
             <w:r>
               <w:rPr>
@@ -3424,7 +3460,7 @@
               <w:lang w:val="vi-VN" w:eastAsia="vi-VN"/>
             </w:rPr>
           </w:pPr>
-          <w:hyperlink w:anchor="_Toc81045466" w:history="1">
+          <w:hyperlink w:anchor="_Toc81223859" w:history="1">
             <w:r>
               <w:rPr>
                 <w:rStyle w:val="Siuktni"/>
@@ -3454,7 +3490,7 @@
                 <w:noProof/>
                 <w:webHidden/>
               </w:rPr>
-              <w:instrText xml:space="preserve"> PAGEREF _Toc81045466 \h </w:instrText>
+              <w:instrText xml:space="preserve"> PAGEREF _Toc81223859 \h </w:instrText>
             </w:r>
             <w:r>
               <w:rPr>
@@ -3497,7 +3533,7 @@
               <w:lang w:val="vi-VN" w:eastAsia="vi-VN"/>
             </w:rPr>
           </w:pPr>
-          <w:hyperlink w:anchor="_Toc81045467" w:history="1">
+          <w:hyperlink w:anchor="_Toc81223860" w:history="1">
             <w:r>
               <w:rPr>
                 <w:rStyle w:val="Siuktni"/>
@@ -3528,7 +3564,7 @@
                 <w:noProof/>
                 <w:webHidden/>
               </w:rPr>
-              <w:instrText xml:space="preserve"> PAGEREF _Toc81045467 \h </w:instrText>
+              <w:instrText xml:space="preserve"> PAGEREF _Toc81223860 \h </w:instrText>
             </w:r>
             <w:r>
               <w:rPr>
@@ -3571,7 +3607,7 @@
               <w:lang w:val="vi-VN" w:eastAsia="vi-VN"/>
             </w:rPr>
           </w:pPr>
-          <w:hyperlink w:anchor="_Toc81045468" w:history="1">
+          <w:hyperlink w:anchor="_Toc81223861" w:history="1">
             <w:r>
               <w:rPr>
                 <w:rStyle w:val="Siuktni"/>
@@ -3602,7 +3638,7 @@
                 <w:noProof/>
                 <w:webHidden/>
               </w:rPr>
-              <w:instrText xml:space="preserve"> PAGEREF _Toc81045468 \h </w:instrText>
+              <w:instrText xml:space="preserve"> PAGEREF _Toc81223861 \h </w:instrText>
             </w:r>
             <w:r>
               <w:rPr>
@@ -3645,7 +3681,7 @@
               <w:lang w:val="vi-VN" w:eastAsia="vi-VN"/>
             </w:rPr>
           </w:pPr>
-          <w:hyperlink w:anchor="_Toc81045469" w:history="1">
+          <w:hyperlink w:anchor="_Toc81223862" w:history="1">
             <w:r>
               <w:rPr>
                 <w:rStyle w:val="Siuktni"/>
@@ -3676,7 +3712,7 @@
                 <w:noProof/>
                 <w:webHidden/>
               </w:rPr>
-              <w:instrText xml:space="preserve"> PAGEREF _Toc81045469 \h </w:instrText>
+              <w:instrText xml:space="preserve"> PAGEREF _Toc81223862 \h </w:instrText>
             </w:r>
             <w:r>
               <w:rPr>
@@ -3719,7 +3755,7 @@
               <w:lang w:val="vi-VN" w:eastAsia="vi-VN"/>
             </w:rPr>
           </w:pPr>
-          <w:hyperlink w:anchor="_Toc81045470" w:history="1">
+          <w:hyperlink w:anchor="_Toc81223863" w:history="1">
             <w:r>
               <w:rPr>
                 <w:rStyle w:val="Siuktni"/>
@@ -3750,7 +3786,7 @@
                 <w:noProof/>
                 <w:webHidden/>
               </w:rPr>
-              <w:instrText xml:space="preserve"> PAGEREF _Toc81045470 \h </w:instrText>
+              <w:instrText xml:space="preserve"> PAGEREF _Toc81223863 \h </w:instrText>
             </w:r>
             <w:r>
               <w:rPr>
@@ -3793,7 +3829,7 @@
               <w:lang w:val="vi-VN" w:eastAsia="vi-VN"/>
             </w:rPr>
           </w:pPr>
-          <w:hyperlink w:anchor="_Toc81045471" w:history="1">
+          <w:hyperlink w:anchor="_Toc81223864" w:history="1">
             <w:r>
               <w:rPr>
                 <w:rStyle w:val="Siuktni"/>
@@ -3824,7 +3860,7 @@
                 <w:noProof/>
                 <w:webHidden/>
               </w:rPr>
-              <w:instrText xml:space="preserve"> PAGEREF _Toc81045471 \h </w:instrText>
+              <w:instrText xml:space="preserve"> PAGEREF _Toc81223864 \h </w:instrText>
             </w:r>
             <w:r>
               <w:rPr>
@@ -3867,7 +3903,7 @@
               <w:lang w:val="vi-VN" w:eastAsia="vi-VN"/>
             </w:rPr>
           </w:pPr>
-          <w:hyperlink w:anchor="_Toc81045472" w:history="1">
+          <w:hyperlink w:anchor="_Toc81223865" w:history="1">
             <w:r>
               <w:rPr>
                 <w:rStyle w:val="Siuktni"/>
@@ -3898,7 +3934,7 @@
                 <w:noProof/>
                 <w:webHidden/>
               </w:rPr>
-              <w:instrText xml:space="preserve"> PAGEREF _Toc81045472 \h </w:instrText>
+              <w:instrText xml:space="preserve"> PAGEREF _Toc81223865 \h </w:instrText>
             </w:r>
             <w:r>
               <w:rPr>
@@ -3941,7 +3977,7 @@
               <w:lang w:val="vi-VN" w:eastAsia="vi-VN"/>
             </w:rPr>
           </w:pPr>
-          <w:hyperlink w:anchor="_Toc81045473" w:history="1">
+          <w:hyperlink w:anchor="_Toc81223866" w:history="1">
             <w:r>
               <w:rPr>
                 <w:rStyle w:val="Siuktni"/>
@@ -3972,7 +4008,7 @@
                 <w:noProof/>
                 <w:webHidden/>
               </w:rPr>
-              <w:instrText xml:space="preserve"> PAGEREF _Toc81045473 \h </w:instrText>
+              <w:instrText xml:space="preserve"> PAGEREF _Toc81223866 \h </w:instrText>
             </w:r>
             <w:r>
               <w:rPr>
@@ -4015,7 +4051,7 @@
               <w:lang w:val="vi-VN" w:eastAsia="vi-VN"/>
             </w:rPr>
           </w:pPr>
-          <w:hyperlink w:anchor="_Toc81045474" w:history="1">
+          <w:hyperlink w:anchor="_Toc81223867" w:history="1">
             <w:r>
               <w:rPr>
                 <w:rStyle w:val="Siuktni"/>
@@ -4045,7 +4081,7 @@
                 <w:noProof/>
                 <w:webHidden/>
               </w:rPr>
-              <w:instrText xml:space="preserve"> PAGEREF _Toc81045474 \h </w:instrText>
+              <w:instrText xml:space="preserve"> PAGEREF _Toc81223867 \h </w:instrText>
             </w:r>
             <w:r>
               <w:rPr>
@@ -4088,7 +4124,7 @@
               <w:lang w:val="vi-VN" w:eastAsia="vi-VN"/>
             </w:rPr>
           </w:pPr>
-          <w:hyperlink w:anchor="_Toc81045475" w:history="1">
+          <w:hyperlink w:anchor="_Toc81223868" w:history="1">
             <w:r>
               <w:rPr>
                 <w:rStyle w:val="Siuktni"/>
@@ -4098,7 +4134,7 @@
                 <w:noProof/>
                 <w:lang w:val="vi-VN"/>
               </w:rPr>
-              <w:t>TÀI LIỆU THAM KHẢO</w:t>
+              <w:t>PHÂN CÔNG CÔNG VIỆC</w:t>
             </w:r>
             <w:r>
               <w:rPr>
@@ -4119,7 +4155,7 @@
                 <w:noProof/>
                 <w:webHidden/>
               </w:rPr>
-              <w:instrText xml:space="preserve"> PAGEREF _Toc81045475 \h </w:instrText>
+              <w:instrText xml:space="preserve"> PAGEREF _Toc81223868 \h </w:instrText>
             </w:r>
             <w:r>
               <w:rPr>
@@ -4152,6 +4188,238 @@
         </w:p>
         <w:p>
           <w:pPr>
+            <w:pStyle w:val="Mucluc2"/>
+            <w:tabs>
+              <w:tab w:val="right" w:leader="dot" w:pos="9350"/>
+            </w:tabs>
+            <w:rPr>
+              <w:rFonts w:cstheme="minorBidi"/>
+              <w:noProof/>
+              <w:lang w:val="vi-VN" w:eastAsia="vi-VN"/>
+            </w:rPr>
+          </w:pPr>
+          <w:hyperlink w:anchor="_Toc81223869" w:history="1">
+            <w:r>
+              <w:rPr>
+                <w:rStyle w:val="Siuktni"/>
+                <w:rFonts w:ascii="Times New Roman" w:hAnsi="Times New Roman"/>
+                <w:b/>
+                <w:bCs/>
+                <w:noProof/>
+              </w:rPr>
+              <w:t>Nhiệm</w:t>
+            </w:r>
+            <w:r>
+              <w:rPr>
+                <w:rStyle w:val="Siuktni"/>
+                <w:rFonts w:ascii="Times New Roman" w:hAnsi="Times New Roman"/>
+                <w:b/>
+                <w:bCs/>
+                <w:noProof/>
+                <w:lang w:val="vi-VN"/>
+              </w:rPr>
+              <w:t xml:space="preserve"> vụ</w:t>
+            </w:r>
+            <w:r>
+              <w:rPr>
+                <w:noProof/>
+                <w:webHidden/>
+              </w:rPr>
+              <w:tab/>
+            </w:r>
+            <w:r>
+              <w:rPr>
+                <w:noProof/>
+                <w:webHidden/>
+              </w:rPr>
+              <w:fldChar w:fldCharType="begin"/>
+            </w:r>
+            <w:r>
+              <w:rPr>
+                <w:noProof/>
+                <w:webHidden/>
+              </w:rPr>
+              <w:instrText xml:space="preserve"> PAGEREF _Toc81223869 \h </w:instrText>
+            </w:r>
+            <w:r>
+              <w:rPr>
+                <w:noProof/>
+                <w:webHidden/>
+              </w:rPr>
+            </w:r>
+            <w:r>
+              <w:rPr>
+                <w:noProof/>
+                <w:webHidden/>
+              </w:rPr>
+              <w:fldChar w:fldCharType="separate"/>
+            </w:r>
+            <w:r>
+              <w:rPr>
+                <w:noProof/>
+                <w:webHidden/>
+              </w:rPr>
+              <w:t>45</w:t>
+            </w:r>
+            <w:r>
+              <w:rPr>
+                <w:noProof/>
+                <w:webHidden/>
+              </w:rPr>
+              <w:fldChar w:fldCharType="end"/>
+            </w:r>
+          </w:hyperlink>
+        </w:p>
+        <w:p>
+          <w:pPr>
+            <w:pStyle w:val="Mucluc2"/>
+            <w:tabs>
+              <w:tab w:val="right" w:leader="dot" w:pos="9350"/>
+            </w:tabs>
+            <w:rPr>
+              <w:rFonts w:cstheme="minorBidi"/>
+              <w:noProof/>
+              <w:lang w:val="vi-VN" w:eastAsia="vi-VN"/>
+            </w:rPr>
+          </w:pPr>
+          <w:hyperlink w:anchor="_Toc81223870" w:history="1">
+            <w:r>
+              <w:rPr>
+                <w:rStyle w:val="Siuktni"/>
+                <w:rFonts w:ascii="Times New Roman" w:hAnsi="Times New Roman"/>
+                <w:b/>
+                <w:bCs/>
+                <w:noProof/>
+                <w:lang w:val="vi-VN"/>
+              </w:rPr>
+              <w:t>Những liên kết ngoài liên quan</w:t>
+            </w:r>
+            <w:r>
+              <w:rPr>
+                <w:noProof/>
+                <w:webHidden/>
+              </w:rPr>
+              <w:tab/>
+            </w:r>
+            <w:r>
+              <w:rPr>
+                <w:noProof/>
+                <w:webHidden/>
+              </w:rPr>
+              <w:fldChar w:fldCharType="begin"/>
+            </w:r>
+            <w:r>
+              <w:rPr>
+                <w:noProof/>
+                <w:webHidden/>
+              </w:rPr>
+              <w:instrText xml:space="preserve"> PAGEREF _Toc81223870 \h </w:instrText>
+            </w:r>
+            <w:r>
+              <w:rPr>
+                <w:noProof/>
+                <w:webHidden/>
+              </w:rPr>
+            </w:r>
+            <w:r>
+              <w:rPr>
+                <w:noProof/>
+                <w:webHidden/>
+              </w:rPr>
+              <w:fldChar w:fldCharType="separate"/>
+            </w:r>
+            <w:r>
+              <w:rPr>
+                <w:noProof/>
+                <w:webHidden/>
+              </w:rPr>
+              <w:t>45</w:t>
+            </w:r>
+            <w:r>
+              <w:rPr>
+                <w:noProof/>
+                <w:webHidden/>
+              </w:rPr>
+              <w:fldChar w:fldCharType="end"/>
+            </w:r>
+          </w:hyperlink>
+        </w:p>
+        <w:p>
+          <w:pPr>
+            <w:pStyle w:val="Mucluc1"/>
+            <w:tabs>
+              <w:tab w:val="right" w:leader="dot" w:pos="9350"/>
+            </w:tabs>
+            <w:rPr>
+              <w:rFonts w:cstheme="minorBidi"/>
+              <w:noProof/>
+              <w:lang w:val="vi-VN" w:eastAsia="vi-VN"/>
+            </w:rPr>
+          </w:pPr>
+          <w:hyperlink w:anchor="_Toc81223871" w:history="1">
+            <w:r>
+              <w:rPr>
+                <w:rStyle w:val="Siuktni"/>
+                <w:rFonts w:ascii="Times New Roman" w:hAnsi="Times New Roman"/>
+                <w:b/>
+                <w:bCs/>
+                <w:noProof/>
+                <w:lang w:val="vi-VN"/>
+              </w:rPr>
+              <w:t>TÀI LIỆU THAM KHẢO</w:t>
+            </w:r>
+            <w:r>
+              <w:rPr>
+                <w:noProof/>
+                <w:webHidden/>
+              </w:rPr>
+              <w:tab/>
+            </w:r>
+            <w:r>
+              <w:rPr>
+                <w:noProof/>
+                <w:webHidden/>
+              </w:rPr>
+              <w:fldChar w:fldCharType="begin"/>
+            </w:r>
+            <w:r>
+              <w:rPr>
+                <w:noProof/>
+                <w:webHidden/>
+              </w:rPr>
+              <w:instrText xml:space="preserve"> PAGEREF _Toc81223871 \h </w:instrText>
+            </w:r>
+            <w:r>
+              <w:rPr>
+                <w:noProof/>
+                <w:webHidden/>
+              </w:rPr>
+            </w:r>
+            <w:r>
+              <w:rPr>
+                <w:noProof/>
+                <w:webHidden/>
+              </w:rPr>
+              <w:fldChar w:fldCharType="separate"/>
+            </w:r>
+            <w:r>
+              <w:rPr>
+                <w:noProof/>
+                <w:webHidden/>
+              </w:rPr>
+              <w:t>46</w:t>
+            </w:r>
+            <w:r>
+              <w:rPr>
+                <w:noProof/>
+                <w:webHidden/>
+              </w:rPr>
+              <w:fldChar w:fldCharType="end"/>
+            </w:r>
+          </w:hyperlink>
+        </w:p>
+        <w:p>
+          <w:pPr>
             <w:sectPr>
               <w:headerReference w:type="default" r:id="rId9"/>
               <w:footerReference w:type="default" r:id="rId10"/>
@@ -4182,7 +4450,7 @@
           <w:szCs w:val="40"/>
         </w:rPr>
       </w:pPr>
-      <w:bookmarkStart w:id="1" w:name="_Toc81045436"/>
+      <w:bookmarkStart w:id="1" w:name="_Toc81223829"/>
       <w:r>
         <w:rPr>
           <w:rFonts w:ascii="Times New Roman" w:hAnsi="Times New Roman" w:cs="Times New Roman"/>
@@ -4191,7 +4459,6 @@
           <w:sz w:val="40"/>
           <w:szCs w:val="40"/>
         </w:rPr>
-        <w:lastRenderedPageBreak/>
         <w:t>PHẦN</w:t>
       </w:r>
       <w:r>
@@ -4238,7 +4505,7 @@
           <w:szCs w:val="32"/>
         </w:rPr>
       </w:pPr>
-      <w:bookmarkStart w:id="2" w:name="_Toc81045437"/>
+      <w:bookmarkStart w:id="2" w:name="_Toc81223830"/>
       <w:r>
         <w:rPr>
           <w:rFonts w:ascii="Times New Roman" w:hAnsi="Times New Roman" w:cs="Times New Roman"/>
@@ -4332,8 +4599,8 @@
         </w:rPr>
         <w:t>Tree</w:t>
       </w:r>
+      <w:bookmarkEnd w:id="0"/>
       <w:bookmarkEnd w:id="2"/>
-      <w:bookmarkEnd w:id="0"/>
     </w:p>
     <w:p>
       <w:pPr>
@@ -4676,7 +4943,7 @@
         </w:rPr>
       </w:pPr>
       <w:bookmarkStart w:id="3" w:name="_Toc76889522"/>
-      <w:bookmarkStart w:id="4" w:name="_Toc81045438"/>
+      <w:bookmarkStart w:id="4" w:name="_Toc81223831"/>
       <w:r>
         <w:rPr>
           <w:rFonts w:ascii="Times New Roman" w:hAnsi="Times New Roman" w:cs="Times New Roman"/>
@@ -4777,7 +5044,7 @@
         </w:rPr>
       </w:pPr>
       <w:bookmarkStart w:id="5" w:name="_Toc76889523"/>
-      <w:bookmarkStart w:id="6" w:name="_Toc81045439"/>
+      <w:bookmarkStart w:id="6" w:name="_Toc81223832"/>
       <w:r>
         <w:rPr>
           <w:rFonts w:ascii="Times New Roman" w:hAnsi="Times New Roman" w:cs="Times New Roman"/>
@@ -5310,7 +5577,7 @@
         <mc:AlternateContent>
           <mc:Choice Requires="wps">
             <w:drawing>
-              <wp:anchor distT="0" distB="0" distL="114300" distR="114300" simplePos="0" relativeHeight="251658260" behindDoc="0" locked="0" layoutInCell="1" allowOverlap="1" wp14:anchorId="27BCBFBB" wp14:editId="4F6FF139">
+              <wp:anchor distT="0" distB="0" distL="114300" distR="114300" simplePos="0" relativeHeight="251651072" behindDoc="0" locked="0" layoutInCell="1" allowOverlap="1" wp14:anchorId="27BCBFBB" wp14:editId="4F6FF139">
                 <wp:simplePos x="0" y="0"/>
                 <wp:positionH relativeFrom="margin">
                   <wp:align>center</wp:align>
@@ -5434,7 +5701,7 @@
                 <v:stroke joinstyle="miter"/>
                 <v:path gradientshapeok="t" o:connecttype="rect"/>
               </v:shapetype>
-              <v:shape id="Hộp Văn bản 4" o:spid="_x0000_s1026" type="#_x0000_t202" style="position:absolute;left:0;text-align:left;margin-left:0;margin-top:200.5pt;width:397.5pt;height:.05pt;z-index:251658260;visibility:visible;mso-wrap-style:square;mso-wrap-distance-left:9pt;mso-wrap-distance-top:0;mso-wrap-distance-right:9pt;mso-wrap-distance-bottom:0;mso-position-horizontal:center;mso-position-horizontal-relative:margin;mso-position-vertical:absolute;mso-position-vertical-relative:text;v-text-anchor:top" o:gfxdata="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" stroked="f">
+              <v:shape id="Hộp Văn bản 4" o:spid="_x0000_s1026" type="#_x0000_t202" style="position:absolute;left:0;text-align:left;margin-left:0;margin-top:200.5pt;width:397.5pt;height:.05pt;z-index:251651072;visibility:visible;mso-wrap-style:square;mso-wrap-distance-left:9pt;mso-wrap-distance-top:0;mso-wrap-distance-right:9pt;mso-wrap-distance-bottom:0;mso-position-horizontal:center;mso-position-horizontal-relative:margin;mso-position-vertical:absolute;mso-position-vertical-relative:text;v-text-anchor:top" o:gfxdata="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" stroked="f">
                 <v:textbox style="mso-fit-shape-to-text:t" inset="0,0,0,0">
                   <w:txbxContent>
                     <w:p>
@@ -5523,7 +5790,7 @@
           <w:szCs w:val="26"/>
         </w:rPr>
         <w:drawing>
-          <wp:anchor distT="0" distB="0" distL="114300" distR="114300" simplePos="0" relativeHeight="251658259" behindDoc="0" locked="0" layoutInCell="1" allowOverlap="1" wp14:anchorId="4A026D20" wp14:editId="137D8568">
+          <wp:anchor distT="0" distB="0" distL="114300" distR="114300" simplePos="0" relativeHeight="251649024" behindDoc="0" locked="0" layoutInCell="1" allowOverlap="1" wp14:anchorId="4A026D20" wp14:editId="137D8568">
             <wp:simplePos x="0" y="0"/>
             <wp:positionH relativeFrom="margin">
               <wp:align>center</wp:align>
@@ -5652,7 +5919,7 @@
           <w:lang w:val="vi-VN"/>
         </w:rPr>
       </w:pPr>
-      <w:bookmarkStart w:id="8" w:name="_Toc81045440"/>
+      <w:bookmarkStart w:id="8" w:name="_Toc81223833"/>
       <w:r>
         <w:rPr>
           <w:rFonts w:ascii="Times New Roman" w:hAnsi="Times New Roman" w:cs="Times New Roman"/>
@@ -6465,7 +6732,7 @@
         </w:rPr>
       </w:pPr>
       <w:bookmarkStart w:id="9" w:name="_Toc76889525"/>
-      <w:bookmarkStart w:id="10" w:name="_Toc81045441"/>
+      <w:bookmarkStart w:id="10" w:name="_Toc81223834"/>
       <w:r>
         <w:rPr>
           <w:rFonts w:ascii="Times New Roman" w:hAnsi="Times New Roman" w:cs="Times New Roman"/>
@@ -6846,7 +7113,7 @@
         </w:rPr>
       </w:pPr>
       <w:bookmarkStart w:id="11" w:name="_Toc76889526"/>
-      <w:bookmarkStart w:id="12" w:name="_Toc81045442"/>
+      <w:bookmarkStart w:id="12" w:name="_Toc81223835"/>
       <w:r>
         <w:rPr>
           <w:rFonts w:ascii="Times New Roman" w:hAnsi="Times New Roman" w:cs="Times New Roman"/>
@@ -7267,7 +7534,7 @@
         </w:rPr>
       </w:pPr>
       <w:bookmarkStart w:id="13" w:name="_Toc76889527"/>
-      <w:bookmarkStart w:id="14" w:name="_Toc81045443"/>
+      <w:bookmarkStart w:id="14" w:name="_Toc81223836"/>
       <w:r>
         <w:rPr>
           <w:rFonts w:ascii="Times New Roman" w:hAnsi="Times New Roman" w:cs="Times New Roman"/>
@@ -7909,7 +8176,7 @@
         <mc:AlternateContent>
           <mc:Choice Requires="wps">
             <w:drawing>
-              <wp:anchor distT="0" distB="0" distL="114300" distR="114300" simplePos="0" relativeHeight="251658287" behindDoc="0" locked="0" layoutInCell="1" allowOverlap="1" wp14:anchorId="7D50D0B9" wp14:editId="76C2B952">
+              <wp:anchor distT="0" distB="0" distL="114300" distR="114300" simplePos="0" relativeHeight="251688960" behindDoc="0" locked="0" layoutInCell="1" allowOverlap="1" wp14:anchorId="7D50D0B9" wp14:editId="76C2B952">
                 <wp:simplePos x="0" y="0"/>
                 <wp:positionH relativeFrom="margin">
                   <wp:posOffset>0</wp:posOffset>
@@ -8030,7 +8297,7 @@
           </mc:Choice>
           <mc:Fallback>
             <w:pict>
-              <v:shape w14:anchorId="7D50D0B9" id="Hộp Văn bản 143" o:spid="_x0000_s1027" type="#_x0000_t202" style="position:absolute;left:0;text-align:left;margin-left:0;margin-top:336.65pt;width:468pt;height:.05pt;z-index:251658287;visibility:visible;mso-wrap-style:square;mso-wrap-distance-left:9pt;mso-wrap-distance-top:0;mso-wrap-distance-right:9pt;mso-wrap-distance-bottom:0;mso-position-horizontal:absolute;mso-position-horizontal-relative:margin;mso-position-vertical:absolute;mso-position-vertical-relative:text;v-text-anchor:top" o:gfxdata="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" stroked="f">
+              <v:shape w14:anchorId="7D50D0B9" id="Hộp Văn bản 143" o:spid="_x0000_s1027" type="#_x0000_t202" style="position:absolute;left:0;text-align:left;margin-left:0;margin-top:336.65pt;width:468pt;height:.05pt;z-index:251688960;visibility:visible;mso-wrap-style:square;mso-wrap-distance-left:9pt;mso-wrap-distance-top:0;mso-wrap-distance-right:9pt;mso-wrap-distance-bottom:0;mso-position-horizontal:absolute;mso-position-horizontal-relative:margin;mso-position-vertical:absolute;mso-position-vertical-relative:text;v-text-anchor:top" o:gfxdata="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" stroked="f">
                 <v:textbox style="mso-fit-shape-to-text:t" inset="0,0,0,0">
                   <w:txbxContent>
                     <w:p>
@@ -8122,7 +8389,7 @@
           <w:lang w:val="vi-VN"/>
         </w:rPr>
         <w:drawing>
-          <wp:anchor distT="0" distB="0" distL="114300" distR="114300" simplePos="0" relativeHeight="251658286" behindDoc="0" locked="0" layoutInCell="1" allowOverlap="1" wp14:anchorId="4DCA060B" wp14:editId="0E1C8263">
+          <wp:anchor distT="0" distB="0" distL="114300" distR="114300" simplePos="0" relativeHeight="251686912" behindDoc="0" locked="0" layoutInCell="1" allowOverlap="1" wp14:anchorId="4DCA060B" wp14:editId="0E1C8263">
             <wp:simplePos x="0" y="0"/>
             <wp:positionH relativeFrom="margin">
               <wp:posOffset>0</wp:posOffset>
@@ -8188,7 +8455,7 @@
           <w:lang w:val="vi-VN"/>
         </w:rPr>
       </w:pPr>
-      <w:bookmarkStart w:id="15" w:name="_Toc81045444"/>
+      <w:bookmarkStart w:id="15" w:name="_Toc81223837"/>
       <w:r>
         <w:rPr>
           <w:rFonts w:ascii="Times New Roman" w:hAnsi="Times New Roman" w:cs="Times New Roman"/>
@@ -8849,7 +9116,7 @@
         <mc:AlternateContent>
           <mc:Choice Requires="wps">
             <w:drawing>
-              <wp:anchor distT="0" distB="0" distL="114300" distR="114300" simplePos="0" relativeHeight="251658261" behindDoc="0" locked="0" layoutInCell="1" allowOverlap="1" wp14:anchorId="5474A2A4" wp14:editId="1183CFA7">
+              <wp:anchor distT="0" distB="0" distL="114300" distR="114300" simplePos="0" relativeHeight="251653120" behindDoc="0" locked="0" layoutInCell="1" allowOverlap="1" wp14:anchorId="5474A2A4" wp14:editId="1183CFA7">
                 <wp:simplePos x="0" y="0"/>
                 <wp:positionH relativeFrom="margin">
                   <wp:posOffset>1704975</wp:posOffset>
@@ -8972,7 +9239,7 @@
           </mc:Choice>
           <mc:Fallback>
             <w:pict>
-              <v:shape w14:anchorId="5474A2A4" id="Hộp Văn bản 52" o:spid="_x0000_s1028" type="#_x0000_t202" style="position:absolute;left:0;text-align:left;margin-left:134.25pt;margin-top:236pt;width:199.2pt;height:.05pt;z-index:251658261;visibility:visible;mso-wrap-style:square;mso-height-percent:0;mso-wrap-distance-left:9pt;mso-wrap-distance-top:0;mso-wrap-distance-right:9pt;mso-wrap-distance-bottom:0;mso-position-horizontal:absolute;mso-position-horizontal-relative:margin;mso-position-vertical:absolute;mso-position-vertical-relative:text;mso-height-percent:0;mso-height-relative:margin;v-text-anchor:top" o:gfxdata="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" stroked="f">
+              <v:shape w14:anchorId="5474A2A4" id="Hộp Văn bản 52" o:spid="_x0000_s1028" type="#_x0000_t202" style="position:absolute;left:0;text-align:left;margin-left:134.25pt;margin-top:236pt;width:199.2pt;height:.05pt;z-index:251653120;visibility:visible;mso-wrap-style:square;mso-height-percent:0;mso-wrap-distance-left:9pt;mso-wrap-distance-top:0;mso-wrap-distance-right:9pt;mso-wrap-distance-bottom:0;mso-position-horizontal:absolute;mso-position-horizontal-relative:margin;mso-position-vertical:absolute;mso-position-vertical-relative:text;mso-height-percent:0;mso-height-relative:margin;v-text-anchor:top" o:gfxdata="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" stroked="f">
                 <v:textbox style="mso-fit-shape-to-text:t" inset="0,0,0,0">
                   <w:txbxContent>
                     <w:p>
@@ -9058,7 +9325,7 @@
           <w:noProof/>
         </w:rPr>
         <w:drawing>
-          <wp:anchor distT="0" distB="0" distL="114300" distR="114300" simplePos="0" relativeHeight="251658247" behindDoc="0" locked="0" layoutInCell="1" allowOverlap="1" wp14:anchorId="01871CDB" wp14:editId="2BB31D9D">
+          <wp:anchor distT="0" distB="0" distL="114300" distR="114300" simplePos="0" relativeHeight="251634688" behindDoc="0" locked="0" layoutInCell="1" allowOverlap="1" wp14:anchorId="01871CDB" wp14:editId="2BB31D9D">
             <wp:simplePos x="0" y="0"/>
             <wp:positionH relativeFrom="margin">
               <wp:posOffset>1895475</wp:posOffset>
@@ -9291,7 +9558,7 @@
           <w:lang w:val="vi-VN"/>
         </w:rPr>
       </w:pPr>
-      <w:bookmarkStart w:id="16" w:name="_Toc81045445"/>
+      <w:bookmarkStart w:id="16" w:name="_Toc81223838"/>
       <w:r>
         <w:rPr>
           <w:rFonts w:ascii="Times New Roman" w:hAnsi="Times New Roman" w:cs="Times New Roman"/>
@@ -9675,7 +9942,7 @@
         <mc:AlternateContent>
           <mc:Choice Requires="wps">
             <w:drawing>
-              <wp:anchor distT="0" distB="0" distL="114300" distR="114300" simplePos="0" relativeHeight="251658262" behindDoc="0" locked="0" layoutInCell="1" allowOverlap="1" wp14:anchorId="7CB0452F" wp14:editId="66FC49C0">
+              <wp:anchor distT="0" distB="0" distL="114300" distR="114300" simplePos="0" relativeHeight="251655168" behindDoc="0" locked="0" layoutInCell="1" allowOverlap="1" wp14:anchorId="7CB0452F" wp14:editId="66FC49C0">
                 <wp:simplePos x="0" y="0"/>
                 <wp:positionH relativeFrom="margin">
                   <wp:align>center</wp:align>
@@ -9815,7 +10082,7 @@
           </mc:Choice>
           <mc:Fallback>
             <w:pict>
-              <v:shape w14:anchorId="7CB0452F" id="Hộp Văn bản 53" o:spid="_x0000_s1029" type="#_x0000_t202" style="position:absolute;left:0;text-align:left;margin-left:0;margin-top:312.25pt;width:328.6pt;height:.05pt;z-index:251658262;visibility:visible;mso-wrap-style:square;mso-width-percent:0;mso-wrap-distance-left:9pt;mso-wrap-distance-top:0;mso-wrap-distance-right:9pt;mso-wrap-distance-bottom:0;mso-position-horizontal:center;mso-position-horizontal-relative:margin;mso-position-vertical:absolute;mso-position-vertical-relative:text;mso-width-percent:0;mso-width-relative:margin;v-text-anchor:top" o:gfxdata="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" stroked="f">
+              <v:shape w14:anchorId="7CB0452F" id="Hộp Văn bản 53" o:spid="_x0000_s1029" type="#_x0000_t202" style="position:absolute;left:0;text-align:left;margin-left:0;margin-top:312.25pt;width:328.6pt;height:.05pt;z-index:251655168;visibility:visible;mso-wrap-style:square;mso-width-percent:0;mso-wrap-distance-left:9pt;mso-wrap-distance-top:0;mso-wrap-distance-right:9pt;mso-wrap-distance-bottom:0;mso-position-horizontal:center;mso-position-horizontal-relative:margin;mso-position-vertical:absolute;mso-position-vertical-relative:text;mso-width-percent:0;mso-width-relative:margin;v-text-anchor:top" o:gfxdata="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" stroked="f">
                 <v:textbox style="mso-fit-shape-to-text:t" inset="0,0,0,0">
                   <w:txbxContent>
                     <w:p>
@@ -9918,7 +10185,7 @@
           <w:noProof/>
         </w:rPr>
         <w:drawing>
-          <wp:anchor distT="0" distB="0" distL="114300" distR="114300" simplePos="0" relativeHeight="251658240" behindDoc="0" locked="0" layoutInCell="1" allowOverlap="1" wp14:anchorId="4111F5A8" wp14:editId="38BE4BEA">
+          <wp:anchor distT="0" distB="0" distL="114300" distR="114300" simplePos="0" relativeHeight="251624448" behindDoc="0" locked="0" layoutInCell="1" allowOverlap="1" wp14:anchorId="4111F5A8" wp14:editId="38BE4BEA">
             <wp:simplePos x="0" y="0"/>
             <wp:positionH relativeFrom="margin">
               <wp:align>center</wp:align>
@@ -10304,7 +10571,7 @@
           <w:lang w:val="vi-VN"/>
         </w:rPr>
       </w:pPr>
-      <w:bookmarkStart w:id="17" w:name="_Toc81045446"/>
+      <w:bookmarkStart w:id="17" w:name="_Toc81223839"/>
       <w:r>
         <w:rPr>
           <w:rFonts w:ascii="Times New Roman" w:hAnsi="Times New Roman" w:cs="Times New Roman"/>
@@ -10724,7 +10991,7 @@
         <mc:AlternateContent>
           <mc:Choice Requires="wps">
             <w:drawing>
-              <wp:anchor distT="0" distB="0" distL="114300" distR="114300" simplePos="0" relativeHeight="251658283" behindDoc="0" locked="0" layoutInCell="1" allowOverlap="1" wp14:anchorId="51958F29" wp14:editId="207D754F">
+              <wp:anchor distT="0" distB="0" distL="114300" distR="114300" simplePos="0" relativeHeight="251680768" behindDoc="0" locked="0" layoutInCell="1" allowOverlap="1" wp14:anchorId="51958F29" wp14:editId="207D754F">
                 <wp:simplePos x="0" y="0"/>
                 <wp:positionH relativeFrom="margin">
                   <wp:posOffset>904240</wp:posOffset>
@@ -10844,7 +11111,7 @@
           </mc:Choice>
           <mc:Fallback>
             <w:pict>
-              <v:shape w14:anchorId="51958F29" id="Hộp Văn bản 56" o:spid="_x0000_s1030" type="#_x0000_t202" style="position:absolute;left:0;text-align:left;margin-left:71.2pt;margin-top:177.75pt;width:325.55pt;height:.05pt;z-index:251658283;visibility:visible;mso-wrap-style:square;mso-wrap-distance-left:9pt;mso-wrap-distance-top:0;mso-wrap-distance-right:9pt;mso-wrap-distance-bottom:0;mso-position-horizontal:absolute;mso-position-horizontal-relative:margin;mso-position-vertical:absolute;mso-position-vertical-relative:text;v-text-anchor:top" o:gfxdata="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" stroked="f">
+              <v:shape w14:anchorId="51958F29" id="Hộp Văn bản 56" o:spid="_x0000_s1030" type="#_x0000_t202" style="position:absolute;left:0;text-align:left;margin-left:71.2pt;margin-top:177.75pt;width:325.55pt;height:.05pt;z-index:251680768;visibility:visible;mso-wrap-style:square;mso-wrap-distance-left:9pt;mso-wrap-distance-top:0;mso-wrap-distance-right:9pt;mso-wrap-distance-bottom:0;mso-position-horizontal:absolute;mso-position-horizontal-relative:margin;mso-position-vertical:absolute;mso-position-vertical-relative:text;v-text-anchor:top" o:gfxdata="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" stroked="f">
                 <v:textbox style="mso-fit-shape-to-text:t" inset="0,0,0,0">
                   <w:txbxContent>
                     <w:p>
@@ -10930,7 +11197,7 @@
           <w:noProof/>
         </w:rPr>
         <w:drawing>
-          <wp:anchor distT="0" distB="0" distL="114300" distR="114300" simplePos="0" relativeHeight="251658282" behindDoc="0" locked="0" layoutInCell="1" allowOverlap="1" wp14:anchorId="6EC333F2" wp14:editId="10F19F6B">
+          <wp:anchor distT="0" distB="0" distL="114300" distR="114300" simplePos="0" relativeHeight="251678720" behindDoc="0" locked="0" layoutInCell="1" allowOverlap="1" wp14:anchorId="6EC333F2" wp14:editId="10F19F6B">
             <wp:simplePos x="0" y="0"/>
             <wp:positionH relativeFrom="margin">
               <wp:posOffset>904240</wp:posOffset>
@@ -11111,7 +11378,7 @@
           <w:lang w:val="vi-VN"/>
         </w:rPr>
       </w:pPr>
-      <w:bookmarkStart w:id="18" w:name="_Toc81045447"/>
+      <w:bookmarkStart w:id="18" w:name="_Toc81223840"/>
       <w:r>
         <w:rPr>
           <w:rFonts w:ascii="Times New Roman" w:hAnsi="Times New Roman" w:cs="Times New Roman"/>
@@ -11479,7 +11746,7 @@
         <mc:AlternateContent>
           <mc:Choice Requires="wps">
             <w:drawing>
-              <wp:anchor distT="0" distB="0" distL="114300" distR="114300" simplePos="0" relativeHeight="251658263" behindDoc="0" locked="0" layoutInCell="1" allowOverlap="1" wp14:anchorId="2461BCFB" wp14:editId="4D338A2F">
+              <wp:anchor distT="0" distB="0" distL="114300" distR="114300" simplePos="0" relativeHeight="251657216" behindDoc="0" locked="0" layoutInCell="1" allowOverlap="1" wp14:anchorId="2461BCFB" wp14:editId="4D338A2F">
                 <wp:simplePos x="0" y="0"/>
                 <wp:positionH relativeFrom="margin">
                   <wp:align>center</wp:align>
@@ -11602,7 +11869,7 @@
           </mc:Choice>
           <mc:Fallback>
             <w:pict>
-              <v:shape w14:anchorId="2461BCFB" id="Hộp Văn bản 54" o:spid="_x0000_s1031" type="#_x0000_t202" style="position:absolute;left:0;text-align:left;margin-left:0;margin-top:248.15pt;width:347.25pt;height:.05pt;z-index:251658263;visibility:visible;mso-wrap-style:square;mso-width-percent:0;mso-wrap-distance-left:9pt;mso-wrap-distance-top:0;mso-wrap-distance-right:9pt;mso-wrap-distance-bottom:0;mso-position-horizontal:center;mso-position-horizontal-relative:margin;mso-position-vertical:absolute;mso-position-vertical-relative:text;mso-width-percent:0;mso-width-relative:margin;v-text-anchor:top" o:gfxdata="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" stroked="f">
+              <v:shape w14:anchorId="2461BCFB" id="Hộp Văn bản 54" o:spid="_x0000_s1031" type="#_x0000_t202" style="position:absolute;left:0;text-align:left;margin-left:0;margin-top:248.15pt;width:347.25pt;height:.05pt;z-index:251657216;visibility:visible;mso-wrap-style:square;mso-width-percent:0;mso-wrap-distance-left:9pt;mso-wrap-distance-top:0;mso-wrap-distance-right:9pt;mso-wrap-distance-bottom:0;mso-position-horizontal:center;mso-position-horizontal-relative:margin;mso-position-vertical:absolute;mso-position-vertical-relative:text;mso-width-percent:0;mso-width-relative:margin;v-text-anchor:top" o:gfxdata="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" stroked="f">
                 <v:textbox style="mso-fit-shape-to-text:t" inset="0,0,0,0">
                   <w:txbxContent>
                     <w:p>
@@ -11691,7 +11958,7 @@
           <w:szCs w:val="26"/>
         </w:rPr>
         <w:drawing>
-          <wp:anchor distT="0" distB="0" distL="114300" distR="114300" simplePos="0" relativeHeight="251658241" behindDoc="0" locked="0" layoutInCell="1" allowOverlap="1" wp14:anchorId="32F324AE" wp14:editId="11A19B54">
+          <wp:anchor distT="0" distB="0" distL="114300" distR="114300" simplePos="0" relativeHeight="251626496" behindDoc="0" locked="0" layoutInCell="1" allowOverlap="1" wp14:anchorId="32F324AE" wp14:editId="11A19B54">
             <wp:simplePos x="0" y="0"/>
             <wp:positionH relativeFrom="margin">
               <wp:align>right</wp:align>
@@ -12144,7 +12411,7 @@
         </w:rPr>
         <w:lastRenderedPageBreak/>
         <w:drawing>
-          <wp:anchor distT="0" distB="0" distL="114300" distR="114300" simplePos="0" relativeHeight="251658284" behindDoc="0" locked="0" layoutInCell="1" allowOverlap="1" wp14:anchorId="18A7319C" wp14:editId="7B37E075">
+          <wp:anchor distT="0" distB="0" distL="114300" distR="114300" simplePos="0" relativeHeight="251682816" behindDoc="0" locked="0" layoutInCell="1" allowOverlap="1" wp14:anchorId="18A7319C" wp14:editId="7B37E075">
             <wp:simplePos x="0" y="0"/>
             <wp:positionH relativeFrom="margin">
               <wp:posOffset>447675</wp:posOffset>
@@ -12213,7 +12480,7 @@
         <mc:AlternateContent>
           <mc:Choice Requires="wps">
             <w:drawing>
-              <wp:anchor distT="0" distB="0" distL="114300" distR="114300" simplePos="0" relativeHeight="251658285" behindDoc="0" locked="0" layoutInCell="1" allowOverlap="1" wp14:anchorId="058AADA1" wp14:editId="46B2CB08">
+              <wp:anchor distT="0" distB="0" distL="114300" distR="114300" simplePos="0" relativeHeight="251684864" behindDoc="0" locked="0" layoutInCell="1" allowOverlap="1" wp14:anchorId="058AADA1" wp14:editId="46B2CB08">
                 <wp:simplePos x="0" y="0"/>
                 <wp:positionH relativeFrom="margin">
                   <wp:posOffset>571500</wp:posOffset>
@@ -12353,7 +12620,7 @@
           </mc:Choice>
           <mc:Fallback>
             <w:pict>
-              <v:shape w14:anchorId="058AADA1" id="Hộp Văn bản 141" o:spid="_x0000_s1032" type="#_x0000_t202" style="position:absolute;left:0;text-align:left;margin-left:45pt;margin-top:234.8pt;width:377.25pt;height:.05pt;z-index:251658285;visibility:visible;mso-wrap-style:square;mso-width-percent:0;mso-wrap-distance-left:9pt;mso-wrap-distance-top:0;mso-wrap-distance-right:9pt;mso-wrap-distance-bottom:0;mso-position-horizontal:absolute;mso-position-horizontal-relative:margin;mso-position-vertical:absolute;mso-position-vertical-relative:text;mso-width-percent:0;mso-width-relative:margin;v-text-anchor:top" o:gfxdata="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" stroked="f">
+              <v:shape w14:anchorId="058AADA1" id="Hộp Văn bản 141" o:spid="_x0000_s1032" type="#_x0000_t202" style="position:absolute;left:0;text-align:left;margin-left:45pt;margin-top:234.8pt;width:377.25pt;height:.05pt;z-index:251684864;visibility:visible;mso-wrap-style:square;mso-width-percent:0;mso-wrap-distance-left:9pt;mso-wrap-distance-top:0;mso-wrap-distance-right:9pt;mso-wrap-distance-bottom:0;mso-position-horizontal:absolute;mso-position-horizontal-relative:margin;mso-position-vertical:absolute;mso-position-vertical-relative:text;mso-width-percent:0;mso-width-relative:margin;v-text-anchor:top" o:gfxdata="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" stroked="f">
                 <v:textbox style="mso-fit-shape-to-text:t" inset="0,0,0,0">
                   <w:txbxContent>
                     <w:p>
@@ -12890,7 +13157,7 @@
           <w:lang w:val="vi-VN"/>
         </w:rPr>
       </w:pPr>
-      <w:bookmarkStart w:id="19" w:name="_Toc81045448"/>
+      <w:bookmarkStart w:id="19" w:name="_Toc81223841"/>
       <w:r>
         <w:rPr>
           <w:rFonts w:ascii="Times New Roman" w:hAnsi="Times New Roman" w:cs="Times New Roman"/>
@@ -14592,7 +14859,7 @@
         </w:rPr>
       </w:pPr>
       <w:bookmarkStart w:id="21" w:name="_Toc76889529"/>
-      <w:bookmarkStart w:id="22" w:name="_Toc81045449"/>
+      <w:bookmarkStart w:id="22" w:name="_Toc81223842"/>
       <w:r>
         <w:rPr>
           <w:rFonts w:ascii="Times New Roman" w:hAnsi="Times New Roman" w:cs="Times New Roman"/>
@@ -15191,7 +15458,7 @@
           <w:szCs w:val="40"/>
         </w:rPr>
       </w:pPr>
-      <w:bookmarkStart w:id="23" w:name="_Toc81045450"/>
+      <w:bookmarkStart w:id="23" w:name="_Toc81223843"/>
       <w:r>
         <w:rPr>
           <w:rFonts w:ascii="Times New Roman" w:hAnsi="Times New Roman" w:cs="Times New Roman"/>
@@ -15227,7 +15494,7 @@
         </w:rPr>
       </w:pPr>
       <w:bookmarkStart w:id="24" w:name="_Toc76889530"/>
-      <w:bookmarkStart w:id="25" w:name="_Toc81045451"/>
+      <w:bookmarkStart w:id="25" w:name="_Toc81223844"/>
       <w:r>
         <w:rPr>
           <w:rFonts w:ascii="Times New Roman" w:hAnsi="Times New Roman" w:cs="Times New Roman"/>
@@ -15255,7 +15522,7 @@
         </w:rPr>
       </w:pPr>
       <w:bookmarkStart w:id="26" w:name="_Toc76889531"/>
-      <w:bookmarkStart w:id="27" w:name="_Toc81045452"/>
+      <w:bookmarkStart w:id="27" w:name="_Toc81223845"/>
       <w:r>
         <w:rPr>
           <w:rFonts w:ascii="Times New Roman" w:hAnsi="Times New Roman" w:cs="Times New Roman"/>
@@ -20242,7 +20509,7 @@
         <mc:AlternateContent>
           <mc:Choice Requires="wps">
             <w:drawing>
-              <wp:anchor distT="0" distB="0" distL="114300" distR="114300" simplePos="0" relativeHeight="251658264" behindDoc="0" locked="0" layoutInCell="1" allowOverlap="1" wp14:anchorId="5EFA0691" wp14:editId="6EF9B88A">
+              <wp:anchor distT="0" distB="0" distL="114300" distR="114300" simplePos="0" relativeHeight="251659264" behindDoc="0" locked="0" layoutInCell="1" allowOverlap="1" wp14:anchorId="5EFA0691" wp14:editId="6EF9B88A">
                 <wp:simplePos x="0" y="0"/>
                 <wp:positionH relativeFrom="margin">
                   <wp:align>right</wp:align>
@@ -20362,7 +20629,7 @@
           </mc:Choice>
           <mc:Fallback>
             <w:pict>
-              <v:shape w14:anchorId="5EFA0691" id="Hộp Văn bản 58" o:spid="_x0000_s1033" type="#_x0000_t202" style="position:absolute;left:0;text-align:left;margin-left:416.8pt;margin-top:335.15pt;width:468pt;height:.05pt;z-index:251658264;visibility:visible;mso-wrap-style:square;mso-wrap-distance-left:9pt;mso-wrap-distance-top:0;mso-wrap-distance-right:9pt;mso-wrap-distance-bottom:0;mso-position-horizontal:right;mso-position-horizontal-relative:margin;mso-position-vertical:absolute;mso-position-vertical-relative:text;v-text-anchor:top" o:gfxdata="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" stroked="f">
+              <v:shape w14:anchorId="5EFA0691" id="Hộp Văn bản 58" o:spid="_x0000_s1033" type="#_x0000_t202" style="position:absolute;left:0;text-align:left;margin-left:416.8pt;margin-top:335.15pt;width:468pt;height:.05pt;z-index:251659264;visibility:visible;mso-wrap-style:square;mso-wrap-distance-left:9pt;mso-wrap-distance-top:0;mso-wrap-distance-right:9pt;mso-wrap-distance-bottom:0;mso-position-horizontal:right;mso-position-horizontal-relative:margin;mso-position-vertical:absolute;mso-position-vertical-relative:text;v-text-anchor:top" o:gfxdata="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" stroked="f">
                 <v:textbox style="mso-fit-shape-to-text:t" inset="0,0,0,0">
                   <w:txbxContent>
                     <w:p>
@@ -20452,7 +20719,7 @@
           <w:lang w:val="vi-VN"/>
         </w:rPr>
         <w:drawing>
-          <wp:anchor distT="0" distB="0" distL="114300" distR="114300" simplePos="0" relativeHeight="251658248" behindDoc="0" locked="0" layoutInCell="1" allowOverlap="1" wp14:anchorId="0962A255" wp14:editId="68B2375B">
+          <wp:anchor distT="0" distB="0" distL="114300" distR="114300" simplePos="0" relativeHeight="251636736" behindDoc="0" locked="0" layoutInCell="1" allowOverlap="1" wp14:anchorId="0962A255" wp14:editId="68B2375B">
             <wp:simplePos x="0" y="0"/>
             <wp:positionH relativeFrom="margin">
               <wp:align>right</wp:align>
@@ -20612,7 +20879,7 @@
         </w:rPr>
       </w:pPr>
       <w:bookmarkStart w:id="28" w:name="_Toc76889532"/>
-      <w:bookmarkStart w:id="29" w:name="_Toc81045453"/>
+      <w:bookmarkStart w:id="29" w:name="_Toc81223846"/>
       <w:r>
         <w:rPr>
           <w:rFonts w:ascii="Times New Roman" w:hAnsi="Times New Roman" w:cs="Times New Roman"/>
@@ -21232,7 +21499,7 @@
         </w:rPr>
         <w:lastRenderedPageBreak/>
         <w:drawing>
-          <wp:anchor distT="0" distB="0" distL="114300" distR="114300" simplePos="0" relativeHeight="251658245" behindDoc="0" locked="0" layoutInCell="1" allowOverlap="1" wp14:anchorId="2E3CB3BF" wp14:editId="09180500">
+          <wp:anchor distT="0" distB="0" distL="114300" distR="114300" simplePos="0" relativeHeight="251631616" behindDoc="0" locked="0" layoutInCell="1" allowOverlap="1" wp14:anchorId="2E3CB3BF" wp14:editId="09180500">
             <wp:simplePos x="0" y="0"/>
             <wp:positionH relativeFrom="margin">
               <wp:align>center</wp:align>
@@ -21694,7 +21961,7 @@
         <mc:AlternateContent>
           <mc:Choice Requires="wps">
             <w:drawing>
-              <wp:anchor distT="0" distB="0" distL="114300" distR="114300" simplePos="0" relativeHeight="251658265" behindDoc="0" locked="0" layoutInCell="1" allowOverlap="1" wp14:anchorId="2525FDDC" wp14:editId="0595DC46">
+              <wp:anchor distT="0" distB="0" distL="114300" distR="114300" simplePos="0" relativeHeight="251660288" behindDoc="0" locked="0" layoutInCell="1" allowOverlap="1" wp14:anchorId="2525FDDC" wp14:editId="0595DC46">
                 <wp:simplePos x="0" y="0"/>
                 <wp:positionH relativeFrom="margin">
                   <wp:align>center</wp:align>
@@ -21814,7 +22081,7 @@
           </mc:Choice>
           <mc:Fallback>
             <w:pict>
-              <v:shape w14:anchorId="2525FDDC" id="Hộp Văn bản 59" o:spid="_x0000_s1034" type="#_x0000_t202" style="position:absolute;left:0;text-align:left;margin-left:0;margin-top:255.15pt;width:283.2pt;height:.05pt;z-index:251658265;visibility:visible;mso-wrap-style:square;mso-wrap-distance-left:9pt;mso-wrap-distance-top:0;mso-wrap-distance-right:9pt;mso-wrap-distance-bottom:0;mso-position-horizontal:center;mso-position-horizontal-relative:margin;mso-position-vertical:absolute;mso-position-vertical-relative:text;v-text-anchor:top" o:gfxdata="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" stroked="f">
+              <v:shape w14:anchorId="2525FDDC" id="Hộp Văn bản 59" o:spid="_x0000_s1034" type="#_x0000_t202" style="position:absolute;left:0;text-align:left;margin-left:0;margin-top:255.15pt;width:283.2pt;height:.05pt;z-index:251660288;visibility:visible;mso-wrap-style:square;mso-wrap-distance-left:9pt;mso-wrap-distance-top:0;mso-wrap-distance-right:9pt;mso-wrap-distance-bottom:0;mso-position-horizontal:center;mso-position-horizontal-relative:margin;mso-position-vertical:absolute;mso-position-vertical-relative:text;v-text-anchor:top" o:gfxdata="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" stroked="f">
                 <v:textbox style="mso-fit-shape-to-text:t" inset="0,0,0,0">
                   <w:txbxContent>
                     <w:p>
@@ -21901,7 +22168,7 @@
           <w:lang w:val="vi-VN"/>
         </w:rPr>
         <w:drawing>
-          <wp:anchor distT="0" distB="0" distL="114300" distR="114300" simplePos="0" relativeHeight="251658246" behindDoc="0" locked="0" layoutInCell="1" allowOverlap="1" wp14:anchorId="5C30E959" wp14:editId="7EEC5DF2">
+          <wp:anchor distT="0" distB="0" distL="114300" distR="114300" simplePos="0" relativeHeight="251632640" behindDoc="0" locked="0" layoutInCell="1" allowOverlap="1" wp14:anchorId="5C30E959" wp14:editId="7EEC5DF2">
             <wp:simplePos x="0" y="0"/>
             <wp:positionH relativeFrom="margin">
               <wp:align>center</wp:align>
@@ -21979,7 +22246,7 @@
         </w:rPr>
       </w:pPr>
       <w:bookmarkStart w:id="30" w:name="_Toc76889533"/>
-      <w:bookmarkStart w:id="31" w:name="_Toc81045454"/>
+      <w:bookmarkStart w:id="31" w:name="_Toc81223847"/>
       <w:r>
         <w:rPr>
           <w:rFonts w:ascii="Times New Roman" w:hAnsi="Times New Roman" w:cs="Times New Roman"/>
@@ -23215,7 +23482,7 @@
           <w:lang w:val="vi-VN"/>
         </w:rPr>
       </w:pPr>
-      <w:bookmarkStart w:id="32" w:name="_Toc81045455"/>
+      <w:bookmarkStart w:id="32" w:name="_Toc81223848"/>
       <w:r>
         <w:rPr>
           <w:rFonts w:ascii="Times New Roman" w:hAnsi="Times New Roman" w:cs="Times New Roman"/>
@@ -23485,7 +23752,7 @@
           <w:lang w:val="vi-VN"/>
         </w:rPr>
       </w:pPr>
-      <w:bookmarkStart w:id="33" w:name="_Toc81045456"/>
+      <w:bookmarkStart w:id="33" w:name="_Toc81223849"/>
       <w:r>
         <w:rPr>
           <w:rFonts w:ascii="Times New Roman" w:hAnsi="Times New Roman" w:cs="Times New Roman"/>
@@ -23829,7 +24096,7 @@
           <w:lang w:val="vi-VN"/>
         </w:rPr>
       </w:pPr>
-      <w:bookmarkStart w:id="34" w:name="_Toc81045457"/>
+      <w:bookmarkStart w:id="34" w:name="_Toc81223850"/>
       <w:r>
         <w:rPr>
           <w:rFonts w:ascii="Times New Roman" w:hAnsi="Times New Roman" w:cs="Times New Roman"/>
@@ -24111,7 +24378,7 @@
           <w:lang w:val="vi-VN"/>
         </w:rPr>
       </w:pPr>
-      <w:bookmarkStart w:id="35" w:name="_Toc81045458"/>
+      <w:bookmarkStart w:id="35" w:name="_Toc81223851"/>
       <w:r>
         <w:rPr>
           <w:rFonts w:ascii="Times New Roman" w:hAnsi="Times New Roman" w:cs="Times New Roman"/>
@@ -24344,7 +24611,7 @@
           <w:lang w:val="vi-VN"/>
         </w:rPr>
       </w:pPr>
-      <w:bookmarkStart w:id="36" w:name="_Toc81045459"/>
+      <w:bookmarkStart w:id="36" w:name="_Toc81223852"/>
       <w:r>
         <w:rPr>
           <w:rFonts w:ascii="Times New Roman" w:hAnsi="Times New Roman" w:cs="Times New Roman"/>
@@ -24478,7 +24745,7 @@
         </w:rPr>
       </w:pPr>
       <w:bookmarkStart w:id="37" w:name="_Toc76889534"/>
-      <w:bookmarkStart w:id="38" w:name="_Toc81045460"/>
+      <w:bookmarkStart w:id="38" w:name="_Toc81223853"/>
       <w:r>
         <w:rPr>
           <w:rFonts w:ascii="Times New Roman" w:hAnsi="Times New Roman" w:cs="Times New Roman"/>
@@ -25990,7 +26257,7 @@
         </w:rPr>
       </w:pPr>
       <w:bookmarkStart w:id="39" w:name="_Toc76889535"/>
-      <w:bookmarkStart w:id="40" w:name="_Toc81045461"/>
+      <w:bookmarkStart w:id="40" w:name="_Toc81223854"/>
       <w:r>
         <w:rPr>
           <w:rFonts w:ascii="Times New Roman" w:hAnsi="Times New Roman" w:cs="Times New Roman"/>
@@ -26024,7 +26291,7 @@
         <mc:AlternateContent>
           <mc:Choice Requires="wps">
             <w:drawing>
-              <wp:anchor distT="0" distB="0" distL="114300" distR="114300" simplePos="0" relativeHeight="251658266" behindDoc="0" locked="0" layoutInCell="1" allowOverlap="1" wp14:anchorId="6B692A57" wp14:editId="419AC41B">
+              <wp:anchor distT="0" distB="0" distL="114300" distR="114300" simplePos="0" relativeHeight="251661312" behindDoc="0" locked="0" layoutInCell="1" allowOverlap="1" wp14:anchorId="6B692A57" wp14:editId="419AC41B">
                 <wp:simplePos x="0" y="0"/>
                 <wp:positionH relativeFrom="margin">
                   <wp:align>center</wp:align>
@@ -26147,7 +26414,7 @@
           </mc:Choice>
           <mc:Fallback>
             <w:pict>
-              <v:shape w14:anchorId="6B692A57" id="Hộp Văn bản 60" o:spid="_x0000_s1035" type="#_x0000_t202" style="position:absolute;left:0;text-align:left;margin-left:0;margin-top:454.4pt;width:381pt;height:.05pt;z-index:251658266;visibility:visible;mso-wrap-style:square;mso-width-percent:0;mso-wrap-distance-left:9pt;mso-wrap-distance-top:0;mso-wrap-distance-right:9pt;mso-wrap-distance-bottom:0;mso-position-horizontal:center;mso-position-horizontal-relative:margin;mso-position-vertical:absolute;mso-position-vertical-relative:text;mso-width-percent:0;mso-width-relative:margin;v-text-anchor:top" o:gfxdata="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" stroked="f">
+              <v:shape w14:anchorId="6B692A57" id="Hộp Văn bản 60" o:spid="_x0000_s1035" type="#_x0000_t202" style="position:absolute;left:0;text-align:left;margin-left:0;margin-top:454.4pt;width:381pt;height:.05pt;z-index:251661312;visibility:visible;mso-wrap-style:square;mso-width-percent:0;mso-wrap-distance-left:9pt;mso-wrap-distance-top:0;mso-wrap-distance-right:9pt;mso-wrap-distance-bottom:0;mso-position-horizontal:center;mso-position-horizontal-relative:margin;mso-position-vertical:absolute;mso-position-vertical-relative:text;mso-width-percent:0;mso-width-relative:margin;v-text-anchor:top" o:gfxdata="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" stroked="f">
                 <v:textbox style="mso-fit-shape-to-text:t" inset="0,0,0,0">
                   <w:txbxContent>
                     <w:p>
@@ -26237,7 +26504,7 @@
           <w:lang w:val="vi-VN"/>
         </w:rPr>
         <w:drawing>
-          <wp:anchor distT="0" distB="0" distL="114300" distR="114300" simplePos="0" relativeHeight="251658242" behindDoc="0" locked="0" layoutInCell="1" allowOverlap="1" wp14:anchorId="47327F70" wp14:editId="031C2B74">
+          <wp:anchor distT="0" distB="0" distL="114300" distR="114300" simplePos="0" relativeHeight="251627520" behindDoc="0" locked="0" layoutInCell="1" allowOverlap="1" wp14:anchorId="47327F70" wp14:editId="031C2B74">
             <wp:simplePos x="0" y="0"/>
             <wp:positionH relativeFrom="margin">
               <wp:align>center</wp:align>
@@ -27259,7 +27526,7 @@
         <mc:AlternateContent>
           <mc:Choice Requires="wps">
             <w:drawing>
-              <wp:anchor distT="0" distB="0" distL="114300" distR="114300" simplePos="0" relativeHeight="251658267" behindDoc="0" locked="0" layoutInCell="1" allowOverlap="1" wp14:anchorId="65E1955F" wp14:editId="7CCAB3DA">
+              <wp:anchor distT="0" distB="0" distL="114300" distR="114300" simplePos="0" relativeHeight="251662336" behindDoc="0" locked="0" layoutInCell="1" allowOverlap="1" wp14:anchorId="65E1955F" wp14:editId="7CCAB3DA">
                 <wp:simplePos x="0" y="0"/>
                 <wp:positionH relativeFrom="column">
                   <wp:posOffset>980440</wp:posOffset>
@@ -27382,7 +27649,7 @@
           </mc:Choice>
           <mc:Fallback>
             <w:pict>
-              <v:shape w14:anchorId="65E1955F" id="Hộp Văn bản 61" o:spid="_x0000_s1036" type="#_x0000_t202" style="position:absolute;left:0;text-align:left;margin-left:77.2pt;margin-top:204.9pt;width:311.25pt;height:.05pt;z-index:251658267;visibility:visible;mso-wrap-style:square;mso-width-percent:0;mso-wrap-distance-left:9pt;mso-wrap-distance-top:0;mso-wrap-distance-right:9pt;mso-wrap-distance-bottom:0;mso-position-horizontal:absolute;mso-position-horizontal-relative:text;mso-position-vertical:absolute;mso-position-vertical-relative:text;mso-width-percent:0;mso-width-relative:margin;v-text-anchor:top" o:gfxdata="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" stroked="f">
+              <v:shape w14:anchorId="65E1955F" id="Hộp Văn bản 61" o:spid="_x0000_s1036" type="#_x0000_t202" style="position:absolute;left:0;text-align:left;margin-left:77.2pt;margin-top:204.9pt;width:311.25pt;height:.05pt;z-index:251662336;visibility:visible;mso-wrap-style:square;mso-width-percent:0;mso-wrap-distance-left:9pt;mso-wrap-distance-top:0;mso-wrap-distance-right:9pt;mso-wrap-distance-bottom:0;mso-position-horizontal:absolute;mso-position-horizontal-relative:text;mso-position-vertical:absolute;mso-position-vertical-relative:text;mso-width-percent:0;mso-width-relative:margin;v-text-anchor:top" o:gfxdata="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" stroked="f">
                 <v:textbox style="mso-fit-shape-to-text:t" inset="0,0,0,0">
                   <w:txbxContent>
                     <w:p>
@@ -27472,7 +27739,7 @@
           <w:lang w:val="vi-VN"/>
         </w:rPr>
         <w:drawing>
-          <wp:anchor distT="0" distB="0" distL="114300" distR="114300" simplePos="0" relativeHeight="251658249" behindDoc="0" locked="0" layoutInCell="1" allowOverlap="1" wp14:anchorId="62D9FA6E" wp14:editId="6D364A33">
+          <wp:anchor distT="0" distB="0" distL="114300" distR="114300" simplePos="0" relativeHeight="251637760" behindDoc="0" locked="0" layoutInCell="1" allowOverlap="1" wp14:anchorId="62D9FA6E" wp14:editId="6D364A33">
             <wp:simplePos x="0" y="0"/>
             <wp:positionH relativeFrom="margin">
               <wp:align>center</wp:align>
@@ -27945,7 +28212,7 @@
           <w:lang w:val="vi-VN"/>
         </w:rPr>
       </w:pPr>
-      <w:bookmarkStart w:id="41" w:name="_Toc81045462"/>
+      <w:bookmarkStart w:id="41" w:name="_Toc81223855"/>
       <w:r>
         <w:rPr>
           <w:rFonts w:ascii="Times New Roman" w:hAnsi="Times New Roman" w:cs="Times New Roman"/>
@@ -27978,7 +28245,7 @@
         <mc:AlternateContent>
           <mc:Choice Requires="wps">
             <w:drawing>
-              <wp:anchor distT="0" distB="0" distL="114300" distR="114300" simplePos="0" relativeHeight="251658268" behindDoc="0" locked="0" layoutInCell="1" allowOverlap="1" wp14:anchorId="619064EE" wp14:editId="20815959">
+              <wp:anchor distT="0" distB="0" distL="114300" distR="114300" simplePos="0" relativeHeight="251663360" behindDoc="0" locked="0" layoutInCell="1" allowOverlap="1" wp14:anchorId="619064EE" wp14:editId="20815959">
                 <wp:simplePos x="0" y="0"/>
                 <wp:positionH relativeFrom="margin">
                   <wp:align>center</wp:align>
@@ -28101,7 +28368,7 @@
           </mc:Choice>
           <mc:Fallback>
             <w:pict>
-              <v:shape w14:anchorId="619064EE" id="Hộp Văn bản 62" o:spid="_x0000_s1037" type="#_x0000_t202" style="position:absolute;left:0;text-align:left;margin-left:0;margin-top:473.35pt;width:417pt;height:.05pt;z-index:251658268;visibility:visible;mso-wrap-style:square;mso-width-percent:0;mso-wrap-distance-left:9pt;mso-wrap-distance-top:0;mso-wrap-distance-right:9pt;mso-wrap-distance-bottom:0;mso-position-horizontal:center;mso-position-horizontal-relative:margin;mso-position-vertical:absolute;mso-position-vertical-relative:text;mso-width-percent:0;mso-width-relative:margin;v-text-anchor:top" o:gfxdata="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" stroked="f">
+              <v:shape w14:anchorId="619064EE" id="Hộp Văn bản 62" o:spid="_x0000_s1037" type="#_x0000_t202" style="position:absolute;left:0;text-align:left;margin-left:0;margin-top:473.35pt;width:417pt;height:.05pt;z-index:251663360;visibility:visible;mso-wrap-style:square;mso-width-percent:0;mso-wrap-distance-left:9pt;mso-wrap-distance-top:0;mso-wrap-distance-right:9pt;mso-wrap-distance-bottom:0;mso-position-horizontal:center;mso-position-horizontal-relative:margin;mso-position-vertical:absolute;mso-position-vertical-relative:text;mso-width-percent:0;mso-width-relative:margin;v-text-anchor:top" o:gfxdata="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" stroked="f">
                 <v:textbox style="mso-fit-shape-to-text:t" inset="0,0,0,0">
                   <w:txbxContent>
                     <w:p>
@@ -28187,7 +28454,7 @@
           <w:noProof/>
         </w:rPr>
         <w:drawing>
-          <wp:anchor distT="0" distB="0" distL="114300" distR="114300" simplePos="0" relativeHeight="251658288" behindDoc="0" locked="0" layoutInCell="1" allowOverlap="1" wp14:anchorId="741FD0DF" wp14:editId="15F5836D">
+          <wp:anchor distT="0" distB="0" distL="114300" distR="114300" simplePos="0" relativeHeight="251689984" behindDoc="0" locked="0" layoutInCell="1" allowOverlap="1" wp14:anchorId="741FD0DF" wp14:editId="15F5836D">
             <wp:simplePos x="0" y="0"/>
             <wp:positionH relativeFrom="margin">
               <wp:align>center</wp:align>
@@ -29072,7 +29339,7 @@
         <mc:AlternateContent>
           <mc:Choice Requires="wps">
             <w:drawing>
-              <wp:anchor distT="0" distB="0" distL="114300" distR="114300" simplePos="0" relativeHeight="251658269" behindDoc="0" locked="0" layoutInCell="1" allowOverlap="1" wp14:anchorId="47E70DA8" wp14:editId="1DAC680C">
+              <wp:anchor distT="0" distB="0" distL="114300" distR="114300" simplePos="0" relativeHeight="251664384" behindDoc="0" locked="0" layoutInCell="1" allowOverlap="1" wp14:anchorId="47E70DA8" wp14:editId="1DAC680C">
                 <wp:simplePos x="0" y="0"/>
                 <wp:positionH relativeFrom="margin">
                   <wp:align>center</wp:align>
@@ -29195,7 +29462,7 @@
           </mc:Choice>
           <mc:Fallback>
             <w:pict>
-              <v:shape w14:anchorId="47E70DA8" id="Hộp Văn bản 63" o:spid="_x0000_s1038" type="#_x0000_t202" style="position:absolute;left:0;text-align:left;margin-left:0;margin-top:196.8pt;width:341.05pt;height:41.25pt;z-index:251658269;visibility:visible;mso-wrap-style:square;mso-height-percent:0;mso-wrap-distance-left:9pt;mso-wrap-distance-top:0;mso-wrap-distance-right:9pt;mso-wrap-distance-bottom:0;mso-position-horizontal:center;mso-position-horizontal-relative:margin;mso-position-vertical:absolute;mso-position-vertical-relative:text;mso-height-percent:0;mso-height-relative:margin;v-text-anchor:top" o:gfxdata="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" stroked="f">
+              <v:shape w14:anchorId="47E70DA8" id="Hộp Văn bản 63" o:spid="_x0000_s1038" type="#_x0000_t202" style="position:absolute;left:0;text-align:left;margin-left:0;margin-top:196.8pt;width:341.05pt;height:41.25pt;z-index:251664384;visibility:visible;mso-wrap-style:square;mso-height-percent:0;mso-wrap-distance-left:9pt;mso-wrap-distance-top:0;mso-wrap-distance-right:9pt;mso-wrap-distance-bottom:0;mso-position-horizontal:center;mso-position-horizontal-relative:margin;mso-position-vertical:absolute;mso-position-vertical-relative:text;mso-height-percent:0;mso-height-relative:margin;v-text-anchor:top" o:gfxdata="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" stroked="f">
                 <v:textbox inset="0,0,0,0">
                   <w:txbxContent>
                     <w:p>
@@ -29285,7 +29552,7 @@
           <w:lang w:val="vi-VN"/>
         </w:rPr>
         <w:drawing>
-          <wp:anchor distT="0" distB="0" distL="114300" distR="114300" simplePos="0" relativeHeight="251658290" behindDoc="0" locked="0" layoutInCell="1" allowOverlap="1" wp14:anchorId="44FB2F8C" wp14:editId="621F0A84">
+          <wp:anchor distT="0" distB="0" distL="114300" distR="114300" simplePos="0" relativeHeight="251692032" behindDoc="0" locked="0" layoutInCell="1" allowOverlap="1" wp14:anchorId="44FB2F8C" wp14:editId="621F0A84">
             <wp:simplePos x="0" y="0"/>
             <wp:positionH relativeFrom="margin">
               <wp:align>center</wp:align>
@@ -29713,7 +29980,7 @@
         </w:rPr>
       </w:pPr>
       <w:bookmarkStart w:id="42" w:name="_Toc76889536"/>
-      <w:bookmarkStart w:id="43" w:name="_Toc81045463"/>
+      <w:bookmarkStart w:id="43" w:name="_Toc81223856"/>
       <w:r>
         <w:rPr>
           <w:rFonts w:ascii="Times New Roman" w:hAnsi="Times New Roman" w:cs="Times New Roman"/>
@@ -29748,7 +30015,7 @@
         <mc:AlternateContent>
           <mc:Choice Requires="wps">
             <w:drawing>
-              <wp:anchor distT="0" distB="0" distL="114300" distR="114300" simplePos="0" relativeHeight="251658270" behindDoc="0" locked="0" layoutInCell="1" allowOverlap="1" wp14:anchorId="4F408B5B" wp14:editId="680E858A">
+              <wp:anchor distT="0" distB="0" distL="114300" distR="114300" simplePos="0" relativeHeight="251665408" behindDoc="0" locked="0" layoutInCell="1" allowOverlap="1" wp14:anchorId="4F408B5B" wp14:editId="680E858A">
                 <wp:simplePos x="0" y="0"/>
                 <wp:positionH relativeFrom="margin">
                   <wp:align>center</wp:align>
@@ -29871,7 +30138,7 @@
           </mc:Choice>
           <mc:Fallback>
             <w:pict>
-              <v:shape w14:anchorId="4F408B5B" id="Hộp Văn bản 128" o:spid="_x0000_s1039" type="#_x0000_t202" style="position:absolute;left:0;text-align:left;margin-left:0;margin-top:451.25pt;width:419.25pt;height:.05pt;z-index:251658270;visibility:visible;mso-wrap-style:square;mso-width-percent:0;mso-wrap-distance-left:9pt;mso-wrap-distance-top:0;mso-wrap-distance-right:9pt;mso-wrap-distance-bottom:0;mso-position-horizontal:center;mso-position-horizontal-relative:margin;mso-position-vertical:absolute;mso-position-vertical-relative:text;mso-width-percent:0;mso-width-relative:margin;v-text-anchor:top" o:gfxdata="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" stroked="f">
+              <v:shape w14:anchorId="4F408B5B" id="Hộp Văn bản 128" o:spid="_x0000_s1039" type="#_x0000_t202" style="position:absolute;left:0;text-align:left;margin-left:0;margin-top:451.25pt;width:419.25pt;height:.05pt;z-index:251665408;visibility:visible;mso-wrap-style:square;mso-width-percent:0;mso-wrap-distance-left:9pt;mso-wrap-distance-top:0;mso-wrap-distance-right:9pt;mso-wrap-distance-bottom:0;mso-position-horizontal:center;mso-position-horizontal-relative:margin;mso-position-vertical:absolute;mso-position-vertical-relative:text;mso-width-percent:0;mso-width-relative:margin;v-text-anchor:top" o:gfxdata="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" stroked="f">
                 <v:textbox style="mso-fit-shape-to-text:t" inset="0,0,0,0">
                   <w:txbxContent>
                     <w:p>
@@ -29961,7 +30228,7 @@
           <w:lang w:val="vi-VN"/>
         </w:rPr>
         <w:drawing>
-          <wp:anchor distT="0" distB="0" distL="114300" distR="114300" simplePos="0" relativeHeight="251658243" behindDoc="0" locked="0" layoutInCell="1" allowOverlap="1" wp14:anchorId="05DC42FA" wp14:editId="7FBDF15E">
+          <wp:anchor distT="0" distB="0" distL="114300" distR="114300" simplePos="0" relativeHeight="251628544" behindDoc="0" locked="0" layoutInCell="1" allowOverlap="1" wp14:anchorId="05DC42FA" wp14:editId="7FBDF15E">
             <wp:simplePos x="0" y="0"/>
             <wp:positionH relativeFrom="margin">
               <wp:align>right</wp:align>
@@ -30571,7 +30838,7 @@
           <w:lang w:val="vi-VN"/>
         </w:rPr>
         <w:drawing>
-          <wp:anchor distT="0" distB="0" distL="114300" distR="114300" simplePos="0" relativeHeight="251658250" behindDoc="0" locked="0" layoutInCell="1" allowOverlap="1" wp14:anchorId="486D61AB" wp14:editId="3B29F724">
+          <wp:anchor distT="0" distB="0" distL="114300" distR="114300" simplePos="0" relativeHeight="251638784" behindDoc="0" locked="0" layoutInCell="1" allowOverlap="1" wp14:anchorId="486D61AB" wp14:editId="3B29F724">
             <wp:simplePos x="0" y="0"/>
             <wp:positionH relativeFrom="margin">
               <wp:posOffset>914400</wp:posOffset>
@@ -30640,7 +30907,7 @@
         <mc:AlternateContent>
           <mc:Choice Requires="wps">
             <w:drawing>
-              <wp:anchor distT="0" distB="0" distL="114300" distR="114300" simplePos="0" relativeHeight="251658271" behindDoc="0" locked="0" layoutInCell="1" allowOverlap="1" wp14:anchorId="1F10DE3E" wp14:editId="6462BE43">
+              <wp:anchor distT="0" distB="0" distL="114300" distR="114300" simplePos="0" relativeHeight="251666432" behindDoc="0" locked="0" layoutInCell="1" allowOverlap="1" wp14:anchorId="1F10DE3E" wp14:editId="6462BE43">
                 <wp:simplePos x="0" y="0"/>
                 <wp:positionH relativeFrom="margin">
                   <wp:posOffset>923925</wp:posOffset>
@@ -30765,7 +31032,7 @@
           </mc:Choice>
           <mc:Fallback>
             <w:pict>
-              <v:shape w14:anchorId="1F10DE3E" id="Hộp Văn bản 129" o:spid="_x0000_s1040" type="#_x0000_t202" style="position:absolute;left:0;text-align:left;margin-left:72.75pt;margin-top:181.05pt;width:321.75pt;height:42pt;z-index:251658271;visibility:visible;mso-wrap-style:square;mso-width-percent:0;mso-height-percent:0;mso-wrap-distance-left:9pt;mso-wrap-distance-top:0;mso-wrap-distance-right:9pt;mso-wrap-distance-bottom:0;mso-position-horizontal:absolute;mso-position-horizontal-relative:margin;mso-position-vertical:absolute;mso-position-vertical-relative:text;mso-width-percent:0;mso-height-percent:0;mso-width-relative:margin;mso-height-relative:margin;v-text-anchor:top" o:gfxdata="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" stroked="f">
+              <v:shape w14:anchorId="1F10DE3E" id="Hộp Văn bản 129" o:spid="_x0000_s1040" type="#_x0000_t202" style="position:absolute;left:0;text-align:left;margin-left:72.75pt;margin-top:181.05pt;width:321.75pt;height:42pt;z-index:251666432;visibility:visible;mso-wrap-style:square;mso-width-percent:0;mso-height-percent:0;mso-wrap-distance-left:9pt;mso-wrap-distance-top:0;mso-wrap-distance-right:9pt;mso-wrap-distance-bottom:0;mso-position-horizontal:absolute;mso-position-horizontal-relative:margin;mso-position-vertical:absolute;mso-position-vertical-relative:text;mso-width-percent:0;mso-height-percent:0;mso-width-relative:margin;mso-height-relative:margin;v-text-anchor:top" o:gfxdata="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" stroked="f">
                 <v:textbox inset="0,0,0,0">
                   <w:txbxContent>
                     <w:p>
@@ -31294,7 +31561,7 @@
         </w:rPr>
       </w:pPr>
       <w:bookmarkStart w:id="44" w:name="_Toc76889537"/>
-      <w:bookmarkStart w:id="45" w:name="_Toc81045464"/>
+      <w:bookmarkStart w:id="45" w:name="_Toc81223857"/>
       <w:r>
         <w:rPr>
           <w:rFonts w:ascii="Times New Roman" w:hAnsi="Times New Roman" w:cs="Times New Roman"/>
@@ -31328,7 +31595,7 @@
         <mc:AlternateContent>
           <mc:Choice Requires="wps">
             <w:drawing>
-              <wp:anchor distT="0" distB="0" distL="114300" distR="114300" simplePos="0" relativeHeight="251658272" behindDoc="0" locked="0" layoutInCell="1" allowOverlap="1" wp14:anchorId="7B42E85C" wp14:editId="6B4E1B63">
+              <wp:anchor distT="0" distB="0" distL="114300" distR="114300" simplePos="0" relativeHeight="251667456" behindDoc="0" locked="0" layoutInCell="1" allowOverlap="1" wp14:anchorId="7B42E85C" wp14:editId="6B4E1B63">
                 <wp:simplePos x="0" y="0"/>
                 <wp:positionH relativeFrom="margin">
                   <wp:align>center</wp:align>
@@ -31451,7 +31718,7 @@
           </mc:Choice>
           <mc:Fallback>
             <w:pict>
-              <v:shape w14:anchorId="7B42E85C" id="Hộp Văn bản 130" o:spid="_x0000_s1041" type="#_x0000_t202" style="position:absolute;left:0;text-align:left;margin-left:0;margin-top:444.4pt;width:420.75pt;height:.05pt;z-index:251658272;visibility:visible;mso-wrap-style:square;mso-width-percent:0;mso-wrap-distance-left:9pt;mso-wrap-distance-top:0;mso-wrap-distance-right:9pt;mso-wrap-distance-bottom:0;mso-position-horizontal:center;mso-position-horizontal-relative:margin;mso-position-vertical:absolute;mso-position-vertical-relative:text;mso-width-percent:0;mso-width-relative:margin;v-text-anchor:top" o:gfxdata="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" stroked="f">
+              <v:shape w14:anchorId="7B42E85C" id="Hộp Văn bản 130" o:spid="_x0000_s1041" type="#_x0000_t202" style="position:absolute;left:0;text-align:left;margin-left:0;margin-top:444.4pt;width:420.75pt;height:.05pt;z-index:251667456;visibility:visible;mso-wrap-style:square;mso-width-percent:0;mso-wrap-distance-left:9pt;mso-wrap-distance-top:0;mso-wrap-distance-right:9pt;mso-wrap-distance-bottom:0;mso-position-horizontal:center;mso-position-horizontal-relative:margin;mso-position-vertical:absolute;mso-position-vertical-relative:text;mso-width-percent:0;mso-width-relative:margin;v-text-anchor:top" o:gfxdata="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" stroked="f">
                 <v:textbox style="mso-fit-shape-to-text:t" inset="0,0,0,0">
                   <w:txbxContent>
                     <w:p>
@@ -31541,7 +31808,7 @@
           <w:lang w:val="vi-VN"/>
         </w:rPr>
         <w:drawing>
-          <wp:anchor distT="0" distB="0" distL="114300" distR="114300" simplePos="0" relativeHeight="251658244" behindDoc="0" locked="0" layoutInCell="1" allowOverlap="1" wp14:anchorId="75A38B24" wp14:editId="2C82784B">
+          <wp:anchor distT="0" distB="0" distL="114300" distR="114300" simplePos="0" relativeHeight="251629568" behindDoc="0" locked="0" layoutInCell="1" allowOverlap="1" wp14:anchorId="75A38B24" wp14:editId="2C82784B">
             <wp:simplePos x="0" y="0"/>
             <wp:positionH relativeFrom="margin">
               <wp:posOffset>114300</wp:posOffset>
@@ -32487,7 +32754,7 @@
         <mc:AlternateContent>
           <mc:Choice Requires="wps">
             <w:drawing>
-              <wp:anchor distT="0" distB="0" distL="114300" distR="114300" simplePos="0" relativeHeight="251658273" behindDoc="0" locked="0" layoutInCell="1" allowOverlap="1" wp14:anchorId="38F96726" wp14:editId="3B41E7AC">
+              <wp:anchor distT="0" distB="0" distL="114300" distR="114300" simplePos="0" relativeHeight="251668480" behindDoc="0" locked="0" layoutInCell="1" allowOverlap="1" wp14:anchorId="38F96726" wp14:editId="3B41E7AC">
                 <wp:simplePos x="0" y="0"/>
                 <wp:positionH relativeFrom="margin">
                   <wp:align>center</wp:align>
@@ -32607,7 +32874,7 @@
           </mc:Choice>
           <mc:Fallback>
             <w:pict>
-              <v:shape w14:anchorId="38F96726" id="Hộp Văn bản 131" o:spid="_x0000_s1042" type="#_x0000_t202" style="position:absolute;left:0;text-align:left;margin-left:0;margin-top:170.5pt;width:302.9pt;height:.05pt;z-index:251658273;visibility:visible;mso-wrap-style:square;mso-wrap-distance-left:9pt;mso-wrap-distance-top:0;mso-wrap-distance-right:9pt;mso-wrap-distance-bottom:0;mso-position-horizontal:center;mso-position-horizontal-relative:margin;mso-position-vertical:absolute;mso-position-vertical-relative:text;v-text-anchor:top" o:gfxdata="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" stroked="f">
+              <v:shape w14:anchorId="38F96726" id="Hộp Văn bản 131" o:spid="_x0000_s1042" type="#_x0000_t202" style="position:absolute;left:0;text-align:left;margin-left:0;margin-top:170.5pt;width:302.9pt;height:.05pt;z-index:251668480;visibility:visible;mso-wrap-style:square;mso-wrap-distance-left:9pt;mso-wrap-distance-top:0;mso-wrap-distance-right:9pt;mso-wrap-distance-bottom:0;mso-position-horizontal:center;mso-position-horizontal-relative:margin;mso-position-vertical:absolute;mso-position-vertical-relative:text;v-text-anchor:top" o:gfxdata="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" stroked="f">
                 <v:textbox style="mso-fit-shape-to-text:t" inset="0,0,0,0">
                   <w:txbxContent>
                     <w:p>
@@ -32697,7 +32964,7 @@
           <w:lang w:val="vi-VN"/>
         </w:rPr>
         <w:drawing>
-          <wp:anchor distT="0" distB="0" distL="114300" distR="114300" simplePos="0" relativeHeight="251658251" behindDoc="0" locked="0" layoutInCell="1" allowOverlap="1" wp14:anchorId="17244DB8" wp14:editId="28038350">
+          <wp:anchor distT="0" distB="0" distL="114300" distR="114300" simplePos="0" relativeHeight="251639808" behindDoc="0" locked="0" layoutInCell="1" allowOverlap="1" wp14:anchorId="17244DB8" wp14:editId="28038350">
             <wp:simplePos x="0" y="0"/>
             <wp:positionH relativeFrom="margin">
               <wp:align>center</wp:align>
@@ -33158,7 +33425,7 @@
           <w:lang w:val="vi-VN"/>
         </w:rPr>
       </w:pPr>
-      <w:bookmarkStart w:id="46" w:name="_Toc81045465"/>
+      <w:bookmarkStart w:id="46" w:name="_Toc81223858"/>
       <w:r>
         <w:rPr>
           <w:rFonts w:ascii="Times New Roman" w:hAnsi="Times New Roman" w:cs="Times New Roman"/>
@@ -33216,7 +33483,7 @@
           <w:lang w:val="vi-VN"/>
         </w:rPr>
         <w:drawing>
-          <wp:anchor distT="0" distB="0" distL="114300" distR="114300" simplePos="0" relativeHeight="251658252" behindDoc="0" locked="0" layoutInCell="1" allowOverlap="1" wp14:anchorId="44E8C4D0" wp14:editId="0C775B9B">
+          <wp:anchor distT="0" distB="0" distL="114300" distR="114300" simplePos="0" relativeHeight="251640832" behindDoc="0" locked="0" layoutInCell="1" allowOverlap="1" wp14:anchorId="44E8C4D0" wp14:editId="0C775B9B">
             <wp:simplePos x="0" y="0"/>
             <wp:positionH relativeFrom="margin">
               <wp:align>center</wp:align>
@@ -33285,7 +33552,7 @@
         <mc:AlternateContent>
           <mc:Choice Requires="wps">
             <w:drawing>
-              <wp:anchor distT="0" distB="0" distL="114300" distR="114300" simplePos="0" relativeHeight="251658274" behindDoc="0" locked="0" layoutInCell="1" allowOverlap="1" wp14:anchorId="1F889D94" wp14:editId="128B3C3A">
+              <wp:anchor distT="0" distB="0" distL="114300" distR="114300" simplePos="0" relativeHeight="251669504" behindDoc="0" locked="0" layoutInCell="1" allowOverlap="1" wp14:anchorId="1F889D94" wp14:editId="128B3C3A">
                 <wp:simplePos x="0" y="0"/>
                 <wp:positionH relativeFrom="margin">
                   <wp:align>center</wp:align>
@@ -33404,7 +33671,7 @@
           </mc:Choice>
           <mc:Fallback>
             <w:pict>
-              <v:shape w14:anchorId="1F889D94" id="Hộp Văn bản 132" o:spid="_x0000_s1043" type="#_x0000_t202" style="position:absolute;left:0;text-align:left;margin-left:0;margin-top:412.4pt;width:427.9pt;height:.05pt;z-index:251658274;visibility:visible;mso-wrap-style:square;mso-wrap-distance-left:9pt;mso-wrap-distance-top:0;mso-wrap-distance-right:9pt;mso-wrap-distance-bottom:0;mso-position-horizontal:center;mso-position-horizontal-relative:margin;mso-position-vertical:absolute;mso-position-vertical-relative:text;v-text-anchor:top" o:gfxdata="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" stroked="f">
+              <v:shape w14:anchorId="1F889D94" id="Hộp Văn bản 132" o:spid="_x0000_s1043" type="#_x0000_t202" style="position:absolute;left:0;text-align:left;margin-left:0;margin-top:412.4pt;width:427.9pt;height:.05pt;z-index:251669504;visibility:visible;mso-wrap-style:square;mso-wrap-distance-left:9pt;mso-wrap-distance-top:0;mso-wrap-distance-right:9pt;mso-wrap-distance-bottom:0;mso-position-horizontal:center;mso-position-horizontal-relative:margin;mso-position-vertical:absolute;mso-position-vertical-relative:text;v-text-anchor:top" o:gfxdata="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" stroked="f">
                 <v:textbox style="mso-fit-shape-to-text:t" inset="0,0,0,0">
                   <w:txbxContent>
                     <w:p>
@@ -34074,7 +34341,7 @@
         <mc:AlternateContent>
           <mc:Choice Requires="wps">
             <w:drawing>
-              <wp:anchor distT="0" distB="0" distL="114300" distR="114300" simplePos="0" relativeHeight="251658275" behindDoc="0" locked="0" layoutInCell="1" allowOverlap="1" wp14:anchorId="06E46507" wp14:editId="78B15780">
+              <wp:anchor distT="0" distB="0" distL="114300" distR="114300" simplePos="0" relativeHeight="251670528" behindDoc="0" locked="0" layoutInCell="1" allowOverlap="1" wp14:anchorId="06E46507" wp14:editId="78B15780">
                 <wp:simplePos x="0" y="0"/>
                 <wp:positionH relativeFrom="margin">
                   <wp:align>center</wp:align>
@@ -34193,7 +34460,7 @@
           </mc:Choice>
           <mc:Fallback>
             <w:pict>
-              <v:shape w14:anchorId="06E46507" id="Hộp Văn bản 133" o:spid="_x0000_s1044" type="#_x0000_t202" style="position:absolute;left:0;text-align:left;margin-left:0;margin-top:187pt;width:338.25pt;height:.05pt;z-index:251658275;visibility:visible;mso-wrap-style:square;mso-wrap-distance-left:9pt;mso-wrap-distance-top:0;mso-wrap-distance-right:9pt;mso-wrap-distance-bottom:0;mso-position-horizontal:center;mso-position-horizontal-relative:margin;mso-position-vertical:absolute;mso-position-vertical-relative:text;v-text-anchor:top" o:gfxdata="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" stroked="f">
+              <v:shape w14:anchorId="06E46507" id="Hộp Văn bản 133" o:spid="_x0000_s1044" type="#_x0000_t202" style="position:absolute;left:0;text-align:left;margin-left:0;margin-top:187pt;width:338.25pt;height:.05pt;z-index:251670528;visibility:visible;mso-wrap-style:square;mso-wrap-distance-left:9pt;mso-wrap-distance-top:0;mso-wrap-distance-right:9pt;mso-wrap-distance-bottom:0;mso-position-horizontal:center;mso-position-horizontal-relative:margin;mso-position-vertical:absolute;mso-position-vertical-relative:text;v-text-anchor:top" o:gfxdata="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" stroked="f">
                 <v:textbox style="mso-fit-shape-to-text:t" inset="0,0,0,0">
                   <w:txbxContent>
                     <w:p>
@@ -34282,7 +34549,7 @@
           <w:lang w:val="vi-VN"/>
         </w:rPr>
         <w:drawing>
-          <wp:anchor distT="0" distB="0" distL="114300" distR="114300" simplePos="0" relativeHeight="251658253" behindDoc="0" locked="0" layoutInCell="1" allowOverlap="1" wp14:anchorId="050E8FDB" wp14:editId="220A97D8">
+          <wp:anchor distT="0" distB="0" distL="114300" distR="114300" simplePos="0" relativeHeight="251641856" behindDoc="0" locked="0" layoutInCell="1" allowOverlap="1" wp14:anchorId="050E8FDB" wp14:editId="220A97D8">
             <wp:simplePos x="0" y="0"/>
             <wp:positionH relativeFrom="margin">
               <wp:align>center</wp:align>
@@ -34717,7 +34984,7 @@
           <w:lang w:val="vi-VN"/>
         </w:rPr>
       </w:pPr>
-      <w:bookmarkStart w:id="47" w:name="_Toc81045466"/>
+      <w:bookmarkStart w:id="47" w:name="_Toc81223859"/>
       <w:r>
         <w:rPr>
           <w:rFonts w:ascii="Times New Roman" w:hAnsi="Times New Roman" w:cs="Times New Roman"/>
@@ -35154,7 +35421,7 @@
           <w:lang w:val="vi-VN"/>
         </w:rPr>
       </w:pPr>
-      <w:bookmarkStart w:id="48" w:name="_Toc81045467"/>
+      <w:bookmarkStart w:id="48" w:name="_Toc81223860"/>
       <w:r>
         <w:rPr>
           <w:rFonts w:ascii="Times New Roman" w:hAnsi="Times New Roman" w:cs="Times New Roman"/>
@@ -35313,7 +35580,7 @@
           <w:lang w:val="vi-VN"/>
         </w:rPr>
         <w:drawing>
-          <wp:anchor distT="0" distB="0" distL="114300" distR="114300" simplePos="0" relativeHeight="251658255" behindDoc="0" locked="0" layoutInCell="1" allowOverlap="1" wp14:anchorId="5A62D538" wp14:editId="5ADBF8D2">
+          <wp:anchor distT="0" distB="0" distL="114300" distR="114300" simplePos="0" relativeHeight="251643904" behindDoc="0" locked="0" layoutInCell="1" allowOverlap="1" wp14:anchorId="5A62D538" wp14:editId="5ADBF8D2">
             <wp:simplePos x="0" y="0"/>
             <wp:positionH relativeFrom="margin">
               <wp:align>right</wp:align>
@@ -35375,7 +35642,7 @@
         <mc:AlternateContent>
           <mc:Choice Requires="wps">
             <w:drawing>
-              <wp:anchor distT="0" distB="0" distL="114300" distR="114300" simplePos="0" relativeHeight="251658276" behindDoc="0" locked="0" layoutInCell="1" allowOverlap="1" wp14:anchorId="4EF7FA1D" wp14:editId="40C965C1">
+              <wp:anchor distT="0" distB="0" distL="114300" distR="114300" simplePos="0" relativeHeight="251671552" behindDoc="0" locked="0" layoutInCell="1" allowOverlap="1" wp14:anchorId="4EF7FA1D" wp14:editId="40C965C1">
                 <wp:simplePos x="0" y="0"/>
                 <wp:positionH relativeFrom="margin">
                   <wp:align>center</wp:align>
@@ -35497,7 +35764,7 @@
           </mc:Choice>
           <mc:Fallback>
             <w:pict>
-              <v:shape w14:anchorId="4EF7FA1D" id="Hộp Văn bản 134" o:spid="_x0000_s1045" type="#_x0000_t202" style="position:absolute;left:0;text-align:left;margin-left:0;margin-top:488.75pt;width:381.75pt;height:.05pt;z-index:251658276;visibility:visible;mso-wrap-style:square;mso-width-percent:0;mso-wrap-distance-left:9pt;mso-wrap-distance-top:0;mso-wrap-distance-right:9pt;mso-wrap-distance-bottom:0;mso-position-horizontal:center;mso-position-horizontal-relative:margin;mso-position-vertical:absolute;mso-position-vertical-relative:text;mso-width-percent:0;mso-width-relative:margin;v-text-anchor:top" o:gfxdata="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" stroked="f">
+              <v:shape w14:anchorId="4EF7FA1D" id="Hộp Văn bản 134" o:spid="_x0000_s1045" type="#_x0000_t202" style="position:absolute;left:0;text-align:left;margin-left:0;margin-top:488.75pt;width:381.75pt;height:.05pt;z-index:251671552;visibility:visible;mso-wrap-style:square;mso-width-percent:0;mso-wrap-distance-left:9pt;mso-wrap-distance-top:0;mso-wrap-distance-right:9pt;mso-wrap-distance-bottom:0;mso-position-horizontal:center;mso-position-horizontal-relative:margin;mso-position-vertical:absolute;mso-position-vertical-relative:text;mso-width-percent:0;mso-width-relative:margin;v-text-anchor:top" o:gfxdata="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" stroked="f">
                 <v:textbox style="mso-fit-shape-to-text:t" inset="0,0,0,0">
                   <w:txbxContent>
                     <w:p>
@@ -36562,7 +36829,7 @@
           <w:lang w:val="vi-VN"/>
         </w:rPr>
       </w:pPr>
-      <w:bookmarkStart w:id="49" w:name="_Toc81045468"/>
+      <w:bookmarkStart w:id="49" w:name="_Toc81223861"/>
       <w:r>
         <w:rPr>
           <w:rFonts w:ascii="Times New Roman" w:hAnsi="Times New Roman" w:cs="Times New Roman"/>
@@ -36608,7 +36875,7 @@
         <mc:AlternateContent>
           <mc:Choice Requires="wps">
             <w:drawing>
-              <wp:anchor distT="0" distB="0" distL="114300" distR="114300" simplePos="0" relativeHeight="251658277" behindDoc="0" locked="0" layoutInCell="1" allowOverlap="1" wp14:anchorId="61145417" wp14:editId="588D0490">
+              <wp:anchor distT="0" distB="0" distL="114300" distR="114300" simplePos="0" relativeHeight="251672576" behindDoc="0" locked="0" layoutInCell="1" allowOverlap="1" wp14:anchorId="61145417" wp14:editId="588D0490">
                 <wp:simplePos x="0" y="0"/>
                 <wp:positionH relativeFrom="margin">
                   <wp:align>center</wp:align>
@@ -36730,7 +36997,7 @@
           </mc:Choice>
           <mc:Fallback>
             <w:pict>
-              <v:shape w14:anchorId="61145417" id="Hộp Văn bản 135" o:spid="_x0000_s1046" type="#_x0000_t202" style="position:absolute;left:0;text-align:left;margin-left:0;margin-top:560.8pt;width:399pt;height:.05pt;z-index:251658277;visibility:visible;mso-wrap-style:square;mso-width-percent:0;mso-wrap-distance-left:9pt;mso-wrap-distance-top:0;mso-wrap-distance-right:9pt;mso-wrap-distance-bottom:0;mso-position-horizontal:center;mso-position-horizontal-relative:margin;mso-position-vertical:absolute;mso-position-vertical-relative:text;mso-width-percent:0;mso-width-relative:margin;v-text-anchor:top" o:gfxdata="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" stroked="f">
+              <v:shape w14:anchorId="61145417" id="Hộp Văn bản 135" o:spid="_x0000_s1046" type="#_x0000_t202" style="position:absolute;left:0;text-align:left;margin-left:0;margin-top:560.8pt;width:399pt;height:.05pt;z-index:251672576;visibility:visible;mso-wrap-style:square;mso-width-percent:0;mso-wrap-distance-left:9pt;mso-wrap-distance-top:0;mso-wrap-distance-right:9pt;mso-wrap-distance-bottom:0;mso-position-horizontal:center;mso-position-horizontal-relative:margin;mso-position-vertical:absolute;mso-position-vertical-relative:text;mso-width-percent:0;mso-width-relative:margin;v-text-anchor:top" o:gfxdata="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" stroked="f">
                 <v:textbox style="mso-fit-shape-to-text:t" inset="0,0,0,0">
                   <w:txbxContent>
                     <w:p>
@@ -36819,7 +37086,7 @@
           <w:lang w:val="vi-VN"/>
         </w:rPr>
         <w:drawing>
-          <wp:anchor distT="0" distB="0" distL="114300" distR="114300" simplePos="0" relativeHeight="251658254" behindDoc="0" locked="0" layoutInCell="1" allowOverlap="1" wp14:anchorId="69E3C450" wp14:editId="08169DC2">
+          <wp:anchor distT="0" distB="0" distL="114300" distR="114300" simplePos="0" relativeHeight="251642880" behindDoc="0" locked="0" layoutInCell="1" allowOverlap="1" wp14:anchorId="69E3C450" wp14:editId="08169DC2">
             <wp:simplePos x="0" y="0"/>
             <wp:positionH relativeFrom="margin">
               <wp:posOffset>-172720</wp:posOffset>
@@ -37855,7 +38122,7 @@
           <w:lang w:val="vi-VN"/>
         </w:rPr>
       </w:pPr>
-      <w:bookmarkStart w:id="50" w:name="_Toc81045469"/>
+      <w:bookmarkStart w:id="50" w:name="_Toc81223862"/>
       <w:r>
         <w:rPr>
           <w:rFonts w:ascii="Times New Roman" w:hAnsi="Times New Roman" w:cs="Times New Roman"/>
@@ -37891,7 +38158,7 @@
           <w:lang w:val="vi-VN"/>
         </w:rPr>
         <w:drawing>
-          <wp:anchor distT="0" distB="0" distL="114300" distR="114300" simplePos="0" relativeHeight="251658289" behindDoc="0" locked="0" layoutInCell="1" allowOverlap="1" wp14:anchorId="5A54008A" wp14:editId="140C2B00">
+          <wp:anchor distT="0" distB="0" distL="114300" distR="114300" simplePos="0" relativeHeight="251691008" behindDoc="0" locked="0" layoutInCell="1" allowOverlap="1" wp14:anchorId="5A54008A" wp14:editId="140C2B00">
             <wp:simplePos x="0" y="0"/>
             <wp:positionH relativeFrom="column">
               <wp:posOffset>51583</wp:posOffset>
@@ -38022,7 +38289,7 @@
         <mc:AlternateContent>
           <mc:Choice Requires="wps">
             <w:drawing>
-              <wp:anchor distT="0" distB="0" distL="114300" distR="114300" simplePos="0" relativeHeight="251658278" behindDoc="0" locked="0" layoutInCell="1" allowOverlap="1" wp14:anchorId="23FB7007" wp14:editId="294CF9DA">
+              <wp:anchor distT="0" distB="0" distL="114300" distR="114300" simplePos="0" relativeHeight="251673600" behindDoc="0" locked="0" layoutInCell="1" allowOverlap="1" wp14:anchorId="23FB7007" wp14:editId="294CF9DA">
                 <wp:simplePos x="0" y="0"/>
                 <wp:positionH relativeFrom="margin">
                   <wp:posOffset>630053</wp:posOffset>
@@ -38144,7 +38411,7 @@
           </mc:Choice>
           <mc:Fallback>
             <w:pict>
-              <v:shape w14:anchorId="23FB7007" id="Hộp Văn bản 136" o:spid="_x0000_s1047" type="#_x0000_t202" style="position:absolute;left:0;text-align:left;margin-left:49.6pt;margin-top:485pt;width:357.75pt;height:.05pt;z-index:251658278;visibility:visible;mso-wrap-style:square;mso-width-percent:0;mso-wrap-distance-left:9pt;mso-wrap-distance-top:0;mso-wrap-distance-right:9pt;mso-wrap-distance-bottom:0;mso-position-horizontal:absolute;mso-position-horizontal-relative:margin;mso-position-vertical:absolute;mso-position-vertical-relative:text;mso-width-percent:0;mso-width-relative:margin;v-text-anchor:top" o:gfxdata="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" stroked="f">
+              <v:shape w14:anchorId="23FB7007" id="Hộp Văn bản 136" o:spid="_x0000_s1047" type="#_x0000_t202" style="position:absolute;left:0;text-align:left;margin-left:49.6pt;margin-top:485pt;width:357.75pt;height:.05pt;z-index:251673600;visibility:visible;mso-wrap-style:square;mso-width-percent:0;mso-wrap-distance-left:9pt;mso-wrap-distance-top:0;mso-wrap-distance-right:9pt;mso-wrap-distance-bottom:0;mso-position-horizontal:absolute;mso-position-horizontal-relative:margin;mso-position-vertical:absolute;mso-position-vertical-relative:text;mso-width-percent:0;mso-width-relative:margin;v-text-anchor:top" o:gfxdata="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" stroked="f">
                 <v:textbox style="mso-fit-shape-to-text:t" inset="0,0,0,0">
                   <w:txbxContent>
                     <w:p>
@@ -39300,7 +39567,7 @@
           <w:lang w:val="vi-VN"/>
         </w:rPr>
       </w:pPr>
-      <w:bookmarkStart w:id="51" w:name="_Toc81045470"/>
+      <w:bookmarkStart w:id="51" w:name="_Toc81223863"/>
       <w:r>
         <w:rPr>
           <w:rFonts w:ascii="Times New Roman" w:hAnsi="Times New Roman" w:cs="Times New Roman"/>
@@ -39334,7 +39601,7 @@
         <mc:AlternateContent>
           <mc:Choice Requires="wps">
             <w:drawing>
-              <wp:anchor distT="0" distB="0" distL="114300" distR="114300" simplePos="0" relativeHeight="251658279" behindDoc="0" locked="0" layoutInCell="1" allowOverlap="1" wp14:anchorId="3AAEB894" wp14:editId="630B30D1">
+              <wp:anchor distT="0" distB="0" distL="114300" distR="114300" simplePos="0" relativeHeight="251674624" behindDoc="0" locked="0" layoutInCell="1" allowOverlap="1" wp14:anchorId="3AAEB894" wp14:editId="630B30D1">
                 <wp:simplePos x="0" y="0"/>
                 <wp:positionH relativeFrom="margin">
                   <wp:align>center</wp:align>
@@ -39457,7 +39724,7 @@
           </mc:Choice>
           <mc:Fallback>
             <w:pict>
-              <v:shape w14:anchorId="3AAEB894" id="Hộp Văn bản 137" o:spid="_x0000_s1048" type="#_x0000_t202" style="position:absolute;left:0;text-align:left;margin-left:0;margin-top:553.2pt;width:375.75pt;height:.05pt;z-index:251658279;visibility:visible;mso-wrap-style:square;mso-width-percent:0;mso-wrap-distance-left:9pt;mso-wrap-distance-top:0;mso-wrap-distance-right:9pt;mso-wrap-distance-bottom:0;mso-position-horizontal:center;mso-position-horizontal-relative:margin;mso-position-vertical:absolute;mso-position-vertical-relative:text;mso-width-percent:0;mso-width-relative:margin;v-text-anchor:top" o:gfxdata="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" stroked="f">
+              <v:shape w14:anchorId="3AAEB894" id="Hộp Văn bản 137" o:spid="_x0000_s1048" type="#_x0000_t202" style="position:absolute;left:0;text-align:left;margin-left:0;margin-top:553.2pt;width:375.75pt;height:.05pt;z-index:251674624;visibility:visible;mso-wrap-style:square;mso-width-percent:0;mso-wrap-distance-left:9pt;mso-wrap-distance-top:0;mso-wrap-distance-right:9pt;mso-wrap-distance-bottom:0;mso-position-horizontal:center;mso-position-horizontal-relative:margin;mso-position-vertical:absolute;mso-position-vertical-relative:text;mso-width-percent:0;mso-width-relative:margin;v-text-anchor:top" o:gfxdata="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" stroked="f">
                 <v:textbox style="mso-fit-shape-to-text:t" inset="0,0,0,0">
                   <w:txbxContent>
                     <w:p>
@@ -39547,7 +39814,7 @@
           <w:lang w:val="vi-VN"/>
         </w:rPr>
         <w:drawing>
-          <wp:anchor distT="0" distB="0" distL="114300" distR="114300" simplePos="0" relativeHeight="251658256" behindDoc="0" locked="0" layoutInCell="1" allowOverlap="1" wp14:anchorId="40832194" wp14:editId="531A497B">
+          <wp:anchor distT="0" distB="0" distL="114300" distR="114300" simplePos="0" relativeHeight="251644928" behindDoc="0" locked="0" layoutInCell="1" allowOverlap="1" wp14:anchorId="40832194" wp14:editId="531A497B">
             <wp:simplePos x="0" y="0"/>
             <wp:positionH relativeFrom="margin">
               <wp:align>center</wp:align>
@@ -40786,7 +41053,7 @@
           <w:lang w:val="vi-VN"/>
         </w:rPr>
       </w:pPr>
-      <w:bookmarkStart w:id="52" w:name="_Toc81045471"/>
+      <w:bookmarkStart w:id="52" w:name="_Toc81223864"/>
       <w:r>
         <w:rPr>
           <w:rFonts w:ascii="Times New Roman" w:hAnsi="Times New Roman" w:cs="Times New Roman"/>
@@ -40820,7 +41087,7 @@
         <mc:AlternateContent>
           <mc:Choice Requires="wps">
             <w:drawing>
-              <wp:anchor distT="0" distB="0" distL="114300" distR="114300" simplePos="0" relativeHeight="251658280" behindDoc="0" locked="0" layoutInCell="1" allowOverlap="1" wp14:anchorId="56BA1C66" wp14:editId="59BE6326">
+              <wp:anchor distT="0" distB="0" distL="114300" distR="114300" simplePos="0" relativeHeight="251675648" behindDoc="0" locked="0" layoutInCell="1" allowOverlap="1" wp14:anchorId="56BA1C66" wp14:editId="59BE6326">
                 <wp:simplePos x="0" y="0"/>
                 <wp:positionH relativeFrom="margin">
                   <wp:align>center</wp:align>
@@ -40943,7 +41210,7 @@
           </mc:Choice>
           <mc:Fallback>
             <w:pict>
-              <v:shape w14:anchorId="56BA1C66" id="Hộp Văn bản 138" o:spid="_x0000_s1049" type="#_x0000_t202" style="position:absolute;left:0;text-align:left;margin-left:0;margin-top:563.5pt;width:375.75pt;height:.05pt;z-index:251658280;visibility:visible;mso-wrap-style:square;mso-width-percent:0;mso-wrap-distance-left:9pt;mso-wrap-distance-top:0;mso-wrap-distance-right:9pt;mso-wrap-distance-bottom:0;mso-position-horizontal:center;mso-position-horizontal-relative:margin;mso-position-vertical:absolute;mso-position-vertical-relative:text;mso-width-percent:0;mso-width-relative:margin;v-text-anchor:top" o:gfxdata="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" stroked="f">
+              <v:shape w14:anchorId="56BA1C66" id="Hộp Văn bản 138" o:spid="_x0000_s1049" type="#_x0000_t202" style="position:absolute;left:0;text-align:left;margin-left:0;margin-top:563.5pt;width:375.75pt;height:.05pt;z-index:251675648;visibility:visible;mso-wrap-style:square;mso-width-percent:0;mso-wrap-distance-left:9pt;mso-wrap-distance-top:0;mso-wrap-distance-right:9pt;mso-wrap-distance-bottom:0;mso-position-horizontal:center;mso-position-horizontal-relative:margin;mso-position-vertical:absolute;mso-position-vertical-relative:text;mso-width-percent:0;mso-width-relative:margin;v-text-anchor:top" o:gfxdata="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" stroked="f">
                 <v:textbox style="mso-fit-shape-to-text:t" inset="0,0,0,0">
                   <w:txbxContent>
                     <w:p>
@@ -41033,7 +41300,7 @@
           <w:lang w:val="vi-VN"/>
         </w:rPr>
         <w:drawing>
-          <wp:anchor distT="0" distB="0" distL="114300" distR="114300" simplePos="0" relativeHeight="251658257" behindDoc="0" locked="0" layoutInCell="1" allowOverlap="1" wp14:anchorId="5C122BD9" wp14:editId="0139D75C">
+          <wp:anchor distT="0" distB="0" distL="114300" distR="114300" simplePos="0" relativeHeight="251645952" behindDoc="0" locked="0" layoutInCell="1" allowOverlap="1" wp14:anchorId="5C122BD9" wp14:editId="0139D75C">
             <wp:simplePos x="0" y="0"/>
             <wp:positionH relativeFrom="margin">
               <wp:posOffset>-174625</wp:posOffset>
@@ -41726,7 +41993,7 @@
           <w:lang w:val="vi-VN"/>
         </w:rPr>
       </w:pPr>
-      <w:bookmarkStart w:id="53" w:name="_Toc81045472"/>
+      <w:bookmarkStart w:id="53" w:name="_Toc81223865"/>
       <w:r>
         <w:rPr>
           <w:rFonts w:ascii="Times New Roman" w:hAnsi="Times New Roman" w:cs="Times New Roman"/>
@@ -41760,7 +42027,7 @@
         <mc:AlternateContent>
           <mc:Choice Requires="wps">
             <w:drawing>
-              <wp:anchor distT="0" distB="0" distL="114300" distR="114300" simplePos="0" relativeHeight="251658281" behindDoc="0" locked="0" layoutInCell="1" allowOverlap="1" wp14:anchorId="5440C61C" wp14:editId="6DA29280">
+              <wp:anchor distT="0" distB="0" distL="114300" distR="114300" simplePos="0" relativeHeight="251676672" behindDoc="0" locked="0" layoutInCell="1" allowOverlap="1" wp14:anchorId="5440C61C" wp14:editId="6DA29280">
                 <wp:simplePos x="0" y="0"/>
                 <wp:positionH relativeFrom="margin">
                   <wp:align>center</wp:align>
@@ -41882,7 +42149,7 @@
           </mc:Choice>
           <mc:Fallback>
             <w:pict>
-              <v:shape w14:anchorId="5440C61C" id="Hộp Văn bản 139" o:spid="_x0000_s1050" type="#_x0000_t202" style="position:absolute;left:0;text-align:left;margin-left:0;margin-top:566.9pt;width:367.5pt;height:.05pt;z-index:251658281;visibility:visible;mso-wrap-style:square;mso-width-percent:0;mso-wrap-distance-left:9pt;mso-wrap-distance-top:0;mso-wrap-distance-right:9pt;mso-wrap-distance-bottom:0;mso-position-horizontal:center;mso-position-horizontal-relative:margin;mso-position-vertical:absolute;mso-position-vertical-relative:text;mso-width-percent:0;mso-width-relative:margin;v-text-anchor:top" o:gfxdata="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" stroked="f">
+              <v:shape w14:anchorId="5440C61C" id="Hộp Văn bản 139" o:spid="_x0000_s1050" type="#_x0000_t202" style="position:absolute;left:0;text-align:left;margin-left:0;margin-top:566.9pt;width:367.5pt;height:.05pt;z-index:251676672;visibility:visible;mso-wrap-style:square;mso-width-percent:0;mso-wrap-distance-left:9pt;mso-wrap-distance-top:0;mso-wrap-distance-right:9pt;mso-wrap-distance-bottom:0;mso-position-horizontal:center;mso-position-horizontal-relative:margin;mso-position-vertical:absolute;mso-position-vertical-relative:text;mso-width-percent:0;mso-width-relative:margin;v-text-anchor:top" o:gfxdata="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" stroked="f">
                 <v:textbox style="mso-fit-shape-to-text:t" inset="0,0,0,0">
                   <w:txbxContent>
                     <w:p>
@@ -41971,7 +42238,7 @@
           <w:lang w:val="vi-VN"/>
         </w:rPr>
         <w:drawing>
-          <wp:anchor distT="0" distB="0" distL="114300" distR="114300" simplePos="0" relativeHeight="251658258" behindDoc="0" locked="0" layoutInCell="1" allowOverlap="1" wp14:anchorId="3BE3B800" wp14:editId="58F4DE9C">
+          <wp:anchor distT="0" distB="0" distL="114300" distR="114300" simplePos="0" relativeHeight="251646976" behindDoc="0" locked="0" layoutInCell="1" allowOverlap="1" wp14:anchorId="3BE3B800" wp14:editId="58F4DE9C">
             <wp:simplePos x="0" y="0"/>
             <wp:positionH relativeFrom="margin">
               <wp:posOffset>-171450</wp:posOffset>
@@ -43102,7 +43369,7 @@
           <w:lang w:val="vi-VN"/>
         </w:rPr>
       </w:pPr>
-      <w:bookmarkStart w:id="54" w:name="_Toc81045473"/>
+      <w:bookmarkStart w:id="54" w:name="_Toc81223866"/>
       <w:r>
         <w:rPr>
           <w:rFonts w:ascii="Times New Roman" w:hAnsi="Times New Roman" w:cs="Times New Roman"/>
@@ -43561,7 +43828,7 @@
           <w:lang w:val="vi-VN"/>
         </w:rPr>
       </w:pPr>
-      <w:bookmarkStart w:id="55" w:name="_Toc81045474"/>
+      <w:bookmarkStart w:id="55" w:name="_Toc81223867"/>
       <w:r>
         <w:rPr>
           <w:rFonts w:ascii="Times New Roman" w:hAnsi="Times New Roman" w:cs="Times New Roman"/>
@@ -44270,7 +44537,6 @@
     </w:p>
     <w:p>
       <w:pPr>
-        <w:ind w:firstLine="720"/>
         <w:jc w:val="both"/>
         <w:rPr>
           <w:rFonts w:ascii="Times New Roman" w:hAnsi="Times New Roman" w:cs="Times New Roman"/>
@@ -44279,41 +44545,154 @@
           <w:lang w:val="vi-VN"/>
         </w:rPr>
       </w:pPr>
-      <w:r>
-        <w:rPr>
-          <w:rFonts w:ascii="Times New Roman" w:hAnsi="Times New Roman" w:cs="Times New Roman"/>
-          <w:sz w:val="26"/>
-          <w:szCs w:val="26"/>
-          <w:lang w:val="vi-VN"/>
-        </w:rPr>
-        <w:t>Những</w:t>
-      </w:r>
-      <w:r>
-        <w:rPr>
-          <w:rFonts w:ascii="Times New Roman" w:hAnsi="Times New Roman" w:cs="Times New Roman"/>
-          <w:sz w:val="26"/>
-          <w:szCs w:val="26"/>
-          <w:lang w:val="vi-VN"/>
-        </w:rPr>
-        <w:t xml:space="preserve"> liên kết</w:t>
-      </w:r>
-      <w:r>
-        <w:rPr>
-          <w:rFonts w:ascii="Times New Roman" w:hAnsi="Times New Roman" w:cs="Times New Roman"/>
-          <w:sz w:val="26"/>
-          <w:szCs w:val="26"/>
-          <w:lang w:val="vi-VN"/>
-        </w:rPr>
-        <w:t xml:space="preserve"> ngoài</w:t>
-      </w:r>
-      <w:r>
-        <w:rPr>
-          <w:rFonts w:ascii="Times New Roman" w:hAnsi="Times New Roman" w:cs="Times New Roman"/>
-          <w:sz w:val="26"/>
-          <w:szCs w:val="26"/>
-          <w:lang w:val="vi-VN"/>
-        </w:rPr>
-        <w:t xml:space="preserve"> liên quan:</w:t>
+    </w:p>
+    <w:p>
+      <w:pPr>
+        <w:pStyle w:val="u1"/>
+        <w:jc w:val="center"/>
+        <w:rPr>
+          <w:rFonts w:ascii="Times New Roman" w:hAnsi="Times New Roman" w:cs="Times New Roman"/>
+          <w:b/>
+          <w:bCs/>
+          <w:color w:val="auto"/>
+          <w:sz w:val="40"/>
+          <w:szCs w:val="26"/>
+          <w:lang w:val="vi-VN"/>
+        </w:rPr>
+      </w:pPr>
+      <w:r>
+        <w:rPr>
+          <w:rFonts w:ascii="Times New Roman" w:hAnsi="Times New Roman" w:cs="Times New Roman"/>
+          <w:b/>
+          <w:bCs/>
+          <w:color w:val="auto"/>
+          <w:sz w:val="40"/>
+          <w:szCs w:val="26"/>
+          <w:lang w:val="vi-VN"/>
+        </w:rPr>
+        <w:br w:type="page"/>
+      </w:r>
+    </w:p>
+    <w:p>
+      <w:pPr>
+        <w:pStyle w:val="u1"/>
+        <w:jc w:val="center"/>
+        <w:rPr>
+          <w:rFonts w:ascii="Times New Roman" w:hAnsi="Times New Roman" w:cs="Times New Roman"/>
+          <w:b/>
+          <w:bCs/>
+          <w:color w:val="auto"/>
+          <w:sz w:val="40"/>
+          <w:szCs w:val="26"/>
+          <w:lang w:val="vi-VN"/>
+        </w:rPr>
+      </w:pPr>
+      <w:bookmarkStart w:id="56" w:name="_Toc81223868"/>
+      <w:r>
+        <w:rPr>
+          <w:rFonts w:ascii="Times New Roman" w:hAnsi="Times New Roman" w:cs="Times New Roman"/>
+          <w:b/>
+          <w:bCs/>
+          <w:color w:val="auto"/>
+          <w:sz w:val="40"/>
+          <w:szCs w:val="26"/>
+          <w:lang w:val="vi-VN"/>
+        </w:rPr>
+        <w:t xml:space="preserve">PHÂN </w:t>
+      </w:r>
+      <w:r>
+        <w:rPr>
+          <w:rFonts w:ascii="Times New Roman" w:hAnsi="Times New Roman" w:cs="Times New Roman"/>
+          <w:b/>
+          <w:bCs/>
+          <w:color w:val="auto"/>
+          <w:sz w:val="40"/>
+          <w:szCs w:val="26"/>
+          <w:lang w:val="vi-VN"/>
+        </w:rPr>
+        <w:t>CÔNG</w:t>
+      </w:r>
+      <w:r>
+        <w:rPr>
+          <w:rFonts w:ascii="Times New Roman" w:hAnsi="Times New Roman" w:cs="Times New Roman"/>
+          <w:b/>
+          <w:bCs/>
+          <w:color w:val="auto"/>
+          <w:sz w:val="40"/>
+          <w:szCs w:val="26"/>
+          <w:lang w:val="vi-VN"/>
+        </w:rPr>
+        <w:t xml:space="preserve"> CÔNG VIỆC</w:t>
+      </w:r>
+      <w:bookmarkEnd w:id="56"/>
+    </w:p>
+    <w:p>
+      <w:pPr>
+        <w:jc w:val="both"/>
+        <w:rPr>
+          <w:rFonts w:ascii="Times New Roman" w:hAnsi="Times New Roman" w:cs="Times New Roman"/>
+          <w:sz w:val="26"/>
+          <w:szCs w:val="26"/>
+          <w:lang w:val="vi-VN"/>
+        </w:rPr>
+      </w:pPr>
+    </w:p>
+    <w:p>
+      <w:pPr>
+        <w:pStyle w:val="u2"/>
+        <w:spacing w:after="100" w:afterAutospacing="1"/>
+        <w:rPr>
+          <w:rFonts w:ascii="Times New Roman" w:hAnsi="Times New Roman" w:cs="Times New Roman"/>
+          <w:b/>
+          <w:bCs/>
+          <w:color w:val="auto"/>
+          <w:sz w:val="32"/>
+          <w:lang w:val="vi-VN"/>
+        </w:rPr>
+      </w:pPr>
+      <w:bookmarkStart w:id="57" w:name="_Toc81223869"/>
+      <w:r>
+        <w:rPr>
+          <w:rFonts w:ascii="Times New Roman" w:hAnsi="Times New Roman" w:cs="Times New Roman"/>
+          <w:b/>
+          <w:bCs/>
+          <w:color w:val="auto"/>
+          <w:sz w:val="32"/>
+        </w:rPr>
+        <w:t>Nhiệm</w:t>
+      </w:r>
+      <w:r>
+        <w:rPr>
+          <w:rFonts w:ascii="Times New Roman" w:hAnsi="Times New Roman" w:cs="Times New Roman"/>
+          <w:b/>
+          <w:bCs/>
+          <w:color w:val="auto"/>
+          <w:sz w:val="32"/>
+          <w:lang w:val="vi-VN"/>
+        </w:rPr>
+        <w:t xml:space="preserve"> vụ</w:t>
+      </w:r>
+      <w:bookmarkEnd w:id="57"/>
+    </w:p>
+    <w:p>
+      <w:pPr>
+        <w:pStyle w:val="oancuaDanhsach"/>
+        <w:jc w:val="both"/>
+        <w:rPr>
+          <w:rFonts w:ascii="Times New Roman" w:hAnsi="Times New Roman" w:cs="Times New Roman"/>
+          <w:sz w:val="26"/>
+          <w:szCs w:val="26"/>
+          <w:lang w:val="vi-VN"/>
+        </w:rPr>
+      </w:pPr>
+      <w:r>
+        <w:rPr>
+          <w:rFonts w:ascii="Times New Roman" w:hAnsi="Times New Roman" w:cs="Times New Roman"/>
+          <w:sz w:val="26"/>
+          <w:szCs w:val="26"/>
+          <w:lang w:val="vi-VN"/>
+        </w:rPr>
+        <w:t>Vũ Nguyễn Nhật Thanh</w:t>
       </w:r>
     </w:p>
     <w:p>
@@ -44323,6 +44702,292 @@
           <w:ilvl w:val="1"/>
           <w:numId w:val="3"/>
         </w:numPr>
+        <w:jc w:val="both"/>
+        <w:rPr>
+          <w:rFonts w:ascii="Times New Roman" w:hAnsi="Times New Roman" w:cs="Times New Roman"/>
+          <w:sz w:val="26"/>
+          <w:szCs w:val="26"/>
+          <w:lang w:val="vi-VN"/>
+        </w:rPr>
+      </w:pPr>
+      <w:r>
+        <w:rPr>
+          <w:rFonts w:ascii="Times New Roman" w:hAnsi="Times New Roman" w:cs="Times New Roman"/>
+          <w:sz w:val="26"/>
+          <w:szCs w:val="26"/>
+          <w:lang w:val="vi-VN"/>
+        </w:rPr>
+        <w:t>Phụ trách mã nguồn và thực nghiệm.</w:t>
+      </w:r>
+    </w:p>
+    <w:p>
+      <w:pPr>
+        <w:pStyle w:val="oancuaDanhsach"/>
+        <w:numPr>
+          <w:ilvl w:val="1"/>
+          <w:numId w:val="3"/>
+        </w:numPr>
+        <w:jc w:val="both"/>
+        <w:rPr>
+          <w:rFonts w:ascii="Times New Roman" w:hAnsi="Times New Roman" w:cs="Times New Roman"/>
+          <w:sz w:val="26"/>
+          <w:szCs w:val="26"/>
+          <w:lang w:val="vi-VN"/>
+        </w:rPr>
+      </w:pPr>
+      <w:r>
+        <w:rPr>
+          <w:rFonts w:ascii="Times New Roman" w:hAnsi="Times New Roman" w:cs="Times New Roman"/>
+          <w:sz w:val="26"/>
+          <w:szCs w:val="26"/>
+          <w:lang w:val="vi-VN"/>
+        </w:rPr>
+        <w:t>Tổ chức cây thư mục</w:t>
+      </w:r>
+      <w:r>
+        <w:rPr>
+          <w:rFonts w:ascii="Times New Roman" w:hAnsi="Times New Roman" w:cs="Times New Roman"/>
+          <w:sz w:val="26"/>
+          <w:szCs w:val="26"/>
+          <w:lang w:val="vi-VN"/>
+        </w:rPr>
+        <w:t xml:space="preserve"> và biểu diễn thành file.</w:t>
+      </w:r>
+    </w:p>
+    <w:p>
+      <w:pPr>
+        <w:pStyle w:val="oancuaDanhsach"/>
+        <w:numPr>
+          <w:ilvl w:val="1"/>
+          <w:numId w:val="3"/>
+        </w:numPr>
+        <w:jc w:val="both"/>
+        <w:rPr>
+          <w:rFonts w:ascii="Times New Roman" w:hAnsi="Times New Roman" w:cs="Times New Roman"/>
+          <w:sz w:val="26"/>
+          <w:szCs w:val="26"/>
+          <w:lang w:val="vi-VN"/>
+        </w:rPr>
+      </w:pPr>
+      <w:r>
+        <w:rPr>
+          <w:rFonts w:ascii="Times New Roman" w:hAnsi="Times New Roman" w:cs="Times New Roman"/>
+          <w:sz w:val="26"/>
+          <w:szCs w:val="26"/>
+          <w:lang w:val="vi-VN"/>
+        </w:rPr>
+        <w:t>Đo đạc, thống kê và biểu diễn kết quả thành biểu đồ.</w:t>
+      </w:r>
+    </w:p>
+    <w:p>
+      <w:pPr>
+        <w:pStyle w:val="oancuaDanhsach"/>
+        <w:numPr>
+          <w:ilvl w:val="1"/>
+          <w:numId w:val="3"/>
+        </w:numPr>
+        <w:jc w:val="both"/>
+        <w:rPr>
+          <w:rFonts w:ascii="Times New Roman" w:hAnsi="Times New Roman" w:cs="Times New Roman"/>
+          <w:sz w:val="26"/>
+          <w:szCs w:val="26"/>
+          <w:lang w:val="vi-VN"/>
+        </w:rPr>
+      </w:pPr>
+      <w:r>
+        <w:rPr>
+          <w:rFonts w:ascii="Times New Roman" w:hAnsi="Times New Roman" w:cs="Times New Roman"/>
+          <w:sz w:val="26"/>
+          <w:szCs w:val="26"/>
+          <w:lang w:val="vi-VN"/>
+        </w:rPr>
+        <w:t>Viết báo cáo phần "THỰC NGHIỆM".</w:t>
+      </w:r>
+    </w:p>
+    <w:p>
+      <w:pPr>
+        <w:pStyle w:val="oancuaDanhsach"/>
+        <w:ind w:left="1440"/>
+        <w:jc w:val="both"/>
+        <w:rPr>
+          <w:rFonts w:ascii="Times New Roman" w:hAnsi="Times New Roman" w:cs="Times New Roman"/>
+          <w:sz w:val="26"/>
+          <w:szCs w:val="26"/>
+          <w:lang w:val="vi-VN"/>
+        </w:rPr>
+      </w:pPr>
+    </w:p>
+    <w:p>
+      <w:pPr>
+        <w:pStyle w:val="oancuaDanhsach"/>
+        <w:jc w:val="both"/>
+        <w:rPr>
+          <w:rFonts w:ascii="Times New Roman" w:hAnsi="Times New Roman" w:cs="Times New Roman"/>
+          <w:sz w:val="26"/>
+          <w:szCs w:val="26"/>
+          <w:lang w:val="vi-VN"/>
+        </w:rPr>
+      </w:pPr>
+      <w:r>
+        <w:rPr>
+          <w:rFonts w:ascii="Times New Roman" w:hAnsi="Times New Roman" w:cs="Times New Roman"/>
+          <w:sz w:val="26"/>
+          <w:szCs w:val="26"/>
+          <w:lang w:val="vi-VN"/>
+        </w:rPr>
+        <w:t>Nguyễn Phi Long</w:t>
+      </w:r>
+    </w:p>
+    <w:p>
+      <w:pPr>
+        <w:pStyle w:val="oancuaDanhsach"/>
+        <w:numPr>
+          <w:ilvl w:val="1"/>
+          <w:numId w:val="3"/>
+        </w:numPr>
+        <w:jc w:val="both"/>
+        <w:rPr>
+          <w:rFonts w:ascii="Times New Roman" w:hAnsi="Times New Roman" w:cs="Times New Roman"/>
+          <w:sz w:val="26"/>
+          <w:szCs w:val="26"/>
+          <w:lang w:val="vi-VN"/>
+        </w:rPr>
+      </w:pPr>
+      <w:r>
+        <w:rPr>
+          <w:rFonts w:ascii="Times New Roman" w:hAnsi="Times New Roman" w:cs="Times New Roman"/>
+          <w:sz w:val="26"/>
+          <w:szCs w:val="26"/>
+          <w:lang w:val="vi-VN"/>
+        </w:rPr>
+        <w:t>Phụ trách lý thuyết về Log-Structured Merge-Tree.</w:t>
+      </w:r>
+    </w:p>
+    <w:p>
+      <w:pPr>
+        <w:pStyle w:val="oancuaDanhsach"/>
+        <w:numPr>
+          <w:ilvl w:val="1"/>
+          <w:numId w:val="3"/>
+        </w:numPr>
+        <w:jc w:val="both"/>
+        <w:rPr>
+          <w:rFonts w:ascii="Times New Roman" w:hAnsi="Times New Roman" w:cs="Times New Roman"/>
+          <w:sz w:val="26"/>
+          <w:szCs w:val="26"/>
+          <w:lang w:val="vi-VN"/>
+        </w:rPr>
+      </w:pPr>
+      <w:r>
+        <w:rPr>
+          <w:rFonts w:ascii="Times New Roman" w:hAnsi="Times New Roman" w:cs="Times New Roman"/>
+          <w:sz w:val="26"/>
+          <w:szCs w:val="26"/>
+          <w:lang w:val="vi-VN"/>
+        </w:rPr>
+        <w:t>Lên nội dung cho bài báo cáo.</w:t>
+      </w:r>
+    </w:p>
+    <w:p>
+      <w:pPr>
+        <w:pStyle w:val="oancuaDanhsach"/>
+        <w:numPr>
+          <w:ilvl w:val="1"/>
+          <w:numId w:val="3"/>
+        </w:numPr>
+        <w:jc w:val="both"/>
+        <w:rPr>
+          <w:rFonts w:ascii="Times New Roman" w:hAnsi="Times New Roman" w:cs="Times New Roman"/>
+          <w:sz w:val="26"/>
+          <w:szCs w:val="26"/>
+          <w:lang w:val="vi-VN"/>
+        </w:rPr>
+      </w:pPr>
+      <w:r>
+        <w:rPr>
+          <w:rFonts w:ascii="Times New Roman" w:hAnsi="Times New Roman" w:cs="Times New Roman"/>
+          <w:sz w:val="26"/>
+          <w:szCs w:val="26"/>
+          <w:lang w:val="vi-VN"/>
+        </w:rPr>
+        <w:t>Viết báo cáo phần "LOG-STRUCTURED MERGE-TREE".</w:t>
+      </w:r>
+    </w:p>
+    <w:p>
+      <w:pPr>
+        <w:pStyle w:val="oancuaDanhsach"/>
+        <w:jc w:val="both"/>
+        <w:rPr>
+          <w:rFonts w:ascii="Times New Roman" w:hAnsi="Times New Roman" w:cs="Times New Roman"/>
+          <w:sz w:val="26"/>
+          <w:szCs w:val="26"/>
+          <w:lang w:val="vi-VN"/>
+        </w:rPr>
+      </w:pPr>
+    </w:p>
+    <w:p>
+      <w:pPr>
+        <w:pStyle w:val="u2"/>
+        <w:spacing w:after="100" w:afterAutospacing="1"/>
+        <w:rPr>
+          <w:rFonts w:ascii="Times New Roman" w:hAnsi="Times New Roman" w:cs="Times New Roman"/>
+          <w:b/>
+          <w:bCs/>
+          <w:color w:val="auto"/>
+          <w:sz w:val="32"/>
+          <w:lang w:val="vi-VN"/>
+        </w:rPr>
+      </w:pPr>
+      <w:bookmarkStart w:id="58" w:name="_Toc81223870"/>
+      <w:r>
+        <w:rPr>
+          <w:rFonts w:ascii="Times New Roman" w:hAnsi="Times New Roman" w:cs="Times New Roman"/>
+          <w:b/>
+          <w:bCs/>
+          <w:color w:val="auto"/>
+          <w:sz w:val="32"/>
+          <w:lang w:val="vi-VN"/>
+        </w:rPr>
+        <w:t>Những</w:t>
+      </w:r>
+      <w:r>
+        <w:rPr>
+          <w:rFonts w:ascii="Times New Roman" w:hAnsi="Times New Roman" w:cs="Times New Roman"/>
+          <w:b/>
+          <w:bCs/>
+          <w:color w:val="auto"/>
+          <w:sz w:val="32"/>
+          <w:lang w:val="vi-VN"/>
+        </w:rPr>
+        <w:t xml:space="preserve"> liên kết</w:t>
+      </w:r>
+      <w:r>
+        <w:rPr>
+          <w:rFonts w:ascii="Times New Roman" w:hAnsi="Times New Roman" w:cs="Times New Roman"/>
+          <w:b/>
+          <w:bCs/>
+          <w:color w:val="auto"/>
+          <w:sz w:val="32"/>
+          <w:lang w:val="vi-VN"/>
+        </w:rPr>
+        <w:t xml:space="preserve"> ngoài</w:t>
+      </w:r>
+      <w:r>
+        <w:rPr>
+          <w:rFonts w:ascii="Times New Roman" w:hAnsi="Times New Roman" w:cs="Times New Roman"/>
+          <w:b/>
+          <w:bCs/>
+          <w:color w:val="auto"/>
+          <w:sz w:val="32"/>
+          <w:lang w:val="vi-VN"/>
+        </w:rPr>
+        <w:t xml:space="preserve"> liên quan</w:t>
+      </w:r>
+      <w:bookmarkEnd w:id="58"/>
+    </w:p>
+    <w:p>
+      <w:pPr>
+        <w:pStyle w:val="oancuaDanhsach"/>
         <w:jc w:val="both"/>
         <w:rPr>
           <w:rFonts w:ascii="Times New Roman" w:hAnsi="Times New Roman" w:cs="Times New Roman"/>
@@ -44383,10 +45048,6 @@
     <w:p>
       <w:pPr>
         <w:pStyle w:val="oancuaDanhsach"/>
-        <w:numPr>
-          <w:ilvl w:val="1"/>
-          <w:numId w:val="3"/>
-        </w:numPr>
         <w:jc w:val="both"/>
         <w:rPr>
           <w:rFonts w:ascii="Times New Roman" w:hAnsi="Times New Roman" w:cs="Times New Roman"/>
@@ -44456,10 +45117,6 @@
     <w:p>
       <w:pPr>
         <w:pStyle w:val="oancuaDanhsach"/>
-        <w:numPr>
-          <w:ilvl w:val="1"/>
-          <w:numId w:val="3"/>
-        </w:numPr>
         <w:jc w:val="both"/>
         <w:rPr>
           <w:rFonts w:ascii="Times New Roman" w:hAnsi="Times New Roman" w:cs="Times New Roman"/>
@@ -44601,7 +45258,7 @@
           <w:lang w:val="vi-VN"/>
         </w:rPr>
       </w:pPr>
-      <w:bookmarkStart w:id="56" w:name="_Toc81045475"/>
+      <w:bookmarkStart w:id="59" w:name="_Toc81223871"/>
       <w:r>
         <w:rPr>
           <w:rFonts w:ascii="Times New Roman" w:hAnsi="Times New Roman" w:cs="Times New Roman"/>
@@ -44614,7 +45271,7 @@
         <w:lastRenderedPageBreak/>
         <w:t>TÀI LIỆU THAM KHẢO</w:t>
       </w:r>
-      <w:bookmarkEnd w:id="56"/>
+      <w:bookmarkEnd w:id="59"/>
     </w:p>
     <w:p>
       <w:pPr>
@@ -45651,7 +46308,7 @@
         <wp:inline distT="0" distB="0" distL="0" distR="0" wp14:anchorId="6BA0052C" wp14:editId="74F35554">
           <wp:extent cx="438912" cy="276973"/>
           <wp:effectExtent l="0" t="0" r="0" b="8890"/>
-          <wp:docPr id="26" name="Picture 145"/>
+          <wp:docPr id="37" name="Picture 145"/>
           <wp:cNvGraphicFramePr>
             <a:graphicFrameLocks xmlns:a="http://schemas.openxmlformats.org/drawingml/2006/main" noChangeAspect="1"/>
           </wp:cNvGraphicFramePr>
@@ -45754,7 +46411,7 @@
       <mc:AlternateContent>
         <mc:Choice Requires="wpg">
           <w:drawing>
-            <wp:anchor distT="0" distB="0" distL="114300" distR="114300" simplePos="0" relativeHeight="251658240" behindDoc="0" locked="0" layoutInCell="1" allowOverlap="1" wp14:anchorId="10FC6991" wp14:editId="3E6A94A7">
+            <wp:anchor distT="0" distB="0" distL="114300" distR="114300" simplePos="0" relativeHeight="251657216" behindDoc="0" locked="0" layoutInCell="1" allowOverlap="1" wp14:anchorId="10FC6991" wp14:editId="3E6A94A7">
               <wp:simplePos x="0" y="0"/>
               <wp:positionH relativeFrom="page">
                 <wp:align>right</wp:align>
@@ -46103,7 +46760,7 @@
         </mc:Choice>
         <mc:Fallback>
           <w:pict>
-            <v:group w14:anchorId="10FC6991" id="Group 167" o:spid="_x0000_s1051" style="position:absolute;margin-left:82.7pt;margin-top:0;width:133.9pt;height:80.65pt;z-index:251658240;mso-top-percent:23;mso-position-horizontal:right;mso-position-horizontal-relative:page;mso-position-vertical-relative:page;mso-top-percent:23;mso-width-relative:margin;mso-height-relative:margin" coordsize="17007,10241" o:gfxdata="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">
+            <v:group w14:anchorId="10FC6991" id="Group 167" o:spid="_x0000_s1051" style="position:absolute;margin-left:82.7pt;margin-top:0;width:133.9pt;height:80.65pt;z-index:251657216;mso-top-percent:23;mso-position-horizontal:right;mso-position-horizontal-relative:page;mso-position-vertical-relative:page;mso-top-percent:23;mso-width-relative:margin;mso-height-relative:margin" coordsize="17007,10241" o:gfxdata="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">
               <v:group id="Group 168" o:spid="_x0000_s1052" style="position:absolute;width:17007;height:10241" coordsize="17007,10241" o:gfxdata="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">
                 <v:rect id="Rectangle 169" o:spid="_x0000_s1053" style="position:absolute;width:17007;height:10241;visibility:visible;mso-wrap-style:square;v-text-anchor:middle" o:gfxdata="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" fillcolor="white [3212]" stroked="f" strokeweight="1pt">
                   <v:fill opacity="0"/>
@@ -49266,7 +49923,7 @@
   <w:abstractNum w:abstractNumId="28" w15:restartNumberingAfterBreak="0">
     <w:nsid w:val="742501E8"/>
     <w:multiLevelType w:val="hybridMultilevel"/>
-    <w:tmpl w:val="5CD6F35E"/>
+    <w:tmpl w:val="908E10D8"/>
     <w:lvl w:ilvl="0" w:tplc="1AC438B8">
       <w:start w:val="4"/>
       <w:numFmt w:val="bullet"/>
@@ -49279,16 +49936,16 @@
         <w:rFonts w:ascii="Times New Roman" w:eastAsiaTheme="minorHAnsi" w:hAnsi="Times New Roman" w:cs="Times New Roman" w:hint="default"/>
       </w:rPr>
     </w:lvl>
-    <w:lvl w:ilvl="1" w:tplc="1AC438B8">
-      <w:start w:val="4"/>
+    <w:lvl w:ilvl="1" w:tplc="042A0001">
+      <w:start w:val="1"/>
       <w:numFmt w:val="bullet"/>
-      <w:lvlText w:val="-"/>
+      <w:lvlText w:val=""/>
       <w:lvlJc w:val="left"/>
       <w:pPr>
         <w:ind w:left="1440" w:hanging="360"/>
       </w:pPr>
       <w:rPr>
-        <w:rFonts w:ascii="Times New Roman" w:eastAsiaTheme="minorHAnsi" w:hAnsi="Times New Roman" w:cs="Times New Roman" w:hint="default"/>
+        <w:rFonts w:ascii="Symbol" w:hAnsi="Symbol" w:hint="default"/>
       </w:rPr>
     </w:lvl>
     <w:lvl w:ilvl="2" w:tplc="042A0005" w:tentative="1">

</xml_diff>